<commit_message>
modification points du mémoire
</commit_message>
<xml_diff>
--- a/[Gardette - Reminy] Memoire.docx
+++ b/[Gardette - Reminy] Memoire.docx
@@ -7,6 +7,7 @@
         <w:rPr>
           <w:rFonts w:asciiTheme="majorHAnsi" w:eastAsiaTheme="majorEastAsia" w:hAnsiTheme="majorHAnsi" w:cstheme="majorBidi"/>
           <w:caps/>
+          <w:lang w:val="fr-FR" w:eastAsia="en-US"/>
         </w:rPr>
         <w:id w:val="-2043196920"/>
         <w:docPartObj>
@@ -22,7 +23,6 @@
           <w:iCs/>
           <w:caps w:val="0"/>
           <w:color w:val="808080" w:themeColor="text1" w:themeTint="7F"/>
-          <w:lang w:val="fr-FR" w:eastAsia="en-US"/>
         </w:rPr>
       </w:sdtEndPr>
       <w:sdtContent>
@@ -45,6 +45,7 @@
                 <w:rPr>
                   <w:rFonts w:asciiTheme="majorHAnsi" w:eastAsiaTheme="majorEastAsia" w:hAnsiTheme="majorHAnsi" w:cstheme="majorBidi"/>
                   <w:caps/>
+                  <w:lang w:val="fr-FR" w:eastAsia="en-US"/>
                 </w:rPr>
                 <w:alias w:val="Company"/>
                 <w:id w:val="15524243"/>
@@ -54,6 +55,14 @@
                 <w:dataBinding w:prefixMappings="xmlns:ns0='http://schemas.openxmlformats.org/officeDocument/2006/extended-properties'" w:xpath="/ns0:Properties[1]/ns0:Company[1]" w:storeItemID="{6668398D-A668-4E3E-A5EB-62B293D839F1}"/>
                 <w:text/>
               </w:sdtPr>
+              <w:sdtEndPr>
+                <w:rPr>
+                  <w:i/>
+                  <w:iCs/>
+                  <w:color w:val="808080" w:themeColor="text1" w:themeTint="7F"/>
+                  <w:lang w:eastAsia="ja-JP"/>
+                </w:rPr>
+              </w:sdtEndPr>
               <w:sdtContent>
                 <w:tc>
                   <w:tcPr>
@@ -66,14 +75,16 @@
                       <w:rPr>
                         <w:rFonts w:asciiTheme="majorHAnsi" w:eastAsiaTheme="majorEastAsia" w:hAnsiTheme="majorHAnsi" w:cstheme="majorBidi"/>
                         <w:caps/>
+                        <w:lang w:val="fr-FR"/>
                       </w:rPr>
                     </w:pPr>
                     <w:r>
                       <w:rPr>
                         <w:rFonts w:asciiTheme="majorHAnsi" w:eastAsiaTheme="majorEastAsia" w:hAnsiTheme="majorHAnsi" w:cstheme="majorBidi"/>
                         <w:caps/>
+                        <w:lang w:val="fr-FR"/>
                       </w:rPr>
-                      <w:t>GARDETTE - REMINY</w:t>
+                      <w:t>ESGi</w:t>
                     </w:r>
                   </w:p>
                 </w:tc>
@@ -91,6 +102,7 @@
                   <w:rFonts w:asciiTheme="majorHAnsi" w:eastAsiaTheme="majorEastAsia" w:hAnsiTheme="majorHAnsi" w:cstheme="majorBidi"/>
                   <w:sz w:val="80"/>
                   <w:szCs w:val="80"/>
+                  <w:lang w:val="fr-FR"/>
                 </w:rPr>
                 <w:alias w:val="Title"/>
                 <w:id w:val="15524250"/>
@@ -100,6 +112,7 @@
                 <w:dataBinding w:prefixMappings="xmlns:ns0='http://schemas.openxmlformats.org/package/2006/metadata/core-properties' xmlns:ns1='http://purl.org/dc/elements/1.1/'" w:xpath="/ns0:coreProperties[1]/ns1:title[1]" w:storeItemID="{6C3C8BC8-F283-45AE-878A-BAB7291924A1}"/>
                 <w:text/>
               </w:sdtPr>
+              <w:sdtEndPr/>
               <w:sdtContent>
                 <w:tc>
                   <w:tcPr>
@@ -117,6 +130,7 @@
                         <w:rFonts w:asciiTheme="majorHAnsi" w:eastAsiaTheme="majorEastAsia" w:hAnsiTheme="majorHAnsi" w:cstheme="majorBidi"/>
                         <w:sz w:val="80"/>
                         <w:szCs w:val="80"/>
+                        <w:lang w:val="fr-FR"/>
                       </w:rPr>
                     </w:pPr>
                     <w:r>
@@ -124,6 +138,7 @@
                         <w:rFonts w:asciiTheme="majorHAnsi" w:eastAsiaTheme="majorEastAsia" w:hAnsiTheme="majorHAnsi" w:cstheme="majorBidi"/>
                         <w:sz w:val="80"/>
                         <w:szCs w:val="80"/>
+                        <w:lang w:val="fr-FR"/>
                       </w:rPr>
                       <w:t>Reconstruction d’une scène 3D depuis des données brutes</w:t>
                     </w:r>
@@ -143,6 +158,7 @@
                   <w:rFonts w:asciiTheme="majorHAnsi" w:eastAsiaTheme="majorEastAsia" w:hAnsiTheme="majorHAnsi" w:cstheme="majorBidi"/>
                   <w:sz w:val="44"/>
                   <w:szCs w:val="44"/>
+                  <w:lang w:val="fr-FR"/>
                 </w:rPr>
                 <w:alias w:val="Subtitle"/>
                 <w:id w:val="15524255"/>
@@ -152,6 +168,7 @@
                 <w:dataBinding w:prefixMappings="xmlns:ns0='http://schemas.openxmlformats.org/package/2006/metadata/core-properties' xmlns:ns1='http://purl.org/dc/elements/1.1/'" w:xpath="/ns0:coreProperties[1]/ns1:subject[1]" w:storeItemID="{6C3C8BC8-F283-45AE-878A-BAB7291924A1}"/>
                 <w:text/>
               </w:sdtPr>
+              <w:sdtEndPr/>
               <w:sdtContent>
                 <w:tc>
                   <w:tcPr>
@@ -169,6 +186,7 @@
                         <w:rFonts w:asciiTheme="majorHAnsi" w:eastAsiaTheme="majorEastAsia" w:hAnsiTheme="majorHAnsi" w:cstheme="majorBidi"/>
                         <w:sz w:val="44"/>
                         <w:szCs w:val="44"/>
+                        <w:lang w:val="fr-FR"/>
                       </w:rPr>
                     </w:pPr>
                     <w:r>
@@ -176,6 +194,7 @@
                         <w:rFonts w:asciiTheme="majorHAnsi" w:eastAsiaTheme="majorEastAsia" w:hAnsiTheme="majorHAnsi" w:cstheme="majorBidi"/>
                         <w:sz w:val="44"/>
                         <w:szCs w:val="44"/>
+                        <w:lang w:val="fr-FR"/>
                       </w:rPr>
                       <w:t>Mémoire 5éme Années</w:t>
                     </w:r>
@@ -198,6 +217,9 @@
                 <w:pPr>
                   <w:pStyle w:val="NoSpacing"/>
                   <w:jc w:val="center"/>
+                  <w:rPr>
+                    <w:lang w:val="fr-FR"/>
+                  </w:rPr>
                 </w:pPr>
               </w:p>
             </w:tc>
@@ -212,6 +234,7 @@
                 <w:rPr>
                   <w:b/>
                   <w:bCs/>
+                  <w:lang w:val="fr-FR"/>
                 </w:rPr>
                 <w:alias w:val="Author"/>
                 <w:id w:val="15524260"/>
@@ -221,6 +244,7 @@
                 <w:dataBinding w:prefixMappings="xmlns:ns0='http://schemas.openxmlformats.org/package/2006/metadata/core-properties' xmlns:ns1='http://purl.org/dc/elements/1.1/'" w:xpath="/ns0:coreProperties[1]/ns1:creator[1]" w:storeItemID="{6C3C8BC8-F283-45AE-878A-BAB7291924A1}"/>
                 <w:text/>
               </w:sdtPr>
+              <w:sdtEndPr/>
               <w:sdtContent>
                 <w:tc>
                   <w:tcPr>
@@ -234,6 +258,7 @@
                       <w:rPr>
                         <w:b/>
                         <w:bCs/>
+                        <w:lang w:val="fr-FR"/>
                       </w:rPr>
                     </w:pPr>
                     <w:r>
@@ -242,7 +267,15 @@
                         <w:bCs/>
                         <w:lang w:val="fr-FR"/>
                       </w:rPr>
-                      <w:t>Augsutin GARDETTE – Pascal REMINY</w:t>
+                      <w:t>Augustin</w:t>
+                    </w:r>
+                    <w:r>
+                      <w:rPr>
+                        <w:b/>
+                        <w:bCs/>
+                        <w:lang w:val="fr-FR"/>
+                      </w:rPr>
+                      <w:t xml:space="preserve"> GARDETTE – Pascal REMINY</w:t>
                     </w:r>
                   </w:p>
                 </w:tc>
@@ -259,6 +292,7 @@
                 <w:rPr>
                   <w:b/>
                   <w:bCs/>
+                  <w:lang w:val="fr-FR"/>
                 </w:rPr>
                 <w:alias w:val="Date"/>
                 <w:id w:val="516659546"/>
@@ -273,6 +307,7 @@
                   <w:calendar w:val="gregorian"/>
                 </w:date>
               </w:sdtPr>
+              <w:sdtEndPr/>
               <w:sdtContent>
                 <w:tc>
                   <w:tcPr>
@@ -286,12 +321,14 @@
                       <w:rPr>
                         <w:b/>
                         <w:bCs/>
+                        <w:lang w:val="fr-FR"/>
                       </w:rPr>
                     </w:pPr>
                     <w:r>
                       <w:rPr>
                         <w:b/>
                         <w:bCs/>
+                        <w:lang w:val="fr-FR"/>
                       </w:rPr>
                       <w:t>9/30/2014</w:t>
                     </w:r>
@@ -315,14 +352,15 @@
           <w:tr>
             <w:sdt>
               <w:sdtPr>
+                <w:rPr>
+                  <w:lang w:val="fr-FR"/>
+                </w:rPr>
                 <w:alias w:val="Abstract"/>
                 <w:id w:val="8276291"/>
-                <w:placeholder>
-                  <w:docPart w:val="196A58D6923F4273B801E94B5D0BCF52"/>
-                </w:placeholder>
                 <w:dataBinding w:prefixMappings="xmlns:ns0='http://schemas.microsoft.com/office/2006/coverPageProps'" w:xpath="/ns0:CoverPageProperties[1]/ns0:Abstract[1]" w:storeItemID="{55AF091B-3C7A-41E3-B477-F2FDAA23CFDA}"/>
                 <w:text/>
               </w:sdtPr>
+              <w:sdtEndPr/>
               <w:sdtContent>
                 <w:tc>
                   <w:tcPr>
@@ -331,10 +369,48 @@
                   <w:p>
                     <w:pPr>
                       <w:pStyle w:val="NoSpacing"/>
+                      <w:rPr>
+                        <w:lang w:val="fr-FR"/>
+                      </w:rPr>
                     </w:pPr>
                     <w:r>
-                      <w:t>Dansce document blabalabalabalbalbal</w:t>
+                      <w:rPr>
+                        <w:lang w:val="fr-FR"/>
+                      </w:rPr>
+                      <w:t>Dans</w:t>
                     </w:r>
+                    <w:r>
+                      <w:rPr>
+                        <w:lang w:val="fr-FR"/>
+                      </w:rPr>
+                      <w:t xml:space="preserve"> </w:t>
+                    </w:r>
+                    <w:r>
+                      <w:rPr>
+                        <w:lang w:val="fr-FR"/>
+                      </w:rPr>
+                      <w:t>ce document</w:t>
+                    </w:r>
+                    <w:r>
+                      <w:rPr>
+                        <w:lang w:val="fr-FR"/>
+                      </w:rPr>
+                      <w:t xml:space="preserve"> nous allons</w:t>
+                    </w:r>
+                    <w:r>
+                      <w:rPr>
+                        <w:lang w:val="fr-FR"/>
+                      </w:rPr>
+                      <w:t xml:space="preserve"> </w:t>
+                    </w:r>
+                    <w:proofErr w:type="spellStart"/>
+                    <w:r>
+                      <w:rPr>
+                        <w:lang w:val="fr-FR"/>
+                      </w:rPr>
+                      <w:t>blabalabalabalbalbal</w:t>
+                    </w:r>
+                    <w:proofErr w:type="spellEnd"/>
                   </w:p>
                 </w:tc>
               </w:sdtContent>
@@ -374,53 +450,47 @@
       <w:r>
         <w:t> :</w:t>
       </w:r>
+      <w:r>
+        <w:t xml:space="preserve"> </w:t>
+      </w:r>
+    </w:p>
+    <w:p>
+      <w:pPr>
+        <w:ind w:firstLine="708"/>
+      </w:pPr>
+      <w:r>
+        <w:t>Camera RGB-D (</w:t>
+      </w:r>
+      <w:proofErr w:type="spellStart"/>
+      <w:r>
+        <w:t>kynect</w:t>
+      </w:r>
+      <w:proofErr w:type="spellEnd"/>
+      <w:r>
+        <w:t>,</w:t>
+      </w:r>
+      <w:r>
+        <w:t xml:space="preserve"> </w:t>
+      </w:r>
+      <w:r>
+        <w:t>tango,</w:t>
+      </w:r>
+      <w:r>
+        <w:t xml:space="preserve">…) </w:t>
+      </w:r>
+      <w:bookmarkStart w:id="0" w:name="_GoBack"/>
+      <w:bookmarkEnd w:id="0"/>
     </w:p>
     <w:p>
       <w:r>
         <w:tab/>
-        <w:t xml:space="preserve">Camera RGB-D (kynect,tango ,…) -&gt; </w:t>
-      </w:r>
-      <w:r>
-        <w:t>reconstruction</w:t>
-      </w:r>
-      <w:r>
-        <w:t xml:space="preserve"> a l’aide de la profondeur</w:t>
+        <w:t xml:space="preserve">Image standard </w:t>
       </w:r>
     </w:p>
     <w:p>
       <w:r>
         <w:tab/>
-        <w:t>Image standard -&gt; reconstruction par contraste</w:t>
-      </w:r>
-    </w:p>
-    <w:p>
-      <w:r>
-        <w:tab/>
-        <w:t xml:space="preserve">Image stéréo -&gt; deux image, </w:t>
-      </w:r>
-      <w:r>
-        <w:t>récupération</w:t>
-      </w:r>
-      <w:r>
-        <w:t xml:space="preserve"> </w:t>
-      </w:r>
-      <w:r>
-        <w:t>d’un</w:t>
-      </w:r>
-      <w:r>
-        <w:t xml:space="preserve"> </w:t>
-      </w:r>
-      <w:r>
-        <w:t>pseudo</w:t>
-      </w:r>
-      <w:r>
-        <w:t xml:space="preserve"> </w:t>
-      </w:r>
-      <w:r>
-        <w:t>profondeur</w:t>
-      </w:r>
-      <w:r>
-        <w:t>.</w:t>
+        <w:t>Image stéréo -&gt; deux image.</w:t>
       </w:r>
     </w:p>
     <w:p/>
@@ -429,10 +499,7 @@
         <w:t>Phase de traitement des données brute : filtrage, ….</w:t>
       </w:r>
     </w:p>
-    <w:p>
-      <w:bookmarkStart w:id="0" w:name="_GoBack"/>
-      <w:bookmarkEnd w:id="0"/>
-    </w:p>
+    <w:p/>
     <w:p/>
     <w:sectPr>
       <w:pgSz w:w="11906" w:h="16838"/>
@@ -1163,36 +1230,6 @@
         </w:p>
       </w:docPartBody>
     </w:docPart>
-    <w:docPart>
-      <w:docPartPr>
-        <w:name w:val="96B5E794AA464708A9D1030A93C3CC7E"/>
-        <w:category>
-          <w:name w:val="General"/>
-          <w:gallery w:val="placeholder"/>
-        </w:category>
-        <w:types>
-          <w:type w:val="bbPlcHdr"/>
-        </w:types>
-        <w:behaviors>
-          <w:behavior w:val="content"/>
-        </w:behaviors>
-        <w:guid w:val="{4E428DE6-1C52-4D79-AEAB-F313008AA49D}"/>
-      </w:docPartPr>
-      <w:docPartBody>
-        <w:p>
-          <w:pPr>
-            <w:pStyle w:val="96B5E794AA464708A9D1030A93C3CC7E"/>
-          </w:pPr>
-          <w:r>
-            <w:rPr>
-              <w:b/>
-              <w:bCs/>
-            </w:rPr>
-            <w:t>[Pick the date]</w:t>
-          </w:r>
-        </w:p>
-      </w:docPartBody>
-    </w:docPart>
   </w:docParts>
 </w:glossaryDocument>
 </file>
@@ -1246,6 +1283,8 @@
   <w:rsids>
     <w:rsidRoot w:val="001E6B30"/>
     <w:rsid w:val="001E6B30"/>
+    <w:rsid w:val="004C5505"/>
+    <w:rsid w:val="00CF6E3B"/>
     <w:rsid w:val="00D8307E"/>
   </w:rsids>
   <m:mathPr>
@@ -1991,7 +2030,7 @@
 <file path=customXml/item1.xml><?xml version="1.0" encoding="utf-8"?>
 <CoverPageProperties xmlns="http://schemas.microsoft.com/office/2006/coverPageProps">
   <PublishDate>2014-09-30T00:00:00</PublishDate>
-  <Abstract>Dansce document blabalabalabalbalbal</Abstract>
+  <Abstract>Dans ce document nous allons blabalabalabalbalbal</Abstract>
   <CompanyAddress/>
   <CompanyPhone/>
   <CompanyFax/>

</xml_diff>

<commit_message>
Ajout de références dans le dossier Source
</commit_message>
<xml_diff>
--- a/[Gardette - Reminy] Memoire.docx
+++ b/[Gardette - Reminy] Memoire.docx
@@ -1,6 +1,6 @@
 
 <file path=word/document.xml><?xml version="1.0" encoding="utf-8"?>
-<w:document xmlns:ve="http://schemas.openxmlformats.org/markup-compatibility/2006" xmlns:o="urn:schemas-microsoft-com:office:office" xmlns:r="http://schemas.openxmlformats.org/officeDocument/2006/relationships" xmlns:m="http://schemas.openxmlformats.org/officeDocument/2006/math" xmlns:v="urn:schemas-microsoft-com:vml" xmlns:wp="http://schemas.openxmlformats.org/drawingml/2006/wordprocessingDrawing" xmlns:w10="urn:schemas-microsoft-com:office:word" xmlns:w="http://schemas.openxmlformats.org/wordprocessingml/2006/main" xmlns:wne="http://schemas.microsoft.com/office/word/2006/wordml">
+<w:document xmlns:wpc="http://schemas.microsoft.com/office/word/2010/wordprocessingCanvas" xmlns:mc="http://schemas.openxmlformats.org/markup-compatibility/2006" xmlns:o="urn:schemas-microsoft-com:office:office" xmlns:r="http://schemas.openxmlformats.org/officeDocument/2006/relationships" xmlns:m="http://schemas.openxmlformats.org/officeDocument/2006/math" xmlns:v="urn:schemas-microsoft-com:vml" xmlns:wp14="http://schemas.microsoft.com/office/word/2010/wordprocessingDrawing" xmlns:wp="http://schemas.openxmlformats.org/drawingml/2006/wordprocessingDrawing" xmlns:w10="urn:schemas-microsoft-com:office:word" xmlns:w="http://schemas.openxmlformats.org/wordprocessingml/2006/main" xmlns:w14="http://schemas.microsoft.com/office/word/2010/wordml" xmlns:wpg="http://schemas.microsoft.com/office/word/2010/wordprocessingGroup" xmlns:wpi="http://schemas.microsoft.com/office/word/2010/wordprocessingInk" xmlns:wne="http://schemas.microsoft.com/office/word/2006/wordml" xmlns:wps="http://schemas.microsoft.com/office/word/2010/wordprocessingShape" mc:Ignorable="w14 wp14">
   <w:body>
     <w:sdt>
       <w:sdtPr>
@@ -17,7 +17,7 @@
       </w:sdtPr>
       <w:sdtEndPr>
         <w:rPr>
-          <w:rStyle w:val="Emphaseple"/>
+          <w:rStyle w:val="SubtleEmphasis"/>
           <w:rFonts w:asciiTheme="minorHAnsi" w:eastAsiaTheme="minorHAnsi" w:hAnsiTheme="minorHAnsi" w:cstheme="minorBidi"/>
           <w:i/>
           <w:iCs/>
@@ -30,7 +30,7 @@
           <w:tblPr>
             <w:tblW w:w="5000" w:type="pct"/>
             <w:jc w:val="center"/>
-            <w:tblLook w:val="04A0"/>
+            <w:tblLook w:val="04A0" w:firstRow="1" w:lastRow="0" w:firstColumn="1" w:lastColumn="0" w:noHBand="0" w:noVBand="1"/>
           </w:tblPr>
           <w:tblGrid>
             <w:gridCol w:w="9288"/>
@@ -70,7 +70,7 @@
                   </w:tcPr>
                   <w:p>
                     <w:pPr>
-                      <w:pStyle w:val="Sansinterligne"/>
+                      <w:pStyle w:val="NoSpacing"/>
                       <w:jc w:val="center"/>
                       <w:rPr>
                         <w:rFonts w:asciiTheme="majorHAnsi" w:eastAsiaTheme="majorEastAsia" w:hAnsiTheme="majorHAnsi" w:cstheme="majorBidi"/>
@@ -112,6 +112,7 @@
                 <w:dataBinding w:prefixMappings="xmlns:ns0='http://schemas.openxmlformats.org/package/2006/metadata/core-properties' xmlns:ns1='http://purl.org/dc/elements/1.1/'" w:xpath="/ns0:coreProperties[1]/ns1:title[1]" w:storeItemID="{6C3C8BC8-F283-45AE-878A-BAB7291924A1}"/>
                 <w:text/>
               </w:sdtPr>
+              <w:sdtEndPr/>
               <w:sdtContent>
                 <w:tc>
                   <w:tcPr>
@@ -123,7 +124,7 @@
                   </w:tcPr>
                   <w:p>
                     <w:pPr>
-                      <w:pStyle w:val="Sansinterligne"/>
+                      <w:pStyle w:val="NoSpacing"/>
                       <w:jc w:val="center"/>
                       <w:rPr>
                         <w:rFonts w:asciiTheme="majorHAnsi" w:eastAsiaTheme="majorEastAsia" w:hAnsiTheme="majorHAnsi" w:cstheme="majorBidi"/>
@@ -167,6 +168,7 @@
                 <w:dataBinding w:prefixMappings="xmlns:ns0='http://schemas.openxmlformats.org/package/2006/metadata/core-properties' xmlns:ns1='http://purl.org/dc/elements/1.1/'" w:xpath="/ns0:coreProperties[1]/ns1:subject[1]" w:storeItemID="{6C3C8BC8-F283-45AE-878A-BAB7291924A1}"/>
                 <w:text/>
               </w:sdtPr>
+              <w:sdtEndPr/>
               <w:sdtContent>
                 <w:tc>
                   <w:tcPr>
@@ -178,7 +180,7 @@
                   </w:tcPr>
                   <w:p>
                     <w:pPr>
-                      <w:pStyle w:val="Sansinterligne"/>
+                      <w:pStyle w:val="NoSpacing"/>
                       <w:jc w:val="center"/>
                       <w:rPr>
                         <w:rFonts w:asciiTheme="majorHAnsi" w:eastAsiaTheme="majorEastAsia" w:hAnsiTheme="majorHAnsi" w:cstheme="majorBidi"/>
@@ -213,7 +215,7 @@
               </w:tcPr>
               <w:p>
                 <w:pPr>
-                  <w:pStyle w:val="Sansinterligne"/>
+                  <w:pStyle w:val="NoSpacing"/>
                   <w:jc w:val="center"/>
                   <w:rPr>
                     <w:lang w:val="fr-FR"/>
@@ -236,12 +238,10 @@
                 </w:rPr>
                 <w:alias w:val="Author"/>
                 <w:id w:val="15524260"/>
-                <w:placeholder>
-                  <w:docPart w:val="9F866B18D23A4323B270BE44A7E55512"/>
-                </w:placeholder>
                 <w:dataBinding w:prefixMappings="xmlns:ns0='http://schemas.openxmlformats.org/package/2006/metadata/core-properties' xmlns:ns1='http://purl.org/dc/elements/1.1/'" w:xpath="/ns0:coreProperties[1]/ns1:creator[1]" w:storeItemID="{6C3C8BC8-F283-45AE-878A-BAB7291924A1}"/>
                 <w:text/>
               </w:sdtPr>
+              <w:sdtEndPr/>
               <w:sdtContent>
                 <w:tc>
                   <w:tcPr>
@@ -250,7 +250,7 @@
                   </w:tcPr>
                   <w:p>
                     <w:pPr>
-                      <w:pStyle w:val="Sansinterligne"/>
+                      <w:pStyle w:val="NoSpacing"/>
                       <w:jc w:val="center"/>
                       <w:rPr>
                         <w:b/>
@@ -301,6 +301,7 @@
                   <w:calendar w:val="gregorian"/>
                 </w:date>
               </w:sdtPr>
+              <w:sdtEndPr/>
               <w:sdtContent>
                 <w:tc>
                   <w:tcPr>
@@ -309,7 +310,7 @@
                   </w:tcPr>
                   <w:p>
                     <w:pPr>
-                      <w:pStyle w:val="Sansinterligne"/>
+                      <w:pStyle w:val="NoSpacing"/>
                       <w:jc w:val="center"/>
                       <w:rPr>
                         <w:b/>
@@ -337,7 +338,7 @@
           <w:tblPr>
             <w:tblpPr w:leftFromText="187" w:rightFromText="187" w:horzAnchor="margin" w:tblpXSpec="center" w:tblpYSpec="bottom"/>
             <w:tblW w:w="5000" w:type="pct"/>
-            <w:tblLook w:val="04A0"/>
+            <w:tblLook w:val="04A0" w:firstRow="1" w:lastRow="0" w:firstColumn="1" w:lastColumn="0" w:noHBand="0" w:noVBand="1"/>
           </w:tblPr>
           <w:tblGrid>
             <w:gridCol w:w="9288"/>
@@ -353,6 +354,7 @@
                 <w:dataBinding w:prefixMappings="xmlns:ns0='http://schemas.microsoft.com/office/2006/coverPageProps'" w:xpath="/ns0:CoverPageProperties[1]/ns0:Abstract[1]" w:storeItemID="{55AF091B-3C7A-41E3-B477-F2FDAA23CFDA}"/>
                 <w:text/>
               </w:sdtPr>
+              <w:sdtEndPr/>
               <w:sdtContent>
                 <w:tc>
                   <w:tcPr>
@@ -360,7 +362,7 @@
                   </w:tcPr>
                   <w:p>
                     <w:pPr>
-                      <w:pStyle w:val="Sansinterligne"/>
+                      <w:pStyle w:val="NoSpacing"/>
                       <w:rPr>
                         <w:lang w:val="fr-FR"/>
                       </w:rPr>
@@ -393,7 +395,49 @@
                       <w:rPr>
                         <w:lang w:val="fr-FR"/>
                       </w:rPr>
-                      <w:t xml:space="preserve"> blabalabalabalbalbal</w:t>
+                      <w:t xml:space="preserve"> </w:t>
+                    </w:r>
+                    <w:r>
+                      <w:rPr>
+                        <w:lang w:val="fr-FR"/>
+                      </w:rPr>
+                      <w:t xml:space="preserve">analyser </w:t>
+                    </w:r>
+                    <w:r>
+                      <w:rPr>
+                        <w:lang w:val="fr-FR"/>
+                      </w:rPr>
+                      <w:t>les différentes techniques utilisées</w:t>
+                    </w:r>
+                    <w:r>
+                      <w:rPr>
+                        <w:lang w:val="fr-FR"/>
+                      </w:rPr>
+                      <w:t xml:space="preserve"> </w:t>
+                    </w:r>
+                    <w:r>
+                      <w:rPr>
+                        <w:lang w:val="fr-FR"/>
+                      </w:rPr>
+                      <w:t>pour</w:t>
+                    </w:r>
+                    <w:r>
+                      <w:rPr>
+                        <w:lang w:val="fr-FR"/>
+                      </w:rPr>
+                      <w:t xml:space="preserve"> la </w:t>
+                    </w:r>
+                    <w:r>
+                      <w:rPr>
+                        <w:lang w:val="fr-FR"/>
+                      </w:rPr>
+                      <w:t>reconstruction</w:t>
+                    </w:r>
+                    <w:r>
+                      <w:rPr>
+                        <w:lang w:val="fr-FR"/>
+                      </w:rPr>
+                      <w:t xml:space="preserve"> de Scène ou d’objets 3D.</w:t>
                     </w:r>
                   </w:p>
                 </w:tc>
@@ -405,12 +449,12 @@
         <w:p>
           <w:pPr>
             <w:rPr>
-              <w:rStyle w:val="Emphaseple"/>
+              <w:rStyle w:val="SubtleEmphasis"/>
             </w:rPr>
           </w:pPr>
           <w:r>
             <w:rPr>
-              <w:rStyle w:val="Emphaseple"/>
+              <w:rStyle w:val="SubtleEmphasis"/>
             </w:rPr>
             <w:br w:type="page"/>
           </w:r>
@@ -418,67 +462,164 @@
       </w:sdtContent>
     </w:sdt>
     <w:p>
+      <w:pPr>
+        <w:pStyle w:val="Title"/>
+      </w:pPr>
       <w:r>
         <w:lastRenderedPageBreak/>
-        <w:t xml:space="preserve">Types d’outils pour </w:t>
-      </w:r>
-      <w:r>
-        <w:t>récupérer</w:t>
-      </w:r>
-      <w:r>
-        <w:t xml:space="preserve"> des données </w:t>
-      </w:r>
-      <w:r>
-        <w:t>brutes</w:t>
-      </w:r>
-      <w:r>
-        <w:t> :</w:t>
+        <w:t>En bref</w:t>
+      </w:r>
+      <w:r>
+        <w:t xml:space="preserve"> (Introduction)</w:t>
+      </w:r>
+    </w:p>
+    <w:p>
+      <w:r>
+        <w:t xml:space="preserve">Dans ce mémoire nous allons analyser les différentes technologies qui sont disponible à l’heure actuelle pour la reconstruction de scène 3D à partir de donnée brute venant d’un appareil de capture. Nous axerons nos recherches sur trois types de reconstructions, dans une première partie nous nous focaliserons sur la reconstruction à partir d’une </w:t>
+      </w:r>
+      <w:r>
+        <w:rPr>
+          <w:b/>
+        </w:rPr>
+        <w:t>simple image</w:t>
+      </w:r>
+      <w:r>
+        <w:t xml:space="preserve">, puis dans une seconde partie sur la </w:t>
+      </w:r>
+      <w:r>
+        <w:rPr>
+          <w:b/>
+        </w:rPr>
+        <w:t>stéréographie</w:t>
+      </w:r>
+      <w:r>
+        <w:t xml:space="preserve"> appliquée à la reconstruction d’une scène 3D, et pour finir la reconstruction 3D </w:t>
+      </w:r>
+      <w:r>
+        <w:t>à</w:t>
+      </w:r>
+      <w:r>
+        <w:t xml:space="preserve"> l’aide de </w:t>
+      </w:r>
+      <w:r>
+        <w:rPr>
+          <w:b/>
+        </w:rPr>
+        <w:t>Camera RGB-D</w:t>
+      </w:r>
+      <w:r>
+        <w:t>, type Kinect.</w:t>
+      </w:r>
+    </w:p>
+    <w:p>
+      <w:r>
+        <w:t xml:space="preserve">Chacune des parties sera traité suivant le même procédé, nous axerons dans un premier temps notre analyse </w:t>
+      </w:r>
+      <w:r>
+        <w:t>sur une rapide description des techniques</w:t>
+      </w:r>
+      <w:r>
+        <w:t xml:space="preserve"> de collecte de données</w:t>
+      </w:r>
+      <w:r>
+        <w:t xml:space="preserve">, puis </w:t>
+      </w:r>
+      <w:r>
+        <w:t>sur le traitement de</w:t>
       </w:r>
       <w:r>
         <w:t xml:space="preserve"> </w:t>
+      </w:r>
+      <w:r>
+        <w:t xml:space="preserve">ces </w:t>
+      </w:r>
+      <w:r>
+        <w:t xml:space="preserve">données que l’on peut récupérer grâce au appareil présenté plus haut, </w:t>
+      </w:r>
+      <w:r>
+        <w:t>puis nous vous présenterons notre propre solutions de traitement de données que nous comparerons avec les solutions existante ( ?)</w:t>
+      </w:r>
+      <w:r>
+        <w:t xml:space="preserve"> .</w:t>
+      </w:r>
+    </w:p>
+    <w:p/>
+    <w:p>
+      <w:r>
+        <w:br w:type="page"/>
       </w:r>
     </w:p>
     <w:p>
       <w:pPr>
-        <w:ind w:firstLine="708"/>
+        <w:pStyle w:val="Title"/>
       </w:pPr>
       <w:r>
-        <w:t>Camera RGB-D (kynect,</w:t>
-      </w:r>
-      <w:r>
-        <w:t xml:space="preserve"> </w:t>
-      </w:r>
-      <w:r>
-        <w:t>tango,</w:t>
-      </w:r>
-      <w:r>
-        <w:t xml:space="preserve">…) </w:t>
-      </w:r>
-      <w:bookmarkStart w:id="0" w:name="_GoBack"/>
-      <w:bookmarkEnd w:id="0"/>
+        <w:lastRenderedPageBreak/>
+        <w:t>Single Still Image</w:t>
+      </w:r>
     </w:p>
     <w:p>
-      <w:r>
-        <w:tab/>
-        <w:t xml:space="preserve">Image standard </w:t>
-      </w:r>
-    </w:p>
-    <w:p>
-      <w:r>
-        <w:tab/>
-        <w:t>Image stéréo -&gt; deux image.</w:t>
+      <w:pPr>
+        <w:pStyle w:val="Heading1"/>
+      </w:pPr>
+      <w:r>
+        <w:t>Présentation</w:t>
       </w:r>
     </w:p>
     <w:p/>
     <w:p>
       <w:r>
-        <w:t>Phase de traitement des données brute : filtrage, ….</w:t>
+        <w:t>Pour cette technique une simple image est requise.</w:t>
       </w:r>
     </w:p>
     <w:p/>
     <w:p>
-      <w:r>
-        <w:t>modif hahaha</w:t>
+      <w:pPr>
+        <w:pStyle w:val="Heading2"/>
+      </w:pPr>
+      <w:r>
+        <w:t>Force </w:t>
+      </w:r>
+    </w:p>
+    <w:p>
+      <w:pPr>
+        <w:pStyle w:val="ListParagraph"/>
+        <w:numPr>
+          <w:ilvl w:val="0"/>
+          <w:numId w:val="1"/>
+        </w:numPr>
+      </w:pPr>
+      <w:r>
+        <w:t>N’importe quel type d’appareil de capture d’image</w:t>
+      </w:r>
+    </w:p>
+    <w:p/>
+    <w:p/>
+    <w:p>
+      <w:pPr>
+        <w:pStyle w:val="Title"/>
+      </w:pPr>
+      <w:r>
+        <w:t>Stéréographie</w:t>
+      </w:r>
+    </w:p>
+    <w:p/>
+    <w:p>
+      <w:pPr>
+        <w:pStyle w:val="Title"/>
+      </w:pPr>
+      <w:r>
+        <w:t>Camera RGB-D</w:t>
+      </w:r>
+    </w:p>
+    <w:p>
+      <w:r>
+        <w:t>**</w:t>
+      </w:r>
+      <w:bookmarkStart w:id="0" w:name="_GoBack"/>
+      <w:bookmarkEnd w:id="0"/>
+      <w:r>
+        <w:t>Pascal</w:t>
       </w:r>
     </w:p>
     <w:sectPr>
@@ -493,8 +634,129 @@
 </w:document>
 </file>
 
+<file path=word/numbering.xml><?xml version="1.0" encoding="utf-8"?>
+<w:numbering xmlns:wpc="http://schemas.microsoft.com/office/word/2010/wordprocessingCanvas" xmlns:mc="http://schemas.openxmlformats.org/markup-compatibility/2006" xmlns:o="urn:schemas-microsoft-com:office:office" xmlns:r="http://schemas.openxmlformats.org/officeDocument/2006/relationships" xmlns:m="http://schemas.openxmlformats.org/officeDocument/2006/math" xmlns:v="urn:schemas-microsoft-com:vml" xmlns:wp14="http://schemas.microsoft.com/office/word/2010/wordprocessingDrawing" xmlns:wp="http://schemas.openxmlformats.org/drawingml/2006/wordprocessingDrawing" xmlns:w10="urn:schemas-microsoft-com:office:word" xmlns:w="http://schemas.openxmlformats.org/wordprocessingml/2006/main" xmlns:w14="http://schemas.microsoft.com/office/word/2010/wordml" xmlns:wpg="http://schemas.microsoft.com/office/word/2010/wordprocessingGroup" xmlns:wpi="http://schemas.microsoft.com/office/word/2010/wordprocessingInk" xmlns:wne="http://schemas.microsoft.com/office/word/2006/wordml" xmlns:wps="http://schemas.microsoft.com/office/word/2010/wordprocessingShape" mc:Ignorable="w14 wp14">
+  <w:abstractNum w:abstractNumId="0">
+    <w:nsid w:val="1758432E"/>
+    <w:multiLevelType w:val="hybridMultilevel"/>
+    <w:tmpl w:val="0998713E"/>
+    <w:lvl w:ilvl="0" w:tplc="040C0001">
+      <w:start w:val="1"/>
+      <w:numFmt w:val="bullet"/>
+      <w:lvlText w:val=""/>
+      <w:lvlJc w:val="left"/>
+      <w:pPr>
+        <w:ind w:left="720" w:hanging="360"/>
+      </w:pPr>
+      <w:rPr>
+        <w:rFonts w:ascii="Symbol" w:hAnsi="Symbol" w:hint="default"/>
+      </w:rPr>
+    </w:lvl>
+    <w:lvl w:ilvl="1" w:tplc="040C0003" w:tentative="1">
+      <w:start w:val="1"/>
+      <w:numFmt w:val="bullet"/>
+      <w:lvlText w:val="o"/>
+      <w:lvlJc w:val="left"/>
+      <w:pPr>
+        <w:ind w:left="1440" w:hanging="360"/>
+      </w:pPr>
+      <w:rPr>
+        <w:rFonts w:ascii="Courier New" w:hAnsi="Courier New" w:cs="Courier New" w:hint="default"/>
+      </w:rPr>
+    </w:lvl>
+    <w:lvl w:ilvl="2" w:tplc="040C0005" w:tentative="1">
+      <w:start w:val="1"/>
+      <w:numFmt w:val="bullet"/>
+      <w:lvlText w:val=""/>
+      <w:lvlJc w:val="left"/>
+      <w:pPr>
+        <w:ind w:left="2160" w:hanging="360"/>
+      </w:pPr>
+      <w:rPr>
+        <w:rFonts w:ascii="Wingdings" w:hAnsi="Wingdings" w:hint="default"/>
+      </w:rPr>
+    </w:lvl>
+    <w:lvl w:ilvl="3" w:tplc="040C0001" w:tentative="1">
+      <w:start w:val="1"/>
+      <w:numFmt w:val="bullet"/>
+      <w:lvlText w:val=""/>
+      <w:lvlJc w:val="left"/>
+      <w:pPr>
+        <w:ind w:left="2880" w:hanging="360"/>
+      </w:pPr>
+      <w:rPr>
+        <w:rFonts w:ascii="Symbol" w:hAnsi="Symbol" w:hint="default"/>
+      </w:rPr>
+    </w:lvl>
+    <w:lvl w:ilvl="4" w:tplc="040C0003" w:tentative="1">
+      <w:start w:val="1"/>
+      <w:numFmt w:val="bullet"/>
+      <w:lvlText w:val="o"/>
+      <w:lvlJc w:val="left"/>
+      <w:pPr>
+        <w:ind w:left="3600" w:hanging="360"/>
+      </w:pPr>
+      <w:rPr>
+        <w:rFonts w:ascii="Courier New" w:hAnsi="Courier New" w:cs="Courier New" w:hint="default"/>
+      </w:rPr>
+    </w:lvl>
+    <w:lvl w:ilvl="5" w:tplc="040C0005" w:tentative="1">
+      <w:start w:val="1"/>
+      <w:numFmt w:val="bullet"/>
+      <w:lvlText w:val=""/>
+      <w:lvlJc w:val="left"/>
+      <w:pPr>
+        <w:ind w:left="4320" w:hanging="360"/>
+      </w:pPr>
+      <w:rPr>
+        <w:rFonts w:ascii="Wingdings" w:hAnsi="Wingdings" w:hint="default"/>
+      </w:rPr>
+    </w:lvl>
+    <w:lvl w:ilvl="6" w:tplc="040C0001" w:tentative="1">
+      <w:start w:val="1"/>
+      <w:numFmt w:val="bullet"/>
+      <w:lvlText w:val=""/>
+      <w:lvlJc w:val="left"/>
+      <w:pPr>
+        <w:ind w:left="5040" w:hanging="360"/>
+      </w:pPr>
+      <w:rPr>
+        <w:rFonts w:ascii="Symbol" w:hAnsi="Symbol" w:hint="default"/>
+      </w:rPr>
+    </w:lvl>
+    <w:lvl w:ilvl="7" w:tplc="040C0003" w:tentative="1">
+      <w:start w:val="1"/>
+      <w:numFmt w:val="bullet"/>
+      <w:lvlText w:val="o"/>
+      <w:lvlJc w:val="left"/>
+      <w:pPr>
+        <w:ind w:left="5760" w:hanging="360"/>
+      </w:pPr>
+      <w:rPr>
+        <w:rFonts w:ascii="Courier New" w:hAnsi="Courier New" w:cs="Courier New" w:hint="default"/>
+      </w:rPr>
+    </w:lvl>
+    <w:lvl w:ilvl="8" w:tplc="040C0005" w:tentative="1">
+      <w:start w:val="1"/>
+      <w:numFmt w:val="bullet"/>
+      <w:lvlText w:val=""/>
+      <w:lvlJc w:val="left"/>
+      <w:pPr>
+        <w:ind w:left="6480" w:hanging="360"/>
+      </w:pPr>
+      <w:rPr>
+        <w:rFonts w:ascii="Wingdings" w:hAnsi="Wingdings" w:hint="default"/>
+      </w:rPr>
+    </w:lvl>
+  </w:abstractNum>
+  <w:num w:numId="1">
+    <w:abstractNumId w:val="0"/>
+  </w:num>
+</w:numbering>
+</file>
+
 <file path=word/styles.xml><?xml version="1.0" encoding="utf-8"?>
-<w:styles xmlns:r="http://schemas.openxmlformats.org/officeDocument/2006/relationships" xmlns:w="http://schemas.openxmlformats.org/wordprocessingml/2006/main">
+<w:styles xmlns:mc="http://schemas.openxmlformats.org/markup-compatibility/2006" xmlns:r="http://schemas.openxmlformats.org/officeDocument/2006/relationships" xmlns:w="http://schemas.openxmlformats.org/wordprocessingml/2006/main" xmlns:w14="http://schemas.microsoft.com/office/word/2010/wordml" mc:Ignorable="w14">
   <w:docDefaults>
     <w:rPrDefault>
       <w:rPr>
@@ -654,18 +916,64 @@
     <w:qFormat/>
     <w:rsid w:val="005B28B7"/>
   </w:style>
-  <w:style w:type="character" w:default="1" w:styleId="Policepardfaut">
+  <w:style w:type="paragraph" w:styleId="Heading1">
+    <w:name w:val="heading 1"/>
+    <w:basedOn w:val="Normal"/>
+    <w:next w:val="Normal"/>
+    <w:link w:val="Heading1Char"/>
+    <w:uiPriority w:val="9"/>
+    <w:qFormat/>
+    <w:rsid w:val="002E0146"/>
+    <w:pPr>
+      <w:keepNext/>
+      <w:keepLines/>
+      <w:spacing w:before="480" w:after="0"/>
+      <w:outlineLvl w:val="0"/>
+    </w:pPr>
+    <w:rPr>
+      <w:rFonts w:asciiTheme="majorHAnsi" w:eastAsiaTheme="majorEastAsia" w:hAnsiTheme="majorHAnsi" w:cstheme="majorBidi"/>
+      <w:b/>
+      <w:bCs/>
+      <w:color w:val="365F91" w:themeColor="accent1" w:themeShade="BF"/>
+      <w:sz w:val="28"/>
+      <w:szCs w:val="28"/>
+    </w:rPr>
+  </w:style>
+  <w:style w:type="paragraph" w:styleId="Heading2">
+    <w:name w:val="heading 2"/>
+    <w:basedOn w:val="Normal"/>
+    <w:next w:val="Normal"/>
+    <w:link w:val="Heading2Char"/>
+    <w:uiPriority w:val="9"/>
+    <w:unhideWhenUsed/>
+    <w:qFormat/>
+    <w:rsid w:val="00D803C7"/>
+    <w:pPr>
+      <w:keepNext/>
+      <w:keepLines/>
+      <w:spacing w:before="200" w:after="0"/>
+      <w:outlineLvl w:val="1"/>
+    </w:pPr>
+    <w:rPr>
+      <w:rFonts w:asciiTheme="majorHAnsi" w:eastAsiaTheme="majorEastAsia" w:hAnsiTheme="majorHAnsi" w:cstheme="majorBidi"/>
+      <w:b/>
+      <w:bCs/>
+      <w:color w:val="4F81BD" w:themeColor="accent1"/>
+      <w:sz w:val="26"/>
+      <w:szCs w:val="26"/>
+    </w:rPr>
+  </w:style>
+  <w:style w:type="character" w:default="1" w:styleId="DefaultParagraphFont">
     <w:name w:val="Default Paragraph Font"/>
     <w:uiPriority w:val="1"/>
     <w:semiHidden/>
     <w:unhideWhenUsed/>
   </w:style>
-  <w:style w:type="table" w:default="1" w:styleId="TableauNormal">
+  <w:style w:type="table" w:default="1" w:styleId="TableNormal">
     <w:name w:val="Normal Table"/>
     <w:uiPriority w:val="99"/>
     <w:semiHidden/>
     <w:unhideWhenUsed/>
-    <w:qFormat/>
     <w:tblPr>
       <w:tblInd w:w="0" w:type="dxa"/>
       <w:tblCellMar>
@@ -676,17 +984,17 @@
       </w:tblCellMar>
     </w:tblPr>
   </w:style>
-  <w:style w:type="numbering" w:default="1" w:styleId="Aucuneliste">
+  <w:style w:type="numbering" w:default="1" w:styleId="NoList">
     <w:name w:val="No List"/>
     <w:uiPriority w:val="99"/>
     <w:semiHidden/>
     <w:unhideWhenUsed/>
   </w:style>
-  <w:style w:type="paragraph" w:styleId="Titre">
+  <w:style w:type="paragraph" w:styleId="Title">
     <w:name w:val="Title"/>
     <w:basedOn w:val="Normal"/>
     <w:next w:val="Normal"/>
-    <w:link w:val="TitreCar"/>
+    <w:link w:val="TitleChar"/>
     <w:uiPriority w:val="10"/>
     <w:qFormat/>
     <w:rsid w:val="0032344C"/>
@@ -706,10 +1014,10 @@
       <w:szCs w:val="52"/>
     </w:rPr>
   </w:style>
-  <w:style w:type="character" w:customStyle="1" w:styleId="TitreCar">
-    <w:name w:val="Titre Car"/>
-    <w:basedOn w:val="Policepardfaut"/>
-    <w:link w:val="Titre"/>
+  <w:style w:type="character" w:customStyle="1" w:styleId="TitleChar">
+    <w:name w:val="Title Char"/>
+    <w:basedOn w:val="DefaultParagraphFont"/>
+    <w:link w:val="Title"/>
     <w:uiPriority w:val="10"/>
     <w:rsid w:val="0032344C"/>
     <w:rPr>
@@ -721,9 +1029,9 @@
       <w:szCs w:val="52"/>
     </w:rPr>
   </w:style>
-  <w:style w:type="character" w:styleId="Emphaseple">
+  <w:style w:type="character" w:styleId="SubtleEmphasis">
     <w:name w:val="Subtle Emphasis"/>
-    <w:basedOn w:val="Policepardfaut"/>
+    <w:basedOn w:val="DefaultParagraphFont"/>
     <w:uiPriority w:val="19"/>
     <w:qFormat/>
     <w:rsid w:val="0032344C"/>
@@ -733,9 +1041,9 @@
       <w:color w:val="808080" w:themeColor="text1" w:themeTint="7F"/>
     </w:rPr>
   </w:style>
-  <w:style w:type="paragraph" w:styleId="Sansinterligne">
+  <w:style w:type="paragraph" w:styleId="NoSpacing">
     <w:name w:val="No Spacing"/>
-    <w:link w:val="SansinterligneCar"/>
+    <w:link w:val="NoSpacingChar"/>
     <w:uiPriority w:val="1"/>
     <w:qFormat/>
     <w:rsid w:val="0032344C"/>
@@ -747,10 +1055,10 @@
       <w:lang w:val="en-US" w:eastAsia="ja-JP"/>
     </w:rPr>
   </w:style>
-  <w:style w:type="character" w:customStyle="1" w:styleId="SansinterligneCar">
-    <w:name w:val="Sans interligne Car"/>
-    <w:basedOn w:val="Policepardfaut"/>
-    <w:link w:val="Sansinterligne"/>
+  <w:style w:type="character" w:customStyle="1" w:styleId="NoSpacingChar">
+    <w:name w:val="No Spacing Char"/>
+    <w:basedOn w:val="DefaultParagraphFont"/>
+    <w:link w:val="NoSpacing"/>
     <w:uiPriority w:val="1"/>
     <w:rsid w:val="0032344C"/>
     <w:rPr>
@@ -758,10 +1066,10 @@
       <w:lang w:val="en-US" w:eastAsia="ja-JP"/>
     </w:rPr>
   </w:style>
-  <w:style w:type="paragraph" w:styleId="Textedebulles">
+  <w:style w:type="paragraph" w:styleId="BalloonText">
     <w:name w:val="Balloon Text"/>
     <w:basedOn w:val="Normal"/>
-    <w:link w:val="TextedebullesCar"/>
+    <w:link w:val="BalloonTextChar"/>
     <w:uiPriority w:val="99"/>
     <w:semiHidden/>
     <w:unhideWhenUsed/>
@@ -775,10 +1083,10 @@
       <w:szCs w:val="16"/>
     </w:rPr>
   </w:style>
-  <w:style w:type="character" w:customStyle="1" w:styleId="TextedebullesCar">
-    <w:name w:val="Texte de bulles Car"/>
-    <w:basedOn w:val="Policepardfaut"/>
-    <w:link w:val="Textedebulles"/>
+  <w:style w:type="character" w:customStyle="1" w:styleId="BalloonTextChar">
+    <w:name w:val="Balloon Text Char"/>
+    <w:basedOn w:val="DefaultParagraphFont"/>
+    <w:link w:val="BalloonText"/>
     <w:uiPriority w:val="99"/>
     <w:semiHidden/>
     <w:rsid w:val="0032344C"/>
@@ -786,6 +1094,47 @@
       <w:rFonts w:ascii="Tahoma" w:hAnsi="Tahoma" w:cs="Tahoma"/>
       <w:sz w:val="16"/>
       <w:szCs w:val="16"/>
+    </w:rPr>
+  </w:style>
+  <w:style w:type="character" w:customStyle="1" w:styleId="Heading1Char">
+    <w:name w:val="Heading 1 Char"/>
+    <w:basedOn w:val="DefaultParagraphFont"/>
+    <w:link w:val="Heading1"/>
+    <w:uiPriority w:val="9"/>
+    <w:rsid w:val="002E0146"/>
+    <w:rPr>
+      <w:rFonts w:asciiTheme="majorHAnsi" w:eastAsiaTheme="majorEastAsia" w:hAnsiTheme="majorHAnsi" w:cstheme="majorBidi"/>
+      <w:b/>
+      <w:bCs/>
+      <w:color w:val="365F91" w:themeColor="accent1" w:themeShade="BF"/>
+      <w:sz w:val="28"/>
+      <w:szCs w:val="28"/>
+    </w:rPr>
+  </w:style>
+  <w:style w:type="paragraph" w:styleId="ListParagraph">
+    <w:name w:val="List Paragraph"/>
+    <w:basedOn w:val="Normal"/>
+    <w:uiPriority w:val="34"/>
+    <w:qFormat/>
+    <w:rsid w:val="00D803C7"/>
+    <w:pPr>
+      <w:ind w:left="720"/>
+      <w:contextualSpacing/>
+    </w:pPr>
+  </w:style>
+  <w:style w:type="character" w:customStyle="1" w:styleId="Heading2Char">
+    <w:name w:val="Heading 2 Char"/>
+    <w:basedOn w:val="DefaultParagraphFont"/>
+    <w:link w:val="Heading2"/>
+    <w:uiPriority w:val="9"/>
+    <w:rsid w:val="00D803C7"/>
+    <w:rPr>
+      <w:rFonts w:asciiTheme="majorHAnsi" w:eastAsiaTheme="majorEastAsia" w:hAnsiTheme="majorHAnsi" w:cstheme="majorBidi"/>
+      <w:b/>
+      <w:bCs/>
+      <w:color w:val="4F81BD" w:themeColor="accent1"/>
+      <w:sz w:val="26"/>
+      <w:szCs w:val="26"/>
     </w:rPr>
   </w:style>
 </w:styles>
@@ -1088,7 +1437,7 @@
 </file>
 
 <file path=word/glossary/document.xml><?xml version="1.0" encoding="utf-8"?>
-<w:glossaryDocument xmlns:ve="http://schemas.openxmlformats.org/markup-compatibility/2006" xmlns:o="urn:schemas-microsoft-com:office:office" xmlns:r="http://schemas.openxmlformats.org/officeDocument/2006/relationships" xmlns:m="http://schemas.openxmlformats.org/officeDocument/2006/math" xmlns:v="urn:schemas-microsoft-com:vml" xmlns:wp="http://schemas.openxmlformats.org/drawingml/2006/wordprocessingDrawing" xmlns:w10="urn:schemas-microsoft-com:office:word" xmlns:w="http://schemas.openxmlformats.org/wordprocessingml/2006/main" xmlns:wne="http://schemas.microsoft.com/office/word/2006/wordml">
+<w:glossaryDocument xmlns:wpc="http://schemas.microsoft.com/office/word/2010/wordprocessingCanvas" xmlns:mc="http://schemas.openxmlformats.org/markup-compatibility/2006" xmlns:o="urn:schemas-microsoft-com:office:office" xmlns:r="http://schemas.openxmlformats.org/officeDocument/2006/relationships" xmlns:m="http://schemas.openxmlformats.org/officeDocument/2006/math" xmlns:v="urn:schemas-microsoft-com:vml" xmlns:wp14="http://schemas.microsoft.com/office/word/2010/wordprocessingDrawing" xmlns:wp="http://schemas.openxmlformats.org/drawingml/2006/wordprocessingDrawing" xmlns:w10="urn:schemas-microsoft-com:office:word" xmlns:w="http://schemas.openxmlformats.org/wordprocessingml/2006/main" xmlns:w14="http://schemas.microsoft.com/office/word/2010/wordml" xmlns:wpg="http://schemas.microsoft.com/office/word/2010/wordprocessingGroup" xmlns:wpi="http://schemas.microsoft.com/office/word/2010/wordprocessingInk" xmlns:wne="http://schemas.microsoft.com/office/word/2006/wordml" xmlns:wps="http://schemas.microsoft.com/office/word/2010/wordprocessingShape" mc:Ignorable="w14 wp14">
   <w:docParts>
     <w:docPart>
       <w:docPartPr>
@@ -1151,56 +1500,46 @@
         </w:p>
       </w:docPartBody>
     </w:docPart>
-    <w:docPart>
-      <w:docPartPr>
-        <w:name w:val="7E74850D7B334D60AC85C53DAD268E69"/>
-        <w:category>
-          <w:name w:val="General"/>
-          <w:gallery w:val="placeholder"/>
-        </w:category>
-        <w:types>
-          <w:type w:val="bbPlcHdr"/>
-        </w:types>
-        <w:behaviors>
-          <w:behavior w:val="content"/>
-        </w:behaviors>
-        <w:guid w:val="{B5DC525B-95E1-4067-B0CA-4A752FBCD115}"/>
-      </w:docPartPr>
-      <w:docPartBody>
-        <w:p>
-          <w:pPr>
-            <w:pStyle w:val="7E74850D7B334D60AC85C53DAD268E69"/>
-          </w:pPr>
-          <w:r>
-            <w:rPr>
-              <w:rFonts w:asciiTheme="majorHAnsi" w:eastAsiaTheme="majorEastAsia" w:hAnsiTheme="majorHAnsi" w:cstheme="majorBidi"/>
-              <w:sz w:val="44"/>
-              <w:szCs w:val="44"/>
-            </w:rPr>
-            <w:t>[Type the document subtitle]</w:t>
-          </w:r>
-        </w:p>
-      </w:docPartBody>
-    </w:docPart>
   </w:docParts>
 </w:glossaryDocument>
 </file>
 
 <file path=word/glossary/fontTable.xml><?xml version="1.0" encoding="utf-8"?>
-<w:fonts xmlns:r="http://schemas.openxmlformats.org/officeDocument/2006/relationships" xmlns:w="http://schemas.openxmlformats.org/wordprocessingml/2006/main">
+<w:fonts xmlns:mc="http://schemas.openxmlformats.org/markup-compatibility/2006" xmlns:r="http://schemas.openxmlformats.org/officeDocument/2006/relationships" xmlns:w="http://schemas.openxmlformats.org/wordprocessingml/2006/main" xmlns:w14="http://schemas.microsoft.com/office/word/2010/wordml" mc:Ignorable="w14">
+  <w:font w:name="Symbol">
+    <w:panose1 w:val="05050102010706020507"/>
+    <w:charset w:val="02"/>
+    <w:family w:val="roman"/>
+    <w:pitch w:val="variable"/>
+    <w:sig w:usb0="00000000" w:usb1="10000000" w:usb2="00000000" w:usb3="00000000" w:csb0="80000000" w:csb1="00000000"/>
+  </w:font>
+  <w:font w:name="Times New Roman">
+    <w:panose1 w:val="02020603050405020304"/>
+    <w:charset w:val="00"/>
+    <w:family w:val="roman"/>
+    <w:pitch w:val="variable"/>
+    <w:sig w:usb0="E0002AFF" w:usb1="C0007841" w:usb2="00000009" w:usb3="00000000" w:csb0="000001FF" w:csb1="00000000"/>
+  </w:font>
+  <w:font w:name="Courier New">
+    <w:panose1 w:val="02070309020205020404"/>
+    <w:charset w:val="00"/>
+    <w:family w:val="modern"/>
+    <w:pitch w:val="fixed"/>
+    <w:sig w:usb0="E0002AFF" w:usb1="C0007843" w:usb2="00000009" w:usb3="00000000" w:csb0="000001FF" w:csb1="00000000"/>
+  </w:font>
+  <w:font w:name="Wingdings">
+    <w:panose1 w:val="05000000000000000000"/>
+    <w:charset w:val="02"/>
+    <w:family w:val="auto"/>
+    <w:pitch w:val="variable"/>
+    <w:sig w:usb0="00000000" w:usb1="10000000" w:usb2="00000000" w:usb3="00000000" w:csb0="80000000" w:csb1="00000000"/>
+  </w:font>
   <w:font w:name="Calibri">
     <w:panose1 w:val="020F0502020204030204"/>
     <w:charset w:val="00"/>
     <w:family w:val="swiss"/>
     <w:pitch w:val="variable"/>
     <w:sig w:usb0="E00002FF" w:usb1="4000ACFF" w:usb2="00000001" w:usb3="00000000" w:csb0="0000019F" w:csb1="00000000"/>
-  </w:font>
-  <w:font w:name="Times New Roman">
-    <w:panose1 w:val="02020603050405020304"/>
-    <w:charset w:val="00"/>
-    <w:family w:val="roman"/>
-    <w:pitch w:val="variable"/>
-    <w:sig w:usb0="E0002EFF" w:usb1="C0007843" w:usb2="00000009" w:usb3="00000000" w:csb0="000001FF" w:csb1="00000000"/>
   </w:font>
   <w:font w:name="Cambria">
     <w:panose1 w:val="02040503050406030204"/>
@@ -1213,27 +1552,28 @@
     <w:panose1 w:val="020B0604030504040204"/>
     <w:charset w:val="00"/>
     <w:family w:val="swiss"/>
-    <w:notTrueType/>
     <w:pitch w:val="variable"/>
-    <w:sig w:usb0="00000003" w:usb1="00000000" w:usb2="00000000" w:usb3="00000000" w:csb0="00000001" w:csb1="00000000"/>
+    <w:sig w:usb0="E1002EFF" w:usb1="C000605B" w:usb2="00000029" w:usb3="00000000" w:csb0="000101FF" w:csb1="00000000"/>
   </w:font>
 </w:fonts>
 </file>
 
 <file path=word/glossary/settings.xml><?xml version="1.0" encoding="utf-8"?>
-<w:settings xmlns:o="urn:schemas-microsoft-com:office:office" xmlns:r="http://schemas.openxmlformats.org/officeDocument/2006/relationships" xmlns:m="http://schemas.openxmlformats.org/officeDocument/2006/math" xmlns:v="urn:schemas-microsoft-com:vml" xmlns:w10="urn:schemas-microsoft-com:office:word" xmlns:w="http://schemas.openxmlformats.org/wordprocessingml/2006/main" xmlns:sl="http://schemas.openxmlformats.org/schemaLibrary/2006/main">
+<w:settings xmlns:mc="http://schemas.openxmlformats.org/markup-compatibility/2006" xmlns:o="urn:schemas-microsoft-com:office:office" xmlns:r="http://schemas.openxmlformats.org/officeDocument/2006/relationships" xmlns:m="http://schemas.openxmlformats.org/officeDocument/2006/math" xmlns:v="urn:schemas-microsoft-com:vml" xmlns:w10="urn:schemas-microsoft-com:office:word" xmlns:w="http://schemas.openxmlformats.org/wordprocessingml/2006/main" xmlns:w14="http://schemas.microsoft.com/office/word/2010/wordml" xmlns:sl="http://schemas.openxmlformats.org/schemaLibrary/2006/main" mc:Ignorable="w14">
   <w:view w:val="normal"/>
   <w:defaultTabStop w:val="708"/>
   <w:hyphenationZone w:val="425"/>
   <w:characterSpacingControl w:val="doNotCompress"/>
   <w:compat>
     <w:useFELayout/>
+    <w:compatSetting w:name="compatibilityMode" w:uri="http://schemas.microsoft.com/office/word" w:val="12"/>
   </w:compat>
   <w:rsids>
     <w:rsidRoot w:val="001E6B30"/>
     <w:rsid w:val="001E6B30"/>
     <w:rsid w:val="002D3955"/>
     <w:rsid w:val="004C5505"/>
+    <w:rsid w:val="00666FEF"/>
     <w:rsid w:val="00CF6E3B"/>
     <w:rsid w:val="00D8307E"/>
   </w:rsids>
@@ -1241,7 +1581,7 @@
     <m:mathFont m:val="Cambria Math"/>
     <m:brkBin m:val="before"/>
     <m:brkBinSub m:val="--"/>
-    <m:smallFrac m:val="off"/>
+    <m:smallFrac m:val="0"/>
     <m:dispDef/>
     <m:lMargin m:val="0"/>
     <m:rMargin m:val="0"/>
@@ -1258,7 +1598,7 @@
 </file>
 
 <file path=word/glossary/styles.xml><?xml version="1.0" encoding="utf-8"?>
-<w:styles xmlns:r="http://schemas.openxmlformats.org/officeDocument/2006/relationships" xmlns:w="http://schemas.openxmlformats.org/wordprocessingml/2006/main">
+<w:styles xmlns:mc="http://schemas.openxmlformats.org/markup-compatibility/2006" xmlns:r="http://schemas.openxmlformats.org/officeDocument/2006/relationships" xmlns:w="http://schemas.openxmlformats.org/wordprocessingml/2006/main" xmlns:w14="http://schemas.microsoft.com/office/word/2010/wordml" mc:Ignorable="w14">
   <w:docDefaults>
     <w:rPrDefault>
       <w:rPr>
@@ -1418,18 +1758,17 @@
     <w:qFormat/>
     <w:rsid w:val="002D3955"/>
   </w:style>
-  <w:style w:type="character" w:default="1" w:styleId="Policepardfaut">
+  <w:style w:type="character" w:default="1" w:styleId="DefaultParagraphFont">
     <w:name w:val="Default Paragraph Font"/>
     <w:uiPriority w:val="1"/>
     <w:semiHidden/>
     <w:unhideWhenUsed/>
   </w:style>
-  <w:style w:type="table" w:default="1" w:styleId="TableauNormal">
+  <w:style w:type="table" w:default="1" w:styleId="TableNormal">
     <w:name w:val="Normal Table"/>
     <w:uiPriority w:val="99"/>
     <w:semiHidden/>
     <w:unhideWhenUsed/>
-    <w:qFormat/>
     <w:tblPr>
       <w:tblInd w:w="0" w:type="dxa"/>
       <w:tblCellMar>
@@ -1440,7 +1779,7 @@
       </w:tblCellMar>
     </w:tblPr>
   </w:style>
-  <w:style w:type="numbering" w:default="1" w:styleId="Aucuneliste">
+  <w:style w:type="numbering" w:default="1" w:styleId="NoList">
     <w:name w:val="No List"/>
     <w:uiPriority w:val="99"/>
     <w:semiHidden/>
@@ -1473,8 +1812,198 @@
 </w:styles>
 </file>
 
+<file path=word/glossary/stylesWithEffects.xml><?xml version="1.0" encoding="utf-8"?>
+<w:styles xmlns:wpc="http://schemas.microsoft.com/office/word/2010/wordprocessingCanvas" xmlns:mc="http://schemas.openxmlformats.org/markup-compatibility/2006" xmlns:o="urn:schemas-microsoft-com:office:office" xmlns:r="http://schemas.openxmlformats.org/officeDocument/2006/relationships" xmlns:m="http://schemas.openxmlformats.org/officeDocument/2006/math" xmlns:v="urn:schemas-microsoft-com:vml" xmlns:wp14="http://schemas.microsoft.com/office/word/2010/wordprocessingDrawing" xmlns:wp="http://schemas.openxmlformats.org/drawingml/2006/wordprocessingDrawing" xmlns:w10="urn:schemas-microsoft-com:office:word" xmlns:w="http://schemas.openxmlformats.org/wordprocessingml/2006/main" xmlns:w14="http://schemas.microsoft.com/office/word/2010/wordml" xmlns:wpg="http://schemas.microsoft.com/office/word/2010/wordprocessingGroup" xmlns:wpi="http://schemas.microsoft.com/office/word/2010/wordprocessingInk" xmlns:wne="http://schemas.microsoft.com/office/word/2006/wordml" xmlns:wps="http://schemas.microsoft.com/office/word/2010/wordprocessingShape" mc:Ignorable="w14 wp14">
+  <w:docDefaults>
+    <w:rPrDefault>
+      <w:rPr>
+        <w:rFonts w:asciiTheme="minorHAnsi" w:eastAsiaTheme="minorEastAsia" w:hAnsiTheme="minorHAnsi" w:cstheme="minorBidi"/>
+        <w:sz w:val="22"/>
+        <w:szCs w:val="22"/>
+        <w:lang w:val="fr-FR" w:eastAsia="fr-FR" w:bidi="ar-SA"/>
+      </w:rPr>
+    </w:rPrDefault>
+    <w:pPrDefault>
+      <w:pPr>
+        <w:spacing w:after="200" w:line="276" w:lineRule="auto"/>
+      </w:pPr>
+    </w:pPrDefault>
+  </w:docDefaults>
+  <w:latentStyles w:defLockedState="0" w:defUIPriority="99" w:defSemiHidden="1" w:defUnhideWhenUsed="1" w:defQFormat="0" w:count="267">
+    <w:lsdException w:name="Normal" w:semiHidden="0" w:uiPriority="0" w:unhideWhenUsed="0" w:qFormat="1"/>
+    <w:lsdException w:name="heading 1" w:semiHidden="0" w:uiPriority="9" w:unhideWhenUsed="0" w:qFormat="1"/>
+    <w:lsdException w:name="heading 2" w:uiPriority="9" w:qFormat="1"/>
+    <w:lsdException w:name="heading 3" w:uiPriority="9" w:qFormat="1"/>
+    <w:lsdException w:name="heading 4" w:uiPriority="9" w:qFormat="1"/>
+    <w:lsdException w:name="heading 5" w:uiPriority="9" w:qFormat="1"/>
+    <w:lsdException w:name="heading 6" w:uiPriority="9" w:qFormat="1"/>
+    <w:lsdException w:name="heading 7" w:uiPriority="9" w:qFormat="1"/>
+    <w:lsdException w:name="heading 8" w:uiPriority="9" w:qFormat="1"/>
+    <w:lsdException w:name="heading 9" w:uiPriority="9" w:qFormat="1"/>
+    <w:lsdException w:name="toc 1" w:uiPriority="39"/>
+    <w:lsdException w:name="toc 2" w:uiPriority="39"/>
+    <w:lsdException w:name="toc 3" w:uiPriority="39"/>
+    <w:lsdException w:name="toc 4" w:uiPriority="39"/>
+    <w:lsdException w:name="toc 5" w:uiPriority="39"/>
+    <w:lsdException w:name="toc 6" w:uiPriority="39"/>
+    <w:lsdException w:name="toc 7" w:uiPriority="39"/>
+    <w:lsdException w:name="toc 8" w:uiPriority="39"/>
+    <w:lsdException w:name="toc 9" w:uiPriority="39"/>
+    <w:lsdException w:name="caption" w:uiPriority="35" w:qFormat="1"/>
+    <w:lsdException w:name="Title" w:semiHidden="0" w:uiPriority="10" w:unhideWhenUsed="0" w:qFormat="1"/>
+    <w:lsdException w:name="Default Paragraph Font" w:uiPriority="1"/>
+    <w:lsdException w:name="Subtitle" w:semiHidden="0" w:uiPriority="11" w:unhideWhenUsed="0" w:qFormat="1"/>
+    <w:lsdException w:name="Strong" w:semiHidden="0" w:uiPriority="22" w:unhideWhenUsed="0" w:qFormat="1"/>
+    <w:lsdException w:name="Emphasis" w:semiHidden="0" w:uiPriority="20" w:unhideWhenUsed="0" w:qFormat="1"/>
+    <w:lsdException w:name="Table Grid" w:semiHidden="0" w:uiPriority="59" w:unhideWhenUsed="0"/>
+    <w:lsdException w:name="Placeholder Text" w:unhideWhenUsed="0"/>
+    <w:lsdException w:name="No Spacing" w:semiHidden="0" w:uiPriority="1" w:unhideWhenUsed="0" w:qFormat="1"/>
+    <w:lsdException w:name="Light Shading" w:semiHidden="0" w:uiPriority="60" w:unhideWhenUsed="0"/>
+    <w:lsdException w:name="Light List" w:semiHidden="0" w:uiPriority="61" w:unhideWhenUsed="0"/>
+    <w:lsdException w:name="Light Grid" w:semiHidden="0" w:uiPriority="62" w:unhideWhenUsed="0"/>
+    <w:lsdException w:name="Medium Shading 1" w:semiHidden="0" w:uiPriority="63" w:unhideWhenUsed="0"/>
+    <w:lsdException w:name="Medium Shading 2" w:semiHidden="0" w:uiPriority="64" w:unhideWhenUsed="0"/>
+    <w:lsdException w:name="Medium List 1" w:semiHidden="0" w:uiPriority="65" w:unhideWhenUsed="0"/>
+    <w:lsdException w:name="Medium List 2" w:semiHidden="0" w:uiPriority="66" w:unhideWhenUsed="0"/>
+    <w:lsdException w:name="Medium Grid 1" w:semiHidden="0" w:uiPriority="67" w:unhideWhenUsed="0"/>
+    <w:lsdException w:name="Medium Grid 2" w:semiHidden="0" w:uiPriority="68" w:unhideWhenUsed="0"/>
+    <w:lsdException w:name="Medium Grid 3" w:semiHidden="0" w:uiPriority="69" w:unhideWhenUsed="0"/>
+    <w:lsdException w:name="Dark List" w:semiHidden="0" w:uiPriority="70" w:unhideWhenUsed="0"/>
+    <w:lsdException w:name="Colorful Shading" w:semiHidden="0" w:uiPriority="71" w:unhideWhenUsed="0"/>
+    <w:lsdException w:name="Colorful List" w:semiHidden="0" w:uiPriority="72" w:unhideWhenUsed="0"/>
+    <w:lsdException w:name="Colorful Grid" w:semiHidden="0" w:uiPriority="73" w:unhideWhenUsed="0"/>
+    <w:lsdException w:name="Light Shading Accent 1" w:semiHidden="0" w:uiPriority="60" w:unhideWhenUsed="0"/>
+    <w:lsdException w:name="Light List Accent 1" w:semiHidden="0" w:uiPriority="61" w:unhideWhenUsed="0"/>
+    <w:lsdException w:name="Light Grid Accent 1" w:semiHidden="0" w:uiPriority="62" w:unhideWhenUsed="0"/>
+    <w:lsdException w:name="Medium Shading 1 Accent 1" w:semiHidden="0" w:uiPriority="63" w:unhideWhenUsed="0"/>
+    <w:lsdException w:name="Medium Shading 2 Accent 1" w:semiHidden="0" w:uiPriority="64" w:unhideWhenUsed="0"/>
+    <w:lsdException w:name="Medium List 1 Accent 1" w:semiHidden="0" w:uiPriority="65" w:unhideWhenUsed="0"/>
+    <w:lsdException w:name="Revision" w:unhideWhenUsed="0"/>
+    <w:lsdException w:name="List Paragraph" w:semiHidden="0" w:uiPriority="34" w:unhideWhenUsed="0" w:qFormat="1"/>
+    <w:lsdException w:name="Quote" w:semiHidden="0" w:uiPriority="29" w:unhideWhenUsed="0" w:qFormat="1"/>
+    <w:lsdException w:name="Intense Quote" w:semiHidden="0" w:uiPriority="30" w:unhideWhenUsed="0" w:qFormat="1"/>
+    <w:lsdException w:name="Medium List 2 Accent 1" w:semiHidden="0" w:uiPriority="66" w:unhideWhenUsed="0"/>
+    <w:lsdException w:name="Medium Grid 1 Accent 1" w:semiHidden="0" w:uiPriority="67" w:unhideWhenUsed="0"/>
+    <w:lsdException w:name="Medium Grid 2 Accent 1" w:semiHidden="0" w:uiPriority="68" w:unhideWhenUsed="0"/>
+    <w:lsdException w:name="Medium Grid 3 Accent 1" w:semiHidden="0" w:uiPriority="69" w:unhideWhenUsed="0"/>
+    <w:lsdException w:name="Dark List Accent 1" w:semiHidden="0" w:uiPriority="70" w:unhideWhenUsed="0"/>
+    <w:lsdException w:name="Colorful Shading Accent 1" w:semiHidden="0" w:uiPriority="71" w:unhideWhenUsed="0"/>
+    <w:lsdException w:name="Colorful List Accent 1" w:semiHidden="0" w:uiPriority="72" w:unhideWhenUsed="0"/>
+    <w:lsdException w:name="Colorful Grid Accent 1" w:semiHidden="0" w:uiPriority="73" w:unhideWhenUsed="0"/>
+    <w:lsdException w:name="Light Shading Accent 2" w:semiHidden="0" w:uiPriority="60" w:unhideWhenUsed="0"/>
+    <w:lsdException w:name="Light List Accent 2" w:semiHidden="0" w:uiPriority="61" w:unhideWhenUsed="0"/>
+    <w:lsdException w:name="Light Grid Accent 2" w:semiHidden="0" w:uiPriority="62" w:unhideWhenUsed="0"/>
+    <w:lsdException w:name="Medium Shading 1 Accent 2" w:semiHidden="0" w:uiPriority="63" w:unhideWhenUsed="0"/>
+    <w:lsdException w:name="Medium Shading 2 Accent 2" w:semiHidden="0" w:uiPriority="64" w:unhideWhenUsed="0"/>
+    <w:lsdException w:name="Medium List 1 Accent 2" w:semiHidden="0" w:uiPriority="65" w:unhideWhenUsed="0"/>
+    <w:lsdException w:name="Medium List 2 Accent 2" w:semiHidden="0" w:uiPriority="66" w:unhideWhenUsed="0"/>
+    <w:lsdException w:name="Medium Grid 1 Accent 2" w:semiHidden="0" w:uiPriority="67" w:unhideWhenUsed="0"/>
+    <w:lsdException w:name="Medium Grid 2 Accent 2" w:semiHidden="0" w:uiPriority="68" w:unhideWhenUsed="0"/>
+    <w:lsdException w:name="Medium Grid 3 Accent 2" w:semiHidden="0" w:uiPriority="69" w:unhideWhenUsed="0"/>
+    <w:lsdException w:name="Dark List Accent 2" w:semiHidden="0" w:uiPriority="70" w:unhideWhenUsed="0"/>
+    <w:lsdException w:name="Colorful Shading Accent 2" w:semiHidden="0" w:uiPriority="71" w:unhideWhenUsed="0"/>
+    <w:lsdException w:name="Colorful List Accent 2" w:semiHidden="0" w:uiPriority="72" w:unhideWhenUsed="0"/>
+    <w:lsdException w:name="Colorful Grid Accent 2" w:semiHidden="0" w:uiPriority="73" w:unhideWhenUsed="0"/>
+    <w:lsdException w:name="Light Shading Accent 3" w:semiHidden="0" w:uiPriority="60" w:unhideWhenUsed="0"/>
+    <w:lsdException w:name="Light List Accent 3" w:semiHidden="0" w:uiPriority="61" w:unhideWhenUsed="0"/>
+    <w:lsdException w:name="Light Grid Accent 3" w:semiHidden="0" w:uiPriority="62" w:unhideWhenUsed="0"/>
+    <w:lsdException w:name="Medium Shading 1 Accent 3" w:semiHidden="0" w:uiPriority="63" w:unhideWhenUsed="0"/>
+    <w:lsdException w:name="Medium Shading 2 Accent 3" w:semiHidden="0" w:uiPriority="64" w:unhideWhenUsed="0"/>
+    <w:lsdException w:name="Medium List 1 Accent 3" w:semiHidden="0" w:uiPriority="65" w:unhideWhenUsed="0"/>
+    <w:lsdException w:name="Medium List 2 Accent 3" w:semiHidden="0" w:uiPriority="66" w:unhideWhenUsed="0"/>
+    <w:lsdException w:name="Medium Grid 1 Accent 3" w:semiHidden="0" w:uiPriority="67" w:unhideWhenUsed="0"/>
+    <w:lsdException w:name="Medium Grid 2 Accent 3" w:semiHidden="0" w:uiPriority="68" w:unhideWhenUsed="0"/>
+    <w:lsdException w:name="Medium Grid 3 Accent 3" w:semiHidden="0" w:uiPriority="69" w:unhideWhenUsed="0"/>
+    <w:lsdException w:name="Dark List Accent 3" w:semiHidden="0" w:uiPriority="70" w:unhideWhenUsed="0"/>
+    <w:lsdException w:name="Colorful Shading Accent 3" w:semiHidden="0" w:uiPriority="71" w:unhideWhenUsed="0"/>
+    <w:lsdException w:name="Colorful List Accent 3" w:semiHidden="0" w:uiPriority="72" w:unhideWhenUsed="0"/>
+    <w:lsdException w:name="Colorful Grid Accent 3" w:semiHidden="0" w:uiPriority="73" w:unhideWhenUsed="0"/>
+    <w:lsdException w:name="Light Shading Accent 4" w:semiHidden="0" w:uiPriority="60" w:unhideWhenUsed="0"/>
+    <w:lsdException w:name="Light List Accent 4" w:semiHidden="0" w:uiPriority="61" w:unhideWhenUsed="0"/>
+    <w:lsdException w:name="Light Grid Accent 4" w:semiHidden="0" w:uiPriority="62" w:unhideWhenUsed="0"/>
+    <w:lsdException w:name="Medium Shading 1 Accent 4" w:semiHidden="0" w:uiPriority="63" w:unhideWhenUsed="0"/>
+    <w:lsdException w:name="Medium Shading 2 Accent 4" w:semiHidden="0" w:uiPriority="64" w:unhideWhenUsed="0"/>
+    <w:lsdException w:name="Medium List 1 Accent 4" w:semiHidden="0" w:uiPriority="65" w:unhideWhenUsed="0"/>
+    <w:lsdException w:name="Medium List 2 Accent 4" w:semiHidden="0" w:uiPriority="66" w:unhideWhenUsed="0"/>
+    <w:lsdException w:name="Medium Grid 1 Accent 4" w:semiHidden="0" w:uiPriority="67" w:unhideWhenUsed="0"/>
+    <w:lsdException w:name="Medium Grid 2 Accent 4" w:semiHidden="0" w:uiPriority="68" w:unhideWhenUsed="0"/>
+    <w:lsdException w:name="Medium Grid 3 Accent 4" w:semiHidden="0" w:uiPriority="69" w:unhideWhenUsed="0"/>
+    <w:lsdException w:name="Dark List Accent 4" w:semiHidden="0" w:uiPriority="70" w:unhideWhenUsed="0"/>
+    <w:lsdException w:name="Colorful Shading Accent 4" w:semiHidden="0" w:uiPriority="71" w:unhideWhenUsed="0"/>
+    <w:lsdException w:name="Colorful List Accent 4" w:semiHidden="0" w:uiPriority="72" w:unhideWhenUsed="0"/>
+    <w:lsdException w:name="Colorful Grid Accent 4" w:semiHidden="0" w:uiPriority="73" w:unhideWhenUsed="0"/>
+    <w:lsdException w:name="Light Shading Accent 5" w:semiHidden="0" w:uiPriority="60" w:unhideWhenUsed="0"/>
+    <w:lsdException w:name="Light List Accent 5" w:semiHidden="0" w:uiPriority="61" w:unhideWhenUsed="0"/>
+    <w:lsdException w:name="Light Grid Accent 5" w:semiHidden="0" w:uiPriority="62" w:unhideWhenUsed="0"/>
+    <w:lsdException w:name="Medium Shading 1 Accent 5" w:semiHidden="0" w:uiPriority="63" w:unhideWhenUsed="0"/>
+    <w:lsdException w:name="Medium Shading 2 Accent 5" w:semiHidden="0" w:uiPriority="64" w:unhideWhenUsed="0"/>
+    <w:lsdException w:name="Medium List 1 Accent 5" w:semiHidden="0" w:uiPriority="65" w:unhideWhenUsed="0"/>
+    <w:lsdException w:name="Medium List 2 Accent 5" w:semiHidden="0" w:uiPriority="66" w:unhideWhenUsed="0"/>
+    <w:lsdException w:name="Medium Grid 1 Accent 5" w:semiHidden="0" w:uiPriority="67" w:unhideWhenUsed="0"/>
+    <w:lsdException w:name="Medium Grid 2 Accent 5" w:semiHidden="0" w:uiPriority="68" w:unhideWhenUsed="0"/>
+    <w:lsdException w:name="Medium Grid 3 Accent 5" w:semiHidden="0" w:uiPriority="69" w:unhideWhenUsed="0"/>
+    <w:lsdException w:name="Dark List Accent 5" w:semiHidden="0" w:uiPriority="70" w:unhideWhenUsed="0"/>
+    <w:lsdException w:name="Colorful Shading Accent 5" w:semiHidden="0" w:uiPriority="71" w:unhideWhenUsed="0"/>
+    <w:lsdException w:name="Colorful List Accent 5" w:semiHidden="0" w:uiPriority="72" w:unhideWhenUsed="0"/>
+    <w:lsdException w:name="Colorful Grid Accent 5" w:semiHidden="0" w:uiPriority="73" w:unhideWhenUsed="0"/>
+    <w:lsdException w:name="Light Shading Accent 6" w:semiHidden="0" w:uiPriority="60" w:unhideWhenUsed="0"/>
+    <w:lsdException w:name="Light List Accent 6" w:semiHidden="0" w:uiPriority="61" w:unhideWhenUsed="0"/>
+    <w:lsdException w:name="Light Grid Accent 6" w:semiHidden="0" w:uiPriority="62" w:unhideWhenUsed="0"/>
+    <w:lsdException w:name="Medium Shading 1 Accent 6" w:semiHidden="0" w:uiPriority="63" w:unhideWhenUsed="0"/>
+    <w:lsdException w:name="Medium Shading 2 Accent 6" w:semiHidden="0" w:uiPriority="64" w:unhideWhenUsed="0"/>
+    <w:lsdException w:name="Medium List 1 Accent 6" w:semiHidden="0" w:uiPriority="65" w:unhideWhenUsed="0"/>
+    <w:lsdException w:name="Medium List 2 Accent 6" w:semiHidden="0" w:uiPriority="66" w:unhideWhenUsed="0"/>
+    <w:lsdException w:name="Medium Grid 1 Accent 6" w:semiHidden="0" w:uiPriority="67" w:unhideWhenUsed="0"/>
+    <w:lsdException w:name="Medium Grid 2 Accent 6" w:semiHidden="0" w:uiPriority="68" w:unhideWhenUsed="0"/>
+    <w:lsdException w:name="Medium Grid 3 Accent 6" w:semiHidden="0" w:uiPriority="69" w:unhideWhenUsed="0"/>
+    <w:lsdException w:name="Dark List Accent 6" w:semiHidden="0" w:uiPriority="70" w:unhideWhenUsed="0"/>
+    <w:lsdException w:name="Colorful Shading Accent 6" w:semiHidden="0" w:uiPriority="71" w:unhideWhenUsed="0"/>
+    <w:lsdException w:name="Colorful List Accent 6" w:semiHidden="0" w:uiPriority="72" w:unhideWhenUsed="0"/>
+    <w:lsdException w:name="Colorful Grid Accent 6" w:semiHidden="0" w:uiPriority="73" w:unhideWhenUsed="0"/>
+    <w:lsdException w:name="Subtle Emphasis" w:semiHidden="0" w:uiPriority="19" w:unhideWhenUsed="0" w:qFormat="1"/>
+    <w:lsdException w:name="Intense Emphasis" w:semiHidden="0" w:uiPriority="21" w:unhideWhenUsed="0" w:qFormat="1"/>
+    <w:lsdException w:name="Subtle Reference" w:semiHidden="0" w:uiPriority="31" w:unhideWhenUsed="0" w:qFormat="1"/>
+    <w:lsdException w:name="Intense Reference" w:semiHidden="0" w:uiPriority="32" w:unhideWhenUsed="0" w:qFormat="1"/>
+    <w:lsdException w:name="Book Title" w:semiHidden="0" w:uiPriority="33" w:unhideWhenUsed="0" w:qFormat="1"/>
+    <w:lsdException w:name="Bibliography" w:uiPriority="37"/>
+    <w:lsdException w:name="TOC Heading" w:uiPriority="39" w:qFormat="1"/>
+  </w:latentStyles>
+  <w:style w:type="paragraph" w:default="1" w:styleId="Normal">
+    <w:name w:val="Normal"/>
+    <w:qFormat/>
+  </w:style>
+  <w:style w:type="character" w:default="1" w:styleId="DefaultParagraphFont">
+    <w:name w:val="Default Paragraph Font"/>
+    <w:uiPriority w:val="1"/>
+    <w:semiHidden/>
+    <w:unhideWhenUsed/>
+  </w:style>
+  <w:style w:type="table" w:default="1" w:styleId="TableNormal">
+    <w:name w:val="Normal Table"/>
+    <w:uiPriority w:val="99"/>
+    <w:semiHidden/>
+    <w:unhideWhenUsed/>
+    <w:tblPr>
+      <w:tblInd w:w="0" w:type="dxa"/>
+      <w:tblCellMar>
+        <w:top w:w="0" w:type="dxa"/>
+        <w:left w:w="108" w:type="dxa"/>
+        <w:bottom w:w="0" w:type="dxa"/>
+        <w:right w:w="108" w:type="dxa"/>
+      </w:tblCellMar>
+    </w:tblPr>
+  </w:style>
+  <w:style w:type="numbering" w:default="1" w:styleId="NoList">
+    <w:name w:val="No List"/>
+    <w:uiPriority w:val="99"/>
+    <w:semiHidden/>
+    <w:unhideWhenUsed/>
+  </w:style>
+</w:styles>
+</file>
+
 <file path=word/glossary/webSettings.xml><?xml version="1.0" encoding="utf-8"?>
-<w:webSettings xmlns:r="http://schemas.openxmlformats.org/officeDocument/2006/relationships" xmlns:w="http://schemas.openxmlformats.org/wordprocessingml/2006/main">
+<w:webSettings xmlns:mc="http://schemas.openxmlformats.org/markup-compatibility/2006" xmlns:r="http://schemas.openxmlformats.org/officeDocument/2006/relationships" xmlns:w="http://schemas.openxmlformats.org/wordprocessingml/2006/main" xmlns:w14="http://schemas.microsoft.com/office/word/2010/wordml" mc:Ignorable="w14">
   <w:optimizeForBrowser/>
   <w:allowPNG/>
 </w:webSettings>
@@ -1768,7 +2297,7 @@
 <file path=customXml/item1.xml><?xml version="1.0" encoding="utf-8"?>
 <CoverPageProperties xmlns="http://schemas.microsoft.com/office/2006/coverPageProps">
   <PublishDate>2014-09-30T00:00:00</PublishDate>
-  <Abstract>Dans ce document nous allons blabalabalabalbalbal</Abstract>
+  <Abstract>Dans ce document nous allons analyser les différentes techniques utilisées pour la reconstruction de Scène ou d’objets 3D.</Abstract>
   <CompanyAddress/>
   <CompanyPhone/>
   <CompanyFax/>

</xml_diff>

<commit_message>
ajout d'une pseudo intro
</commit_message>
<xml_diff>
--- a/[Gardette - Reminy] Memoire.docx
+++ b/[Gardette - Reminy] Memoire.docx
@@ -555,44 +555,18 @@
       </w:pPr>
       <w:r>
         <w:lastRenderedPageBreak/>
-        <w:t>Single Still Image</w:t>
-      </w:r>
-    </w:p>
-    <w:p>
-      <w:pPr>
-        <w:pStyle w:val="Heading1"/>
-      </w:pPr>
-      <w:r>
-        <w:t>Présentation</w:t>
+        <w:t xml:space="preserve">Single </w:t>
+      </w:r>
+      <w:proofErr w:type="spellStart"/>
+      <w:r>
+        <w:t>Still</w:t>
+      </w:r>
+      <w:proofErr w:type="spellEnd"/>
+      <w:r>
+        <w:t xml:space="preserve"> Image</w:t>
       </w:r>
     </w:p>
     <w:p/>
-    <w:p>
-      <w:r>
-        <w:t>Pour cette technique une simple image est requise.</w:t>
-      </w:r>
-    </w:p>
-    <w:p/>
-    <w:p>
-      <w:pPr>
-        <w:pStyle w:val="Heading2"/>
-      </w:pPr>
-      <w:r>
-        <w:t>Force </w:t>
-      </w:r>
-    </w:p>
-    <w:p>
-      <w:pPr>
-        <w:pStyle w:val="ListParagraph"/>
-        <w:numPr>
-          <w:ilvl w:val="0"/>
-          <w:numId w:val="1"/>
-        </w:numPr>
-      </w:pPr>
-      <w:r>
-        <w:t>N’importe quel type d’appareil de capture d’image</w:t>
-      </w:r>
-    </w:p>
     <w:p/>
     <w:p/>
     <w:p>
@@ -603,7 +577,16 @@
         <w:t>Stéréographie</w:t>
       </w:r>
     </w:p>
-    <w:p/>
+    <w:p>
+      <w:r>
+        <w:t>La stéréographie</w:t>
+      </w:r>
+      <w:r>
+        <w:t>…</w:t>
+      </w:r>
+      <w:bookmarkStart w:id="0" w:name="_GoBack"/>
+      <w:bookmarkEnd w:id="0"/>
+    </w:p>
     <w:p>
       <w:pPr>
         <w:pStyle w:val="Title"/>
@@ -616,8 +599,6 @@
       <w:r>
         <w:t>**</w:t>
       </w:r>
-      <w:bookmarkStart w:id="0" w:name="_GoBack"/>
-      <w:bookmarkEnd w:id="0"/>
       <w:r>
         <w:t>Pascal</w:t>
       </w:r>
@@ -1570,10 +1551,10 @@
   </w:compat>
   <w:rsids>
     <w:rsidRoot w:val="001E6B30"/>
+    <w:rsid w:val="001C407D"/>
     <w:rsid w:val="001E6B30"/>
     <w:rsid w:val="002D3955"/>
     <w:rsid w:val="004C5505"/>
-    <w:rsid w:val="00666FEF"/>
     <w:rsid w:val="00CF6E3B"/>
     <w:rsid w:val="00D8307E"/>
   </w:rsids>

</xml_diff>

<commit_message>
Ajout de références et rédaction Single still image
</commit_message>
<xml_diff>
--- a/[Gardette - Reminy] Memoire.docx
+++ b/[Gardette - Reminy] Memoire.docx
@@ -162,9 +162,6 @@
                 </w:rPr>
                 <w:alias w:val="Subtitle"/>
                 <w:id w:val="15524255"/>
-                <w:placeholder>
-                  <w:docPart w:val="7E74850D7B334D60AC85C53DAD268E69"/>
-                </w:placeholder>
                 <w:dataBinding w:prefixMappings="xmlns:ns0='http://schemas.openxmlformats.org/package/2006/metadata/core-properties' xmlns:ns1='http://purl.org/dc/elements/1.1/'" w:xpath="/ns0:coreProperties[1]/ns1:subject[1]" w:storeItemID="{6C3C8BC8-F283-45AE-878A-BAB7291924A1}"/>
                 <w:text/>
               </w:sdtPr>
@@ -566,7 +563,205 @@
         <w:t xml:space="preserve"> Image</w:t>
       </w:r>
     </w:p>
+    <w:p>
+      <w:r>
+        <w:t>Dans cette partie nous nous concentrerons sur la reconstruction d’une scène 3D à partir d’une seul image, en effet la reconstruction de scène est une problématique récurrente en vision par ordinateur, mais la plupart des travaux se focalisent sur la reconstruction de scène à partir d’un vision binoculaire de la scène, modéliser par deux image.</w:t>
+      </w:r>
+    </w:p>
+    <w:p>
+      <w:r>
+        <w:t>Il existe d’autres techniques</w:t>
+      </w:r>
+      <w:r>
+        <w:t>,</w:t>
+      </w:r>
+      <w:r>
+        <w:t xml:space="preserve"> </w:t>
+      </w:r>
+      <w:r>
+        <w:t xml:space="preserve">qui utilisent </w:t>
+      </w:r>
+      <w:r>
+        <w:t>deux ou plusieurs images ou</w:t>
+      </w:r>
+      <w:r>
+        <w:t xml:space="preserve"> encore </w:t>
+      </w:r>
+      <w:r>
+        <w:t>le dé-</w:t>
+      </w:r>
+      <w:r>
+        <w:t>focus,</w:t>
+      </w:r>
+      <w:r>
+        <w:t xml:space="preserve"> que nous vous présenterons au fils de ce mémoire.</w:t>
+      </w:r>
+    </w:p>
+    <w:p>
+      <w:r>
+        <w:t>La</w:t>
+      </w:r>
+      <w:r>
+        <w:t xml:space="preserve"> </w:t>
+      </w:r>
+      <w:r>
+        <w:t>plupart des</w:t>
+      </w:r>
+      <w:r>
+        <w:t xml:space="preserve"> techniques d’estimations de la profondeur </w:t>
+      </w:r>
+      <w:r>
+        <w:t xml:space="preserve">utilisent </w:t>
+      </w:r>
+      <w:r>
+        <w:t xml:space="preserve">le </w:t>
+      </w:r>
+      <w:r>
+        <w:t xml:space="preserve">Markov </w:t>
+      </w:r>
+      <w:proofErr w:type="spellStart"/>
+      <w:r>
+        <w:t>Random</w:t>
+      </w:r>
+      <w:proofErr w:type="spellEnd"/>
+      <w:r>
+        <w:t xml:space="preserve"> Field</w:t>
+      </w:r>
+      <w:r>
+        <w:t xml:space="preserve"> ou le</w:t>
+      </w:r>
+      <w:r>
+        <w:t xml:space="preserve"> </w:t>
+      </w:r>
+      <w:proofErr w:type="spellStart"/>
+      <w:r>
+        <w:t>Bayesian</w:t>
+      </w:r>
+      <w:proofErr w:type="spellEnd"/>
+      <w:r>
+        <w:t xml:space="preserve"> network</w:t>
+      </w:r>
+      <w:r>
+        <w:t>.</w:t>
+      </w:r>
+    </w:p>
+    <w:p>
+      <w:pPr>
+        <w:pStyle w:val="Heading1"/>
+      </w:pPr>
+      <w:r>
+        <w:t xml:space="preserve">Markov </w:t>
+      </w:r>
+      <w:proofErr w:type="spellStart"/>
+      <w:r>
+        <w:t>Random</w:t>
+      </w:r>
+      <w:proofErr w:type="spellEnd"/>
+      <w:r>
+        <w:t xml:space="preserve"> Field (MRF)</w:t>
+      </w:r>
+    </w:p>
+    <w:p>
+      <w:r>
+        <w:t>Le MRF e</w:t>
+      </w:r>
+      <w:r>
+        <w:t>st un ensemble de variables aléatoire</w:t>
+      </w:r>
+      <w:r>
+        <w:t>s caractérisées par un graphe. Il est souvent utiliser en physique et en proba</w:t>
+      </w:r>
+      <w:r>
+        <w:t>bi</w:t>
+      </w:r>
+      <w:r>
+        <w:t>lité.</w:t>
+      </w:r>
+    </w:p>
+    <w:p>
+      <w:pPr>
+        <w:pStyle w:val="Heading1"/>
+      </w:pPr>
+      <w:proofErr w:type="spellStart"/>
+      <w:r>
+        <w:t>Bayesian</w:t>
+      </w:r>
+      <w:proofErr w:type="spellEnd"/>
+      <w:r>
+        <w:t xml:space="preserve"> Network</w:t>
+      </w:r>
+    </w:p>
     <w:p/>
+    <w:p>
+      <w:pPr>
+        <w:pStyle w:val="Heading1"/>
+      </w:pPr>
+      <w:r>
+        <w:t xml:space="preserve">MRF vs </w:t>
+      </w:r>
+      <w:proofErr w:type="spellStart"/>
+      <w:r>
+        <w:t>Bayesian</w:t>
+      </w:r>
+      <w:proofErr w:type="spellEnd"/>
+    </w:p>
+    <w:p/>
+    <w:p>
+      <w:r>
+        <w:t>Le MRF :</w:t>
+      </w:r>
+    </w:p>
+    <w:p>
+      <w:pPr>
+        <w:pStyle w:val="ListParagraph"/>
+        <w:numPr>
+          <w:ilvl w:val="0"/>
+          <w:numId w:val="3"/>
+        </w:numPr>
+      </w:pPr>
+      <w:r>
+        <w:t>Graphe non-orienté</w:t>
+      </w:r>
+    </w:p>
+    <w:p>
+      <w:pPr>
+        <w:pStyle w:val="ListParagraph"/>
+        <w:numPr>
+          <w:ilvl w:val="0"/>
+          <w:numId w:val="3"/>
+        </w:numPr>
+      </w:pPr>
+      <w:r>
+        <w:t>Peut-être cyclique</w:t>
+      </w:r>
+    </w:p>
+    <w:p>
+      <w:r>
+        <w:t xml:space="preserve">Le </w:t>
+      </w:r>
+      <w:proofErr w:type="spellStart"/>
+      <w:r>
+        <w:t>Bay</w:t>
+      </w:r>
+      <w:bookmarkStart w:id="0" w:name="_GoBack"/>
+      <w:bookmarkEnd w:id="0"/>
+      <w:r>
+        <w:t>esian</w:t>
+      </w:r>
+      <w:proofErr w:type="spellEnd"/>
+      <w:r>
+        <w:t> :</w:t>
+      </w:r>
+    </w:p>
+    <w:p>
+      <w:pPr>
+        <w:pStyle w:val="ListParagraph"/>
+        <w:numPr>
+          <w:ilvl w:val="0"/>
+          <w:numId w:val="4"/>
+        </w:numPr>
+      </w:pPr>
+    </w:p>
     <w:p/>
     <w:p/>
     <w:p>
@@ -584,8 +779,6 @@
       <w:r>
         <w:t>…</w:t>
       </w:r>
-      <w:bookmarkStart w:id="0" w:name="_GoBack"/>
-      <w:bookmarkEnd w:id="0"/>
     </w:p>
     <w:p>
       <w:pPr>
@@ -597,6 +790,7 @@
     </w:p>
     <w:p>
       <w:r>
+        <w:lastRenderedPageBreak/>
         <w:t>**</w:t>
       </w:r>
       <w:r>
@@ -618,6 +812,119 @@
 <file path=word/numbering.xml><?xml version="1.0" encoding="utf-8"?>
 <w:numbering xmlns:wpc="http://schemas.microsoft.com/office/word/2010/wordprocessingCanvas" xmlns:mc="http://schemas.openxmlformats.org/markup-compatibility/2006" xmlns:o="urn:schemas-microsoft-com:office:office" xmlns:r="http://schemas.openxmlformats.org/officeDocument/2006/relationships" xmlns:m="http://schemas.openxmlformats.org/officeDocument/2006/math" xmlns:v="urn:schemas-microsoft-com:vml" xmlns:wp14="http://schemas.microsoft.com/office/word/2010/wordprocessingDrawing" xmlns:wp="http://schemas.openxmlformats.org/drawingml/2006/wordprocessingDrawing" xmlns:w10="urn:schemas-microsoft-com:office:word" xmlns:w="http://schemas.openxmlformats.org/wordprocessingml/2006/main" xmlns:w14="http://schemas.microsoft.com/office/word/2010/wordml" xmlns:wpg="http://schemas.microsoft.com/office/word/2010/wordprocessingGroup" xmlns:wpi="http://schemas.microsoft.com/office/word/2010/wordprocessingInk" xmlns:wne="http://schemas.microsoft.com/office/word/2006/wordml" xmlns:wps="http://schemas.microsoft.com/office/word/2010/wordprocessingShape" mc:Ignorable="w14 wp14">
   <w:abstractNum w:abstractNumId="0">
+    <w:nsid w:val="085A0F79"/>
+    <w:multiLevelType w:val="hybridMultilevel"/>
+    <w:tmpl w:val="A30EE5E4"/>
+    <w:lvl w:ilvl="0" w:tplc="040C0001">
+      <w:start w:val="1"/>
+      <w:numFmt w:val="bullet"/>
+      <w:lvlText w:val=""/>
+      <w:lvlJc w:val="left"/>
+      <w:pPr>
+        <w:ind w:left="1776" w:hanging="360"/>
+      </w:pPr>
+      <w:rPr>
+        <w:rFonts w:ascii="Symbol" w:hAnsi="Symbol" w:hint="default"/>
+      </w:rPr>
+    </w:lvl>
+    <w:lvl w:ilvl="1" w:tplc="040C0003" w:tentative="1">
+      <w:start w:val="1"/>
+      <w:numFmt w:val="bullet"/>
+      <w:lvlText w:val="o"/>
+      <w:lvlJc w:val="left"/>
+      <w:pPr>
+        <w:ind w:left="2496" w:hanging="360"/>
+      </w:pPr>
+      <w:rPr>
+        <w:rFonts w:ascii="Courier New" w:hAnsi="Courier New" w:cs="Courier New" w:hint="default"/>
+      </w:rPr>
+    </w:lvl>
+    <w:lvl w:ilvl="2" w:tplc="040C0005" w:tentative="1">
+      <w:start w:val="1"/>
+      <w:numFmt w:val="bullet"/>
+      <w:lvlText w:val=""/>
+      <w:lvlJc w:val="left"/>
+      <w:pPr>
+        <w:ind w:left="3216" w:hanging="360"/>
+      </w:pPr>
+      <w:rPr>
+        <w:rFonts w:ascii="Wingdings" w:hAnsi="Wingdings" w:hint="default"/>
+      </w:rPr>
+    </w:lvl>
+    <w:lvl w:ilvl="3" w:tplc="040C0001" w:tentative="1">
+      <w:start w:val="1"/>
+      <w:numFmt w:val="bullet"/>
+      <w:lvlText w:val=""/>
+      <w:lvlJc w:val="left"/>
+      <w:pPr>
+        <w:ind w:left="3936" w:hanging="360"/>
+      </w:pPr>
+      <w:rPr>
+        <w:rFonts w:ascii="Symbol" w:hAnsi="Symbol" w:hint="default"/>
+      </w:rPr>
+    </w:lvl>
+    <w:lvl w:ilvl="4" w:tplc="040C0003" w:tentative="1">
+      <w:start w:val="1"/>
+      <w:numFmt w:val="bullet"/>
+      <w:lvlText w:val="o"/>
+      <w:lvlJc w:val="left"/>
+      <w:pPr>
+        <w:ind w:left="4656" w:hanging="360"/>
+      </w:pPr>
+      <w:rPr>
+        <w:rFonts w:ascii="Courier New" w:hAnsi="Courier New" w:cs="Courier New" w:hint="default"/>
+      </w:rPr>
+    </w:lvl>
+    <w:lvl w:ilvl="5" w:tplc="040C0005" w:tentative="1">
+      <w:start w:val="1"/>
+      <w:numFmt w:val="bullet"/>
+      <w:lvlText w:val=""/>
+      <w:lvlJc w:val="left"/>
+      <w:pPr>
+        <w:ind w:left="5376" w:hanging="360"/>
+      </w:pPr>
+      <w:rPr>
+        <w:rFonts w:ascii="Wingdings" w:hAnsi="Wingdings" w:hint="default"/>
+      </w:rPr>
+    </w:lvl>
+    <w:lvl w:ilvl="6" w:tplc="040C0001" w:tentative="1">
+      <w:start w:val="1"/>
+      <w:numFmt w:val="bullet"/>
+      <w:lvlText w:val=""/>
+      <w:lvlJc w:val="left"/>
+      <w:pPr>
+        <w:ind w:left="6096" w:hanging="360"/>
+      </w:pPr>
+      <w:rPr>
+        <w:rFonts w:ascii="Symbol" w:hAnsi="Symbol" w:hint="default"/>
+      </w:rPr>
+    </w:lvl>
+    <w:lvl w:ilvl="7" w:tplc="040C0003" w:tentative="1">
+      <w:start w:val="1"/>
+      <w:numFmt w:val="bullet"/>
+      <w:lvlText w:val="o"/>
+      <w:lvlJc w:val="left"/>
+      <w:pPr>
+        <w:ind w:left="6816" w:hanging="360"/>
+      </w:pPr>
+      <w:rPr>
+        <w:rFonts w:ascii="Courier New" w:hAnsi="Courier New" w:cs="Courier New" w:hint="default"/>
+      </w:rPr>
+    </w:lvl>
+    <w:lvl w:ilvl="8" w:tplc="040C0005" w:tentative="1">
+      <w:start w:val="1"/>
+      <w:numFmt w:val="bullet"/>
+      <w:lvlText w:val=""/>
+      <w:lvlJc w:val="left"/>
+      <w:pPr>
+        <w:ind w:left="7536" w:hanging="360"/>
+      </w:pPr>
+      <w:rPr>
+        <w:rFonts w:ascii="Wingdings" w:hAnsi="Wingdings" w:hint="default"/>
+      </w:rPr>
+    </w:lvl>
+  </w:abstractNum>
+  <w:abstractNum w:abstractNumId="1">
     <w:nsid w:val="1758432E"/>
     <w:multiLevelType w:val="hybridMultilevel"/>
     <w:tmpl w:val="0998713E"/>
@@ -730,7 +1037,242 @@
       </w:rPr>
     </w:lvl>
   </w:abstractNum>
+  <w:abstractNum w:abstractNumId="2">
+    <w:nsid w:val="22CD4E3F"/>
+    <w:multiLevelType w:val="hybridMultilevel"/>
+    <w:tmpl w:val="0C545DF2"/>
+    <w:lvl w:ilvl="0" w:tplc="040C0001">
+      <w:start w:val="1"/>
+      <w:numFmt w:val="bullet"/>
+      <w:lvlText w:val=""/>
+      <w:lvlJc w:val="left"/>
+      <w:pPr>
+        <w:ind w:left="1428" w:hanging="360"/>
+      </w:pPr>
+      <w:rPr>
+        <w:rFonts w:ascii="Symbol" w:hAnsi="Symbol" w:hint="default"/>
+      </w:rPr>
+    </w:lvl>
+    <w:lvl w:ilvl="1" w:tplc="040C0003" w:tentative="1">
+      <w:start w:val="1"/>
+      <w:numFmt w:val="bullet"/>
+      <w:lvlText w:val="o"/>
+      <w:lvlJc w:val="left"/>
+      <w:pPr>
+        <w:ind w:left="2148" w:hanging="360"/>
+      </w:pPr>
+      <w:rPr>
+        <w:rFonts w:ascii="Courier New" w:hAnsi="Courier New" w:cs="Courier New" w:hint="default"/>
+      </w:rPr>
+    </w:lvl>
+    <w:lvl w:ilvl="2" w:tplc="040C0005" w:tentative="1">
+      <w:start w:val="1"/>
+      <w:numFmt w:val="bullet"/>
+      <w:lvlText w:val=""/>
+      <w:lvlJc w:val="left"/>
+      <w:pPr>
+        <w:ind w:left="2868" w:hanging="360"/>
+      </w:pPr>
+      <w:rPr>
+        <w:rFonts w:ascii="Wingdings" w:hAnsi="Wingdings" w:hint="default"/>
+      </w:rPr>
+    </w:lvl>
+    <w:lvl w:ilvl="3" w:tplc="040C0001" w:tentative="1">
+      <w:start w:val="1"/>
+      <w:numFmt w:val="bullet"/>
+      <w:lvlText w:val=""/>
+      <w:lvlJc w:val="left"/>
+      <w:pPr>
+        <w:ind w:left="3588" w:hanging="360"/>
+      </w:pPr>
+      <w:rPr>
+        <w:rFonts w:ascii="Symbol" w:hAnsi="Symbol" w:hint="default"/>
+      </w:rPr>
+    </w:lvl>
+    <w:lvl w:ilvl="4" w:tplc="040C0003" w:tentative="1">
+      <w:start w:val="1"/>
+      <w:numFmt w:val="bullet"/>
+      <w:lvlText w:val="o"/>
+      <w:lvlJc w:val="left"/>
+      <w:pPr>
+        <w:ind w:left="4308" w:hanging="360"/>
+      </w:pPr>
+      <w:rPr>
+        <w:rFonts w:ascii="Courier New" w:hAnsi="Courier New" w:cs="Courier New" w:hint="default"/>
+      </w:rPr>
+    </w:lvl>
+    <w:lvl w:ilvl="5" w:tplc="040C0005" w:tentative="1">
+      <w:start w:val="1"/>
+      <w:numFmt w:val="bullet"/>
+      <w:lvlText w:val=""/>
+      <w:lvlJc w:val="left"/>
+      <w:pPr>
+        <w:ind w:left="5028" w:hanging="360"/>
+      </w:pPr>
+      <w:rPr>
+        <w:rFonts w:ascii="Wingdings" w:hAnsi="Wingdings" w:hint="default"/>
+      </w:rPr>
+    </w:lvl>
+    <w:lvl w:ilvl="6" w:tplc="040C0001" w:tentative="1">
+      <w:start w:val="1"/>
+      <w:numFmt w:val="bullet"/>
+      <w:lvlText w:val=""/>
+      <w:lvlJc w:val="left"/>
+      <w:pPr>
+        <w:ind w:left="5748" w:hanging="360"/>
+      </w:pPr>
+      <w:rPr>
+        <w:rFonts w:ascii="Symbol" w:hAnsi="Symbol" w:hint="default"/>
+      </w:rPr>
+    </w:lvl>
+    <w:lvl w:ilvl="7" w:tplc="040C0003" w:tentative="1">
+      <w:start w:val="1"/>
+      <w:numFmt w:val="bullet"/>
+      <w:lvlText w:val="o"/>
+      <w:lvlJc w:val="left"/>
+      <w:pPr>
+        <w:ind w:left="6468" w:hanging="360"/>
+      </w:pPr>
+      <w:rPr>
+        <w:rFonts w:ascii="Courier New" w:hAnsi="Courier New" w:cs="Courier New" w:hint="default"/>
+      </w:rPr>
+    </w:lvl>
+    <w:lvl w:ilvl="8" w:tplc="040C0005" w:tentative="1">
+      <w:start w:val="1"/>
+      <w:numFmt w:val="bullet"/>
+      <w:lvlText w:val=""/>
+      <w:lvlJc w:val="left"/>
+      <w:pPr>
+        <w:ind w:left="7188" w:hanging="360"/>
+      </w:pPr>
+      <w:rPr>
+        <w:rFonts w:ascii="Wingdings" w:hAnsi="Wingdings" w:hint="default"/>
+      </w:rPr>
+    </w:lvl>
+  </w:abstractNum>
+  <w:abstractNum w:abstractNumId="3">
+    <w:nsid w:val="7E3D2F47"/>
+    <w:multiLevelType w:val="hybridMultilevel"/>
+    <w:tmpl w:val="CECE5FE0"/>
+    <w:lvl w:ilvl="0" w:tplc="040C0001">
+      <w:start w:val="1"/>
+      <w:numFmt w:val="bullet"/>
+      <w:lvlText w:val=""/>
+      <w:lvlJc w:val="left"/>
+      <w:pPr>
+        <w:ind w:left="720" w:hanging="360"/>
+      </w:pPr>
+      <w:rPr>
+        <w:rFonts w:ascii="Symbol" w:hAnsi="Symbol" w:hint="default"/>
+      </w:rPr>
+    </w:lvl>
+    <w:lvl w:ilvl="1" w:tplc="040C0003" w:tentative="1">
+      <w:start w:val="1"/>
+      <w:numFmt w:val="bullet"/>
+      <w:lvlText w:val="o"/>
+      <w:lvlJc w:val="left"/>
+      <w:pPr>
+        <w:ind w:left="1440" w:hanging="360"/>
+      </w:pPr>
+      <w:rPr>
+        <w:rFonts w:ascii="Courier New" w:hAnsi="Courier New" w:cs="Courier New" w:hint="default"/>
+      </w:rPr>
+    </w:lvl>
+    <w:lvl w:ilvl="2" w:tplc="040C0005" w:tentative="1">
+      <w:start w:val="1"/>
+      <w:numFmt w:val="bullet"/>
+      <w:lvlText w:val=""/>
+      <w:lvlJc w:val="left"/>
+      <w:pPr>
+        <w:ind w:left="2160" w:hanging="360"/>
+      </w:pPr>
+      <w:rPr>
+        <w:rFonts w:ascii="Wingdings" w:hAnsi="Wingdings" w:hint="default"/>
+      </w:rPr>
+    </w:lvl>
+    <w:lvl w:ilvl="3" w:tplc="040C0001" w:tentative="1">
+      <w:start w:val="1"/>
+      <w:numFmt w:val="bullet"/>
+      <w:lvlText w:val=""/>
+      <w:lvlJc w:val="left"/>
+      <w:pPr>
+        <w:ind w:left="2880" w:hanging="360"/>
+      </w:pPr>
+      <w:rPr>
+        <w:rFonts w:ascii="Symbol" w:hAnsi="Symbol" w:hint="default"/>
+      </w:rPr>
+    </w:lvl>
+    <w:lvl w:ilvl="4" w:tplc="040C0003" w:tentative="1">
+      <w:start w:val="1"/>
+      <w:numFmt w:val="bullet"/>
+      <w:lvlText w:val="o"/>
+      <w:lvlJc w:val="left"/>
+      <w:pPr>
+        <w:ind w:left="3600" w:hanging="360"/>
+      </w:pPr>
+      <w:rPr>
+        <w:rFonts w:ascii="Courier New" w:hAnsi="Courier New" w:cs="Courier New" w:hint="default"/>
+      </w:rPr>
+    </w:lvl>
+    <w:lvl w:ilvl="5" w:tplc="040C0005" w:tentative="1">
+      <w:start w:val="1"/>
+      <w:numFmt w:val="bullet"/>
+      <w:lvlText w:val=""/>
+      <w:lvlJc w:val="left"/>
+      <w:pPr>
+        <w:ind w:left="4320" w:hanging="360"/>
+      </w:pPr>
+      <w:rPr>
+        <w:rFonts w:ascii="Wingdings" w:hAnsi="Wingdings" w:hint="default"/>
+      </w:rPr>
+    </w:lvl>
+    <w:lvl w:ilvl="6" w:tplc="040C0001" w:tentative="1">
+      <w:start w:val="1"/>
+      <w:numFmt w:val="bullet"/>
+      <w:lvlText w:val=""/>
+      <w:lvlJc w:val="left"/>
+      <w:pPr>
+        <w:ind w:left="5040" w:hanging="360"/>
+      </w:pPr>
+      <w:rPr>
+        <w:rFonts w:ascii="Symbol" w:hAnsi="Symbol" w:hint="default"/>
+      </w:rPr>
+    </w:lvl>
+    <w:lvl w:ilvl="7" w:tplc="040C0003" w:tentative="1">
+      <w:start w:val="1"/>
+      <w:numFmt w:val="bullet"/>
+      <w:lvlText w:val="o"/>
+      <w:lvlJc w:val="left"/>
+      <w:pPr>
+        <w:ind w:left="5760" w:hanging="360"/>
+      </w:pPr>
+      <w:rPr>
+        <w:rFonts w:ascii="Courier New" w:hAnsi="Courier New" w:cs="Courier New" w:hint="default"/>
+      </w:rPr>
+    </w:lvl>
+    <w:lvl w:ilvl="8" w:tplc="040C0005" w:tentative="1">
+      <w:start w:val="1"/>
+      <w:numFmt w:val="bullet"/>
+      <w:lvlText w:val=""/>
+      <w:lvlJc w:val="left"/>
+      <w:pPr>
+        <w:ind w:left="6480" w:hanging="360"/>
+      </w:pPr>
+      <w:rPr>
+        <w:rFonts w:ascii="Wingdings" w:hAnsi="Wingdings" w:hint="default"/>
+      </w:rPr>
+    </w:lvl>
+  </w:abstractNum>
   <w:num w:numId="1">
+    <w:abstractNumId w:val="1"/>
+  </w:num>
+  <w:num w:numId="2">
+    <w:abstractNumId w:val="3"/>
+  </w:num>
+  <w:num w:numId="3">
+    <w:abstractNumId w:val="2"/>
+  </w:num>
+  <w:num w:numId="4">
     <w:abstractNumId w:val="0"/>
   </w:num>
 </w:numbering>
@@ -895,7 +1437,6 @@
   <w:style w:type="paragraph" w:default="1" w:styleId="Normal">
     <w:name w:val="Normal"/>
     <w:qFormat/>
-    <w:rsid w:val="005B28B7"/>
   </w:style>
   <w:style w:type="paragraph" w:styleId="Heading1">
     <w:name w:val="heading 1"/>
@@ -1281,6 +1822,53 @@
     <w:name w:val="Normal"/>
     <w:qFormat/>
   </w:style>
+  <w:style w:type="paragraph" w:styleId="Heading1">
+    <w:name w:val="heading 1"/>
+    <w:basedOn w:val="Normal"/>
+    <w:next w:val="Normal"/>
+    <w:link w:val="Heading1Char"/>
+    <w:uiPriority w:val="9"/>
+    <w:qFormat/>
+    <w:rsid w:val="002E0146"/>
+    <w:pPr>
+      <w:keepNext/>
+      <w:keepLines/>
+      <w:spacing w:before="480" w:after="0"/>
+      <w:outlineLvl w:val="0"/>
+    </w:pPr>
+    <w:rPr>
+      <w:rFonts w:asciiTheme="majorHAnsi" w:eastAsiaTheme="majorEastAsia" w:hAnsiTheme="majorHAnsi" w:cstheme="majorBidi"/>
+      <w:b/>
+      <w:bCs/>
+      <w:color w:val="365F91" w:themeColor="accent1" w:themeShade="BF"/>
+      <w:sz w:val="28"/>
+      <w:szCs w:val="28"/>
+    </w:rPr>
+  </w:style>
+  <w:style w:type="paragraph" w:styleId="Heading2">
+    <w:name w:val="heading 2"/>
+    <w:basedOn w:val="Normal"/>
+    <w:next w:val="Normal"/>
+    <w:link w:val="Heading2Char"/>
+    <w:uiPriority w:val="9"/>
+    <w:unhideWhenUsed/>
+    <w:qFormat/>
+    <w:rsid w:val="00D803C7"/>
+    <w:pPr>
+      <w:keepNext/>
+      <w:keepLines/>
+      <w:spacing w:before="200" w:after="0"/>
+      <w:outlineLvl w:val="1"/>
+    </w:pPr>
+    <w:rPr>
+      <w:rFonts w:asciiTheme="majorHAnsi" w:eastAsiaTheme="majorEastAsia" w:hAnsiTheme="majorHAnsi" w:cstheme="majorBidi"/>
+      <w:b/>
+      <w:bCs/>
+      <w:color w:val="4F81BD" w:themeColor="accent1"/>
+      <w:sz w:val="26"/>
+      <w:szCs w:val="26"/>
+    </w:rPr>
+  </w:style>
   <w:style w:type="character" w:default="1" w:styleId="DefaultParagraphFont">
     <w:name w:val="Default Paragraph Font"/>
     <w:uiPriority w:val="1"/>
@@ -1412,6 +2000,47 @@
       <w:rFonts w:ascii="Tahoma" w:hAnsi="Tahoma" w:cs="Tahoma"/>
       <w:sz w:val="16"/>
       <w:szCs w:val="16"/>
+    </w:rPr>
+  </w:style>
+  <w:style w:type="character" w:customStyle="1" w:styleId="Heading1Char">
+    <w:name w:val="Heading 1 Char"/>
+    <w:basedOn w:val="DefaultParagraphFont"/>
+    <w:link w:val="Heading1"/>
+    <w:uiPriority w:val="9"/>
+    <w:rsid w:val="002E0146"/>
+    <w:rPr>
+      <w:rFonts w:asciiTheme="majorHAnsi" w:eastAsiaTheme="majorEastAsia" w:hAnsiTheme="majorHAnsi" w:cstheme="majorBidi"/>
+      <w:b/>
+      <w:bCs/>
+      <w:color w:val="365F91" w:themeColor="accent1" w:themeShade="BF"/>
+      <w:sz w:val="28"/>
+      <w:szCs w:val="28"/>
+    </w:rPr>
+  </w:style>
+  <w:style w:type="paragraph" w:styleId="ListParagraph">
+    <w:name w:val="List Paragraph"/>
+    <w:basedOn w:val="Normal"/>
+    <w:uiPriority w:val="34"/>
+    <w:qFormat/>
+    <w:rsid w:val="00D803C7"/>
+    <w:pPr>
+      <w:ind w:left="720"/>
+      <w:contextualSpacing/>
+    </w:pPr>
+  </w:style>
+  <w:style w:type="character" w:customStyle="1" w:styleId="Heading2Char">
+    <w:name w:val="Heading 2 Char"/>
+    <w:basedOn w:val="DefaultParagraphFont"/>
+    <w:link w:val="Heading2"/>
+    <w:uiPriority w:val="9"/>
+    <w:rsid w:val="00D803C7"/>
+    <w:rPr>
+      <w:rFonts w:asciiTheme="majorHAnsi" w:eastAsiaTheme="majorEastAsia" w:hAnsiTheme="majorHAnsi" w:cstheme="majorBidi"/>
+      <w:b/>
+      <w:bCs/>
+      <w:color w:val="4F81BD" w:themeColor="accent1"/>
+      <w:sz w:val="26"/>
+      <w:szCs w:val="26"/>
     </w:rPr>
   </w:style>
 </w:styles>
@@ -1446,37 +2075,6 @@
               <w:caps/>
             </w:rPr>
             <w:t>[Type the company name]</w:t>
-          </w:r>
-        </w:p>
-      </w:docPartBody>
-    </w:docPart>
-    <w:docPart>
-      <w:docPartPr>
-        <w:name w:val="7491AF7DD56A4141B2C5FFE6A6AB1577"/>
-        <w:category>
-          <w:name w:val="General"/>
-          <w:gallery w:val="placeholder"/>
-        </w:category>
-        <w:types>
-          <w:type w:val="bbPlcHdr"/>
-        </w:types>
-        <w:behaviors>
-          <w:behavior w:val="content"/>
-        </w:behaviors>
-        <w:guid w:val="{42CC2588-8786-4AA4-A384-FAA1C53E1473}"/>
-      </w:docPartPr>
-      <w:docPartBody>
-        <w:p>
-          <w:pPr>
-            <w:pStyle w:val="7491AF7DD56A4141B2C5FFE6A6AB1577"/>
-          </w:pPr>
-          <w:r>
-            <w:rPr>
-              <w:rFonts w:asciiTheme="majorHAnsi" w:eastAsiaTheme="majorEastAsia" w:hAnsiTheme="majorHAnsi" w:cstheme="majorBidi"/>
-              <w:sz w:val="80"/>
-              <w:szCs w:val="80"/>
-            </w:rPr>
-            <w:t>[Type the document title]</w:t>
           </w:r>
         </w:p>
       </w:docPartBody>
@@ -1555,6 +2153,7 @@
     <w:rsid w:val="001E6B30"/>
     <w:rsid w:val="002D3955"/>
     <w:rsid w:val="004C5505"/>
+    <w:rsid w:val="007851F3"/>
     <w:rsid w:val="00CF6E3B"/>
     <w:rsid w:val="00D8307E"/>
   </w:rsids>

</xml_diff>

<commit_message>
recuperation du contenu ecrasé par github
</commit_message>
<xml_diff>
--- a/[Gardette - Reminy] Memoire.docx
+++ b/[Gardette - Reminy] Memoire.docx
@@ -1,6 +1,6 @@
 
 <file path=word/document.xml><?xml version="1.0" encoding="utf-8"?>
-<w:document xmlns:ve="http://schemas.openxmlformats.org/markup-compatibility/2006" xmlns:o="urn:schemas-microsoft-com:office:office" xmlns:r="http://schemas.openxmlformats.org/officeDocument/2006/relationships" xmlns:m="http://schemas.openxmlformats.org/officeDocument/2006/math" xmlns:v="urn:schemas-microsoft-com:vml" xmlns:wp="http://schemas.openxmlformats.org/drawingml/2006/wordprocessingDrawing" xmlns:w10="urn:schemas-microsoft-com:office:word" xmlns:w="http://schemas.openxmlformats.org/wordprocessingml/2006/main" xmlns:wne="http://schemas.microsoft.com/office/word/2006/wordml">
+<w:document xmlns:wpc="http://schemas.microsoft.com/office/word/2010/wordprocessingCanvas" xmlns:mc="http://schemas.openxmlformats.org/markup-compatibility/2006" xmlns:o="urn:schemas-microsoft-com:office:office" xmlns:r="http://schemas.openxmlformats.org/officeDocument/2006/relationships" xmlns:m="http://schemas.openxmlformats.org/officeDocument/2006/math" xmlns:v="urn:schemas-microsoft-com:vml" xmlns:wp14="http://schemas.microsoft.com/office/word/2010/wordprocessingDrawing" xmlns:wp="http://schemas.openxmlformats.org/drawingml/2006/wordprocessingDrawing" xmlns:w10="urn:schemas-microsoft-com:office:word" xmlns:w="http://schemas.openxmlformats.org/wordprocessingml/2006/main" xmlns:w14="http://schemas.microsoft.com/office/word/2010/wordml" xmlns:wpg="http://schemas.microsoft.com/office/word/2010/wordprocessingGroup" xmlns:wpi="http://schemas.microsoft.com/office/word/2010/wordprocessingInk" xmlns:wne="http://schemas.microsoft.com/office/word/2006/wordml" xmlns:wps="http://schemas.microsoft.com/office/word/2010/wordprocessingShape" mc:Ignorable="w14 wp14">
   <w:body>
     <w:sdt>
       <w:sdtPr>
@@ -17,7 +17,7 @@
       </w:sdtPr>
       <w:sdtEndPr>
         <w:rPr>
-          <w:rStyle w:val="Emphaseple"/>
+          <w:rStyle w:val="SubtleEmphasis"/>
           <w:rFonts w:asciiTheme="minorHAnsi" w:eastAsiaTheme="minorHAnsi" w:hAnsiTheme="minorHAnsi" w:cstheme="minorBidi"/>
           <w:i/>
           <w:iCs/>
@@ -30,7 +30,7 @@
           <w:tblPr>
             <w:tblW w:w="5000" w:type="pct"/>
             <w:jc w:val="center"/>
-            <w:tblLook w:val="04A0"/>
+            <w:tblLook w:val="04A0" w:firstRow="1" w:lastRow="0" w:firstColumn="1" w:lastColumn="0" w:noHBand="0" w:noVBand="1"/>
           </w:tblPr>
           <w:tblGrid>
             <w:gridCol w:w="9288"/>
@@ -70,7 +70,7 @@
                   </w:tcPr>
                   <w:p>
                     <w:pPr>
-                      <w:pStyle w:val="Sansinterligne"/>
+                      <w:pStyle w:val="NoSpacing"/>
                       <w:jc w:val="center"/>
                       <w:rPr>
                         <w:rFonts w:asciiTheme="majorHAnsi" w:eastAsiaTheme="majorEastAsia" w:hAnsiTheme="majorHAnsi" w:cstheme="majorBidi"/>
@@ -106,12 +106,10 @@
                 </w:rPr>
                 <w:alias w:val="Title"/>
                 <w:id w:val="15524250"/>
-                <w:placeholder>
-                  <w:docPart w:val="7491AF7DD56A4141B2C5FFE6A6AB1577"/>
-                </w:placeholder>
                 <w:dataBinding w:prefixMappings="xmlns:ns0='http://schemas.openxmlformats.org/package/2006/metadata/core-properties' xmlns:ns1='http://purl.org/dc/elements/1.1/'" w:xpath="/ns0:coreProperties[1]/ns1:title[1]" w:storeItemID="{6C3C8BC8-F283-45AE-878A-BAB7291924A1}"/>
                 <w:text/>
               </w:sdtPr>
+              <w:sdtEndPr/>
               <w:sdtContent>
                 <w:tc>
                   <w:tcPr>
@@ -123,7 +121,7 @@
                   </w:tcPr>
                   <w:p>
                     <w:pPr>
-                      <w:pStyle w:val="Sansinterligne"/>
+                      <w:pStyle w:val="NoSpacing"/>
                       <w:jc w:val="center"/>
                       <w:rPr>
                         <w:rFonts w:asciiTheme="majorHAnsi" w:eastAsiaTheme="majorEastAsia" w:hAnsiTheme="majorHAnsi" w:cstheme="majorBidi"/>
@@ -164,6 +162,7 @@
                 <w:dataBinding w:prefixMappings="xmlns:ns0='http://schemas.openxmlformats.org/package/2006/metadata/core-properties' xmlns:ns1='http://purl.org/dc/elements/1.1/'" w:xpath="/ns0:coreProperties[1]/ns1:subject[1]" w:storeItemID="{6C3C8BC8-F283-45AE-878A-BAB7291924A1}"/>
                 <w:text/>
               </w:sdtPr>
+              <w:sdtEndPr/>
               <w:sdtContent>
                 <w:tc>
                   <w:tcPr>
@@ -175,7 +174,7 @@
                   </w:tcPr>
                   <w:p>
                     <w:pPr>
-                      <w:pStyle w:val="Sansinterligne"/>
+                      <w:pStyle w:val="NoSpacing"/>
                       <w:jc w:val="center"/>
                       <w:rPr>
                         <w:rFonts w:asciiTheme="majorHAnsi" w:eastAsiaTheme="majorEastAsia" w:hAnsiTheme="majorHAnsi" w:cstheme="majorBidi"/>
@@ -210,7 +209,7 @@
               </w:tcPr>
               <w:p>
                 <w:pPr>
-                  <w:pStyle w:val="Sansinterligne"/>
+                  <w:pStyle w:val="NoSpacing"/>
                   <w:jc w:val="center"/>
                   <w:rPr>
                     <w:lang w:val="fr-FR"/>
@@ -236,6 +235,7 @@
                 <w:dataBinding w:prefixMappings="xmlns:ns0='http://schemas.openxmlformats.org/package/2006/metadata/core-properties' xmlns:ns1='http://purl.org/dc/elements/1.1/'" w:xpath="/ns0:coreProperties[1]/ns1:creator[1]" w:storeItemID="{6C3C8BC8-F283-45AE-878A-BAB7291924A1}"/>
                 <w:text/>
               </w:sdtPr>
+              <w:sdtEndPr/>
               <w:sdtContent>
                 <w:tc>
                   <w:tcPr>
@@ -244,7 +244,7 @@
                   </w:tcPr>
                   <w:p>
                     <w:pPr>
-                      <w:pStyle w:val="Sansinterligne"/>
+                      <w:pStyle w:val="NoSpacing"/>
                       <w:jc w:val="center"/>
                       <w:rPr>
                         <w:b/>
@@ -295,6 +295,7 @@
                   <w:calendar w:val="gregorian"/>
                 </w:date>
               </w:sdtPr>
+              <w:sdtEndPr/>
               <w:sdtContent>
                 <w:tc>
                   <w:tcPr>
@@ -303,7 +304,7 @@
                   </w:tcPr>
                   <w:p>
                     <w:pPr>
-                      <w:pStyle w:val="Sansinterligne"/>
+                      <w:pStyle w:val="NoSpacing"/>
                       <w:jc w:val="center"/>
                       <w:rPr>
                         <w:b/>
@@ -331,7 +332,7 @@
           <w:tblPr>
             <w:tblpPr w:leftFromText="187" w:rightFromText="187" w:horzAnchor="margin" w:tblpXSpec="center" w:tblpYSpec="bottom"/>
             <w:tblW w:w="5000" w:type="pct"/>
-            <w:tblLook w:val="04A0"/>
+            <w:tblLook w:val="04A0" w:firstRow="1" w:lastRow="0" w:firstColumn="1" w:lastColumn="0" w:noHBand="0" w:noVBand="1"/>
           </w:tblPr>
           <w:tblGrid>
             <w:gridCol w:w="9288"/>
@@ -347,6 +348,7 @@
                 <w:dataBinding w:prefixMappings="xmlns:ns0='http://schemas.microsoft.com/office/2006/coverPageProps'" w:xpath="/ns0:CoverPageProperties[1]/ns0:Abstract[1]" w:storeItemID="{55AF091B-3C7A-41E3-B477-F2FDAA23CFDA}"/>
                 <w:text/>
               </w:sdtPr>
+              <w:sdtEndPr/>
               <w:sdtContent>
                 <w:tc>
                   <w:tcPr>
@@ -354,7 +356,7 @@
                   </w:tcPr>
                   <w:p>
                     <w:pPr>
-                      <w:pStyle w:val="Sansinterligne"/>
+                      <w:pStyle w:val="NoSpacing"/>
                       <w:rPr>
                         <w:lang w:val="fr-FR"/>
                       </w:rPr>
@@ -441,12 +443,12 @@
         <w:p>
           <w:pPr>
             <w:rPr>
-              <w:rStyle w:val="Emphaseple"/>
+              <w:rStyle w:val="SubtleEmphasis"/>
             </w:rPr>
           </w:pPr>
           <w:r>
             <w:rPr>
-              <w:rStyle w:val="Emphaseple"/>
+              <w:rStyle w:val="SubtleEmphasis"/>
             </w:rPr>
             <w:br w:type="page"/>
           </w:r>
@@ -455,7 +457,7 @@
     </w:sdt>
     <w:p>
       <w:pPr>
-        <w:pStyle w:val="Titre"/>
+        <w:pStyle w:val="Title"/>
       </w:pPr>
       <w:r>
         <w:lastRenderedPageBreak/>
@@ -500,136 +502,236 @@
         <w:t>Camera RGB-D</w:t>
       </w:r>
       <w:r>
-        <w:t xml:space="preserve">, type </w:t>
+        <w:t>, type Kinect.</w:t>
+      </w:r>
+    </w:p>
+    <w:p>
+      <w:r>
+        <w:t xml:space="preserve">Chacune des parties sera traité suivant le même procédé, nous axerons dans un premier temps notre analyse </w:t>
+      </w:r>
+      <w:r>
+        <w:t>sur une rapide description des techniques</w:t>
+      </w:r>
+      <w:r>
+        <w:t xml:space="preserve"> de collecte de données</w:t>
+      </w:r>
+      <w:r>
+        <w:t xml:space="preserve">, puis </w:t>
+      </w:r>
+      <w:r>
+        <w:t>sur le traitement de</w:t>
+      </w:r>
+      <w:r>
+        <w:t xml:space="preserve"> </w:t>
+      </w:r>
+      <w:r>
+        <w:t xml:space="preserve">ces </w:t>
+      </w:r>
+      <w:r>
+        <w:t xml:space="preserve">données que l’on peut récupérer grâce au appareil présenté plus haut, </w:t>
+      </w:r>
+      <w:r>
+        <w:t>puis nous vous présenterons notre propre solutions de traitement de données que nous comparerons avec les solutions existante ( ?)</w:t>
+      </w:r>
+      <w:r>
+        <w:t xml:space="preserve"> .</w:t>
+      </w:r>
+    </w:p>
+    <w:p/>
+    <w:p>
+      <w:r>
+        <w:br w:type="page"/>
+      </w:r>
+    </w:p>
+    <w:p>
+      <w:pPr>
+        <w:pStyle w:val="Title"/>
+      </w:pPr>
+    </w:p>
+    <w:p>
+      <w:pPr>
+        <w:pStyle w:val="Title"/>
+      </w:pPr>
+      <w:r>
+        <w:t xml:space="preserve">Single </w:t>
       </w:r>
       <w:proofErr w:type="spellStart"/>
       <w:r>
-        <w:t>Kinect</w:t>
+        <w:t>Still</w:t>
       </w:r>
       <w:proofErr w:type="spellEnd"/>
       <w:r>
+        <w:t xml:space="preserve"> Image</w:t>
+      </w:r>
+    </w:p>
+    <w:p>
+      <w:r>
+        <w:t>Dans cette partie nous nous concentrerons sur la reconstruction d’une scène 3D à partir d’une seul image, en effet la reconstruction de scène est une problématique récurrente en vision par ordinateur, mais la plupart des travaux se focalisent sur la reconstruction de scène à partir d’un vision binoculaire de la scène, modéliser par deux image.</w:t>
+      </w:r>
+    </w:p>
+    <w:p>
+      <w:r>
+        <w:t>Il existe d’autres techniques, qui utilisent deux ou plusieurs images ou encore le dé-focus, que nous vous présenterons au fils de ce mémoire.</w:t>
+      </w:r>
+    </w:p>
+    <w:p>
+      <w:r>
+        <w:t xml:space="preserve">La plupart des techniques d’estimations de la profondeur utilisent le </w:t>
+      </w:r>
+      <w:r>
+        <w:t xml:space="preserve">Markov </w:t>
+      </w:r>
+      <w:proofErr w:type="spellStart"/>
+      <w:r>
+        <w:t>Random</w:t>
+      </w:r>
+      <w:proofErr w:type="spellEnd"/>
+      <w:r>
+        <w:t xml:space="preserve"> Field</w:t>
+      </w:r>
+      <w:r>
+        <w:t xml:space="preserve"> ou le </w:t>
+      </w:r>
+      <w:proofErr w:type="spellStart"/>
+      <w:r>
+        <w:t>Bayesian</w:t>
+      </w:r>
+      <w:proofErr w:type="spellEnd"/>
+      <w:r>
+        <w:t xml:space="preserve"> network</w:t>
+      </w:r>
+      <w:r>
         <w:t>.</w:t>
       </w:r>
     </w:p>
     <w:p>
-      <w:r>
-        <w:t xml:space="preserve">Chacune des parties sera traité suivant le même procédé, nous axerons dans un premier temps notre analyse </w:t>
-      </w:r>
-      <w:r>
-        <w:t>sur une rapide description des techniques</w:t>
-      </w:r>
-      <w:r>
-        <w:t xml:space="preserve"> de collecte de données</w:t>
-      </w:r>
-      <w:r>
-        <w:t xml:space="preserve">, puis </w:t>
-      </w:r>
-      <w:r>
-        <w:t>sur le traitement de</w:t>
-      </w:r>
-      <w:r>
-        <w:t xml:space="preserve"> </w:t>
-      </w:r>
-      <w:r>
-        <w:t xml:space="preserve">ces </w:t>
-      </w:r>
-      <w:r>
-        <w:t xml:space="preserve">données que l’on peut récupérer grâce au appareil présenté plus haut, </w:t>
-      </w:r>
-      <w:r>
-        <w:t>puis nous vous présenterons notre propre solutions de traitement de données que nous comparerons avec les solutions existante ( ?)</w:t>
-      </w:r>
-      <w:r>
-        <w:t xml:space="preserve"> .</w:t>
+      <w:pPr>
+        <w:pStyle w:val="Heading1"/>
+      </w:pPr>
+      <w:r>
+        <w:t xml:space="preserve">Markov </w:t>
+      </w:r>
+      <w:proofErr w:type="spellStart"/>
+      <w:r>
+        <w:t>Random</w:t>
+      </w:r>
+      <w:proofErr w:type="spellEnd"/>
+      <w:r>
+        <w:t xml:space="preserve"> Field (MRF)</w:t>
+      </w:r>
+    </w:p>
+    <w:p>
+      <w:r>
+        <w:t>Le MRF est un ensemble de variables aléatoires caractérisées par un graphe. Il est souvent utiliser en physique et en probabilité.</w:t>
+      </w:r>
+    </w:p>
+    <w:p>
+      <w:pPr>
+        <w:pStyle w:val="Heading1"/>
+      </w:pPr>
+      <w:proofErr w:type="spellStart"/>
+      <w:r>
+        <w:t>Bayesian</w:t>
+      </w:r>
+      <w:proofErr w:type="spellEnd"/>
+      <w:r>
+        <w:t xml:space="preserve"> Network</w:t>
       </w:r>
     </w:p>
     <w:p/>
     <w:p>
-      <w:r>
-        <w:br w:type="page"/>
-      </w:r>
-    </w:p>
-    <w:p>
-      <w:pPr>
-        <w:pStyle w:val="Titre"/>
-      </w:pPr>
-    </w:p>
-    <w:p>
-      <w:pPr>
-        <w:pStyle w:val="Titre"/>
-      </w:pPr>
-      <w:r>
-        <w:t xml:space="preserve">Single </w:t>
+      <w:pPr>
+        <w:pStyle w:val="Heading1"/>
+      </w:pPr>
+      <w:r>
+        <w:t xml:space="preserve">MRF vs </w:t>
       </w:r>
       <w:proofErr w:type="spellStart"/>
       <w:r>
-        <w:t>Still</w:t>
+        <w:t>Bayesian</w:t>
       </w:r>
       <w:proofErr w:type="spellEnd"/>
-      <w:r>
-        <w:t xml:space="preserve"> Image</w:t>
-      </w:r>
-    </w:p>
-    <w:p>
-      <w:pPr>
-        <w:pStyle w:val="Titre1"/>
-      </w:pPr>
-      <w:r>
-        <w:t>Présentation</w:t>
-      </w:r>
     </w:p>
     <w:p/>
     <w:p>
       <w:r>
-        <w:t>Pour cette technique une simple image est requise.</w:t>
-      </w:r>
-    </w:p>
-    <w:p/>
-    <w:p>
-      <w:pPr>
-        <w:pStyle w:val="Titre2"/>
-      </w:pPr>
-      <w:r>
-        <w:t>Force </w:t>
-      </w:r>
-    </w:p>
-    <w:p>
-      <w:pPr>
-        <w:pStyle w:val="Paragraphedeliste"/>
+        <w:t>Le MRF :</w:t>
+      </w:r>
+    </w:p>
+    <w:p>
+      <w:pPr>
+        <w:pStyle w:val="ListParagraph"/>
         <w:numPr>
           <w:ilvl w:val="0"/>
-          <w:numId w:val="1"/>
+          <w:numId w:val="2"/>
         </w:numPr>
       </w:pPr>
       <w:r>
-        <w:t>N’importe quel type d’appareil de capture d’image</w:t>
-      </w:r>
+        <w:t>Graphe non-orienté</w:t>
+      </w:r>
+    </w:p>
+    <w:p>
+      <w:pPr>
+        <w:pStyle w:val="ListParagraph"/>
+        <w:numPr>
+          <w:ilvl w:val="0"/>
+          <w:numId w:val="2"/>
+        </w:numPr>
+      </w:pPr>
+      <w:r>
+        <w:t>Peut-être cyclique</w:t>
+      </w:r>
+    </w:p>
+    <w:p>
+      <w:r>
+        <w:t xml:space="preserve">Le </w:t>
+      </w:r>
+      <w:proofErr w:type="spellStart"/>
+      <w:r>
+        <w:t>Bayesian</w:t>
+      </w:r>
+      <w:proofErr w:type="spellEnd"/>
+      <w:r>
+        <w:t> :</w:t>
+      </w:r>
+    </w:p>
+    <w:p>
+      <w:pPr>
+        <w:pStyle w:val="ListParagraph"/>
+        <w:numPr>
+          <w:ilvl w:val="0"/>
+          <w:numId w:val="3"/>
+        </w:numPr>
+      </w:pPr>
     </w:p>
     <w:p/>
-    <w:p/>
-    <w:p>
-      <w:pPr>
-        <w:pStyle w:val="Titre"/>
-      </w:pPr>
-      <w:r>
-        <w:t>Stéréographie</w:t>
-      </w:r>
-    </w:p>
-    <w:p/>
-    <w:p>
-      <w:pPr>
-        <w:pStyle w:val="Titre"/>
-      </w:pPr>
-      <w:r>
-        <w:t>Camera RGB-D</w:t>
-      </w:r>
-    </w:p>
-    <w:p>
-      <w:r>
-        <w:t>**</w:t>
-      </w:r>
+    <w:p>
       <w:bookmarkStart w:id="0" w:name="_GoBack"/>
       <w:bookmarkEnd w:id="0"/>
+    </w:p>
+    <w:p/>
+    <w:p>
+      <w:pPr>
+        <w:pStyle w:val="Title"/>
+      </w:pPr>
+      <w:r>
+        <w:t>Stéréographie</w:t>
+      </w:r>
+    </w:p>
+    <w:p/>
+    <w:p>
+      <w:pPr>
+        <w:pStyle w:val="Title"/>
+      </w:pPr>
+      <w:r>
+        <w:lastRenderedPageBreak/>
+        <w:t>Camera RGB-D</w:t>
+      </w:r>
+    </w:p>
+    <w:p>
+      <w:r>
+        <w:t>**</w:t>
+      </w:r>
       <w:r>
         <w:t>Pascal</w:t>
       </w:r>
@@ -640,11 +742,19 @@
         <w:t>I</w:t>
       </w:r>
       <w:r>
-        <w:t xml:space="preserve"> récupération des données </w:t>
-      </w:r>
-      <w:r>
         <w:t xml:space="preserve"> </w:t>
       </w:r>
+      <w:proofErr w:type="gramStart"/>
+      <w:r>
+        <w:t>récupération</w:t>
+      </w:r>
+      <w:proofErr w:type="gramEnd"/>
+      <w:r>
+        <w:t xml:space="preserve"> des données </w:t>
+      </w:r>
+      <w:r>
+        <w:t xml:space="preserve"> </w:t>
+      </w:r>
       <w:r>
         <w:t>1</w:t>
       </w:r>
@@ -661,7 +771,14 @@
     <w:p>
       <w:r>
         <w:tab/>
-        <w:t>simple camera</w:t>
+      </w:r>
+      <w:proofErr w:type="gramStart"/>
+      <w:r>
+        <w:t>simple</w:t>
+      </w:r>
+      <w:proofErr w:type="gramEnd"/>
+      <w:r>
+        <w:t xml:space="preserve"> camera</w:t>
       </w:r>
     </w:p>
     <w:p>
@@ -735,8 +852,121 @@
 </file>
 
 <file path=word/numbering.xml><?xml version="1.0" encoding="utf-8"?>
-<w:numbering xmlns:ve="http://schemas.openxmlformats.org/markup-compatibility/2006" xmlns:o="urn:schemas-microsoft-com:office:office" xmlns:r="http://schemas.openxmlformats.org/officeDocument/2006/relationships" xmlns:m="http://schemas.openxmlformats.org/officeDocument/2006/math" xmlns:v="urn:schemas-microsoft-com:vml" xmlns:wp="http://schemas.openxmlformats.org/drawingml/2006/wordprocessingDrawing" xmlns:w10="urn:schemas-microsoft-com:office:word" xmlns:w="http://schemas.openxmlformats.org/wordprocessingml/2006/main" xmlns:wne="http://schemas.microsoft.com/office/word/2006/wordml">
+<w:numbering xmlns:wpc="http://schemas.microsoft.com/office/word/2010/wordprocessingCanvas" xmlns:mc="http://schemas.openxmlformats.org/markup-compatibility/2006" xmlns:o="urn:schemas-microsoft-com:office:office" xmlns:r="http://schemas.openxmlformats.org/officeDocument/2006/relationships" xmlns:m="http://schemas.openxmlformats.org/officeDocument/2006/math" xmlns:v="urn:schemas-microsoft-com:vml" xmlns:wp14="http://schemas.microsoft.com/office/word/2010/wordprocessingDrawing" xmlns:wp="http://schemas.openxmlformats.org/drawingml/2006/wordprocessingDrawing" xmlns:w10="urn:schemas-microsoft-com:office:word" xmlns:w="http://schemas.openxmlformats.org/wordprocessingml/2006/main" xmlns:w14="http://schemas.microsoft.com/office/word/2010/wordml" xmlns:wpg="http://schemas.microsoft.com/office/word/2010/wordprocessingGroup" xmlns:wpi="http://schemas.microsoft.com/office/word/2010/wordprocessingInk" xmlns:wne="http://schemas.microsoft.com/office/word/2006/wordml" xmlns:wps="http://schemas.microsoft.com/office/word/2010/wordprocessingShape" mc:Ignorable="w14 wp14">
   <w:abstractNum w:abstractNumId="0">
+    <w:nsid w:val="085A0F79"/>
+    <w:multiLevelType w:val="hybridMultilevel"/>
+    <w:tmpl w:val="A30EE5E4"/>
+    <w:lvl w:ilvl="0" w:tplc="040C0001">
+      <w:start w:val="1"/>
+      <w:numFmt w:val="bullet"/>
+      <w:lvlText w:val=""/>
+      <w:lvlJc w:val="left"/>
+      <w:pPr>
+        <w:ind w:left="1776" w:hanging="360"/>
+      </w:pPr>
+      <w:rPr>
+        <w:rFonts w:ascii="Symbol" w:hAnsi="Symbol" w:hint="default"/>
+      </w:rPr>
+    </w:lvl>
+    <w:lvl w:ilvl="1" w:tplc="040C0003" w:tentative="1">
+      <w:start w:val="1"/>
+      <w:numFmt w:val="bullet"/>
+      <w:lvlText w:val="o"/>
+      <w:lvlJc w:val="left"/>
+      <w:pPr>
+        <w:ind w:left="2496" w:hanging="360"/>
+      </w:pPr>
+      <w:rPr>
+        <w:rFonts w:ascii="Courier New" w:hAnsi="Courier New" w:cs="Courier New" w:hint="default"/>
+      </w:rPr>
+    </w:lvl>
+    <w:lvl w:ilvl="2" w:tplc="040C0005" w:tentative="1">
+      <w:start w:val="1"/>
+      <w:numFmt w:val="bullet"/>
+      <w:lvlText w:val=""/>
+      <w:lvlJc w:val="left"/>
+      <w:pPr>
+        <w:ind w:left="3216" w:hanging="360"/>
+      </w:pPr>
+      <w:rPr>
+        <w:rFonts w:ascii="Wingdings" w:hAnsi="Wingdings" w:hint="default"/>
+      </w:rPr>
+    </w:lvl>
+    <w:lvl w:ilvl="3" w:tplc="040C0001" w:tentative="1">
+      <w:start w:val="1"/>
+      <w:numFmt w:val="bullet"/>
+      <w:lvlText w:val=""/>
+      <w:lvlJc w:val="left"/>
+      <w:pPr>
+        <w:ind w:left="3936" w:hanging="360"/>
+      </w:pPr>
+      <w:rPr>
+        <w:rFonts w:ascii="Symbol" w:hAnsi="Symbol" w:hint="default"/>
+      </w:rPr>
+    </w:lvl>
+    <w:lvl w:ilvl="4" w:tplc="040C0003" w:tentative="1">
+      <w:start w:val="1"/>
+      <w:numFmt w:val="bullet"/>
+      <w:lvlText w:val="o"/>
+      <w:lvlJc w:val="left"/>
+      <w:pPr>
+        <w:ind w:left="4656" w:hanging="360"/>
+      </w:pPr>
+      <w:rPr>
+        <w:rFonts w:ascii="Courier New" w:hAnsi="Courier New" w:cs="Courier New" w:hint="default"/>
+      </w:rPr>
+    </w:lvl>
+    <w:lvl w:ilvl="5" w:tplc="040C0005" w:tentative="1">
+      <w:start w:val="1"/>
+      <w:numFmt w:val="bullet"/>
+      <w:lvlText w:val=""/>
+      <w:lvlJc w:val="left"/>
+      <w:pPr>
+        <w:ind w:left="5376" w:hanging="360"/>
+      </w:pPr>
+      <w:rPr>
+        <w:rFonts w:ascii="Wingdings" w:hAnsi="Wingdings" w:hint="default"/>
+      </w:rPr>
+    </w:lvl>
+    <w:lvl w:ilvl="6" w:tplc="040C0001" w:tentative="1">
+      <w:start w:val="1"/>
+      <w:numFmt w:val="bullet"/>
+      <w:lvlText w:val=""/>
+      <w:lvlJc w:val="left"/>
+      <w:pPr>
+        <w:ind w:left="6096" w:hanging="360"/>
+      </w:pPr>
+      <w:rPr>
+        <w:rFonts w:ascii="Symbol" w:hAnsi="Symbol" w:hint="default"/>
+      </w:rPr>
+    </w:lvl>
+    <w:lvl w:ilvl="7" w:tplc="040C0003" w:tentative="1">
+      <w:start w:val="1"/>
+      <w:numFmt w:val="bullet"/>
+      <w:lvlText w:val="o"/>
+      <w:lvlJc w:val="left"/>
+      <w:pPr>
+        <w:ind w:left="6816" w:hanging="360"/>
+      </w:pPr>
+      <w:rPr>
+        <w:rFonts w:ascii="Courier New" w:hAnsi="Courier New" w:cs="Courier New" w:hint="default"/>
+      </w:rPr>
+    </w:lvl>
+    <w:lvl w:ilvl="8" w:tplc="040C0005" w:tentative="1">
+      <w:start w:val="1"/>
+      <w:numFmt w:val="bullet"/>
+      <w:lvlText w:val=""/>
+      <w:lvlJc w:val="left"/>
+      <w:pPr>
+        <w:ind w:left="7536" w:hanging="360"/>
+      </w:pPr>
+      <w:rPr>
+        <w:rFonts w:ascii="Wingdings" w:hAnsi="Wingdings" w:hint="default"/>
+      </w:rPr>
+    </w:lvl>
+  </w:abstractNum>
+  <w:abstractNum w:abstractNumId="1">
     <w:nsid w:val="1758432E"/>
     <w:multiLevelType w:val="hybridMultilevel"/>
     <w:tmpl w:val="0998713E"/>
@@ -849,14 +1079,133 @@
       </w:rPr>
     </w:lvl>
   </w:abstractNum>
+  <w:abstractNum w:abstractNumId="2">
+    <w:nsid w:val="22CD4E3F"/>
+    <w:multiLevelType w:val="hybridMultilevel"/>
+    <w:tmpl w:val="0C545DF2"/>
+    <w:lvl w:ilvl="0" w:tplc="040C0001">
+      <w:start w:val="1"/>
+      <w:numFmt w:val="bullet"/>
+      <w:lvlText w:val=""/>
+      <w:lvlJc w:val="left"/>
+      <w:pPr>
+        <w:ind w:left="1428" w:hanging="360"/>
+      </w:pPr>
+      <w:rPr>
+        <w:rFonts w:ascii="Symbol" w:hAnsi="Symbol" w:hint="default"/>
+      </w:rPr>
+    </w:lvl>
+    <w:lvl w:ilvl="1" w:tplc="040C0003" w:tentative="1">
+      <w:start w:val="1"/>
+      <w:numFmt w:val="bullet"/>
+      <w:lvlText w:val="o"/>
+      <w:lvlJc w:val="left"/>
+      <w:pPr>
+        <w:ind w:left="2148" w:hanging="360"/>
+      </w:pPr>
+      <w:rPr>
+        <w:rFonts w:ascii="Courier New" w:hAnsi="Courier New" w:cs="Courier New" w:hint="default"/>
+      </w:rPr>
+    </w:lvl>
+    <w:lvl w:ilvl="2" w:tplc="040C0005" w:tentative="1">
+      <w:start w:val="1"/>
+      <w:numFmt w:val="bullet"/>
+      <w:lvlText w:val=""/>
+      <w:lvlJc w:val="left"/>
+      <w:pPr>
+        <w:ind w:left="2868" w:hanging="360"/>
+      </w:pPr>
+      <w:rPr>
+        <w:rFonts w:ascii="Wingdings" w:hAnsi="Wingdings" w:hint="default"/>
+      </w:rPr>
+    </w:lvl>
+    <w:lvl w:ilvl="3" w:tplc="040C0001" w:tentative="1">
+      <w:start w:val="1"/>
+      <w:numFmt w:val="bullet"/>
+      <w:lvlText w:val=""/>
+      <w:lvlJc w:val="left"/>
+      <w:pPr>
+        <w:ind w:left="3588" w:hanging="360"/>
+      </w:pPr>
+      <w:rPr>
+        <w:rFonts w:ascii="Symbol" w:hAnsi="Symbol" w:hint="default"/>
+      </w:rPr>
+    </w:lvl>
+    <w:lvl w:ilvl="4" w:tplc="040C0003" w:tentative="1">
+      <w:start w:val="1"/>
+      <w:numFmt w:val="bullet"/>
+      <w:lvlText w:val="o"/>
+      <w:lvlJc w:val="left"/>
+      <w:pPr>
+        <w:ind w:left="4308" w:hanging="360"/>
+      </w:pPr>
+      <w:rPr>
+        <w:rFonts w:ascii="Courier New" w:hAnsi="Courier New" w:cs="Courier New" w:hint="default"/>
+      </w:rPr>
+    </w:lvl>
+    <w:lvl w:ilvl="5" w:tplc="040C0005" w:tentative="1">
+      <w:start w:val="1"/>
+      <w:numFmt w:val="bullet"/>
+      <w:lvlText w:val=""/>
+      <w:lvlJc w:val="left"/>
+      <w:pPr>
+        <w:ind w:left="5028" w:hanging="360"/>
+      </w:pPr>
+      <w:rPr>
+        <w:rFonts w:ascii="Wingdings" w:hAnsi="Wingdings" w:hint="default"/>
+      </w:rPr>
+    </w:lvl>
+    <w:lvl w:ilvl="6" w:tplc="040C0001" w:tentative="1">
+      <w:start w:val="1"/>
+      <w:numFmt w:val="bullet"/>
+      <w:lvlText w:val=""/>
+      <w:lvlJc w:val="left"/>
+      <w:pPr>
+        <w:ind w:left="5748" w:hanging="360"/>
+      </w:pPr>
+      <w:rPr>
+        <w:rFonts w:ascii="Symbol" w:hAnsi="Symbol" w:hint="default"/>
+      </w:rPr>
+    </w:lvl>
+    <w:lvl w:ilvl="7" w:tplc="040C0003" w:tentative="1">
+      <w:start w:val="1"/>
+      <w:numFmt w:val="bullet"/>
+      <w:lvlText w:val="o"/>
+      <w:lvlJc w:val="left"/>
+      <w:pPr>
+        <w:ind w:left="6468" w:hanging="360"/>
+      </w:pPr>
+      <w:rPr>
+        <w:rFonts w:ascii="Courier New" w:hAnsi="Courier New" w:cs="Courier New" w:hint="default"/>
+      </w:rPr>
+    </w:lvl>
+    <w:lvl w:ilvl="8" w:tplc="040C0005" w:tentative="1">
+      <w:start w:val="1"/>
+      <w:numFmt w:val="bullet"/>
+      <w:lvlText w:val=""/>
+      <w:lvlJc w:val="left"/>
+      <w:pPr>
+        <w:ind w:left="7188" w:hanging="360"/>
+      </w:pPr>
+      <w:rPr>
+        <w:rFonts w:ascii="Wingdings" w:hAnsi="Wingdings" w:hint="default"/>
+      </w:rPr>
+    </w:lvl>
+  </w:abstractNum>
   <w:num w:numId="1">
+    <w:abstractNumId w:val="1"/>
+  </w:num>
+  <w:num w:numId="2">
+    <w:abstractNumId w:val="2"/>
+  </w:num>
+  <w:num w:numId="3">
     <w:abstractNumId w:val="0"/>
   </w:num>
 </w:numbering>
 </file>
 
 <file path=word/styles.xml><?xml version="1.0" encoding="utf-8"?>
-<w:styles xmlns:r="http://schemas.openxmlformats.org/officeDocument/2006/relationships" xmlns:w="http://schemas.openxmlformats.org/wordprocessingml/2006/main">
+<w:styles xmlns:mc="http://schemas.openxmlformats.org/markup-compatibility/2006" xmlns:r="http://schemas.openxmlformats.org/officeDocument/2006/relationships" xmlns:w="http://schemas.openxmlformats.org/wordprocessingml/2006/main" xmlns:w14="http://schemas.microsoft.com/office/word/2010/wordml" mc:Ignorable="w14">
   <w:docDefaults>
     <w:rPrDefault>
       <w:rPr>
@@ -1016,11 +1365,11 @@
     <w:qFormat/>
     <w:rsid w:val="005B28B7"/>
   </w:style>
-  <w:style w:type="paragraph" w:styleId="Titre1">
+  <w:style w:type="paragraph" w:styleId="Heading1">
     <w:name w:val="heading 1"/>
     <w:basedOn w:val="Normal"/>
     <w:next w:val="Normal"/>
-    <w:link w:val="Titre1Car"/>
+    <w:link w:val="Heading1Char"/>
     <w:uiPriority w:val="9"/>
     <w:qFormat/>
     <w:rsid w:val="002E0146"/>
@@ -1039,11 +1388,11 @@
       <w:szCs w:val="28"/>
     </w:rPr>
   </w:style>
-  <w:style w:type="paragraph" w:styleId="Titre2">
+  <w:style w:type="paragraph" w:styleId="Heading2">
     <w:name w:val="heading 2"/>
     <w:basedOn w:val="Normal"/>
     <w:next w:val="Normal"/>
-    <w:link w:val="Titre2Car"/>
+    <w:link w:val="Heading2Char"/>
     <w:uiPriority w:val="9"/>
     <w:unhideWhenUsed/>
     <w:qFormat/>
@@ -1063,18 +1412,17 @@
       <w:szCs w:val="26"/>
     </w:rPr>
   </w:style>
-  <w:style w:type="character" w:default="1" w:styleId="Policepardfaut">
+  <w:style w:type="character" w:default="1" w:styleId="DefaultParagraphFont">
     <w:name w:val="Default Paragraph Font"/>
     <w:uiPriority w:val="1"/>
     <w:semiHidden/>
     <w:unhideWhenUsed/>
   </w:style>
-  <w:style w:type="table" w:default="1" w:styleId="TableauNormal">
+  <w:style w:type="table" w:default="1" w:styleId="TableNormal">
     <w:name w:val="Normal Table"/>
     <w:uiPriority w:val="99"/>
     <w:semiHidden/>
     <w:unhideWhenUsed/>
-    <w:qFormat/>
     <w:tblPr>
       <w:tblInd w:w="0" w:type="dxa"/>
       <w:tblCellMar>
@@ -1085,17 +1433,17 @@
       </w:tblCellMar>
     </w:tblPr>
   </w:style>
-  <w:style w:type="numbering" w:default="1" w:styleId="Aucuneliste">
+  <w:style w:type="numbering" w:default="1" w:styleId="NoList">
     <w:name w:val="No List"/>
     <w:uiPriority w:val="99"/>
     <w:semiHidden/>
     <w:unhideWhenUsed/>
   </w:style>
-  <w:style w:type="paragraph" w:styleId="Titre">
+  <w:style w:type="paragraph" w:styleId="Title">
     <w:name w:val="Title"/>
     <w:basedOn w:val="Normal"/>
     <w:next w:val="Normal"/>
-    <w:link w:val="TitreCar"/>
+    <w:link w:val="TitleChar"/>
     <w:uiPriority w:val="10"/>
     <w:qFormat/>
     <w:rsid w:val="0032344C"/>
@@ -1115,10 +1463,10 @@
       <w:szCs w:val="52"/>
     </w:rPr>
   </w:style>
-  <w:style w:type="character" w:customStyle="1" w:styleId="TitreCar">
-    <w:name w:val="Titre Car"/>
-    <w:basedOn w:val="Policepardfaut"/>
-    <w:link w:val="Titre"/>
+  <w:style w:type="character" w:customStyle="1" w:styleId="TitleChar">
+    <w:name w:val="Title Char"/>
+    <w:basedOn w:val="DefaultParagraphFont"/>
+    <w:link w:val="Title"/>
     <w:uiPriority w:val="10"/>
     <w:rsid w:val="0032344C"/>
     <w:rPr>
@@ -1130,9 +1478,9 @@
       <w:szCs w:val="52"/>
     </w:rPr>
   </w:style>
-  <w:style w:type="character" w:styleId="Emphaseple">
+  <w:style w:type="character" w:styleId="SubtleEmphasis">
     <w:name w:val="Subtle Emphasis"/>
-    <w:basedOn w:val="Policepardfaut"/>
+    <w:basedOn w:val="DefaultParagraphFont"/>
     <w:uiPriority w:val="19"/>
     <w:qFormat/>
     <w:rsid w:val="0032344C"/>
@@ -1142,9 +1490,9 @@
       <w:color w:val="808080" w:themeColor="text1" w:themeTint="7F"/>
     </w:rPr>
   </w:style>
-  <w:style w:type="paragraph" w:styleId="Sansinterligne">
+  <w:style w:type="paragraph" w:styleId="NoSpacing">
     <w:name w:val="No Spacing"/>
-    <w:link w:val="SansinterligneCar"/>
+    <w:link w:val="NoSpacingChar"/>
     <w:uiPriority w:val="1"/>
     <w:qFormat/>
     <w:rsid w:val="0032344C"/>
@@ -1156,10 +1504,10 @@
       <w:lang w:val="en-US" w:eastAsia="ja-JP"/>
     </w:rPr>
   </w:style>
-  <w:style w:type="character" w:customStyle="1" w:styleId="SansinterligneCar">
-    <w:name w:val="Sans interligne Car"/>
-    <w:basedOn w:val="Policepardfaut"/>
-    <w:link w:val="Sansinterligne"/>
+  <w:style w:type="character" w:customStyle="1" w:styleId="NoSpacingChar">
+    <w:name w:val="No Spacing Char"/>
+    <w:basedOn w:val="DefaultParagraphFont"/>
+    <w:link w:val="NoSpacing"/>
     <w:uiPriority w:val="1"/>
     <w:rsid w:val="0032344C"/>
     <w:rPr>
@@ -1167,10 +1515,10 @@
       <w:lang w:val="en-US" w:eastAsia="ja-JP"/>
     </w:rPr>
   </w:style>
-  <w:style w:type="paragraph" w:styleId="Textedebulles">
+  <w:style w:type="paragraph" w:styleId="BalloonText">
     <w:name w:val="Balloon Text"/>
     <w:basedOn w:val="Normal"/>
-    <w:link w:val="TextedebullesCar"/>
+    <w:link w:val="BalloonTextChar"/>
     <w:uiPriority w:val="99"/>
     <w:semiHidden/>
     <w:unhideWhenUsed/>
@@ -1184,10 +1532,10 @@
       <w:szCs w:val="16"/>
     </w:rPr>
   </w:style>
-  <w:style w:type="character" w:customStyle="1" w:styleId="TextedebullesCar">
-    <w:name w:val="Texte de bulles Car"/>
-    <w:basedOn w:val="Policepardfaut"/>
-    <w:link w:val="Textedebulles"/>
+  <w:style w:type="character" w:customStyle="1" w:styleId="BalloonTextChar">
+    <w:name w:val="Balloon Text Char"/>
+    <w:basedOn w:val="DefaultParagraphFont"/>
+    <w:link w:val="BalloonText"/>
     <w:uiPriority w:val="99"/>
     <w:semiHidden/>
     <w:rsid w:val="0032344C"/>
@@ -1197,10 +1545,10 @@
       <w:szCs w:val="16"/>
     </w:rPr>
   </w:style>
-  <w:style w:type="character" w:customStyle="1" w:styleId="Titre1Car">
-    <w:name w:val="Titre 1 Car"/>
-    <w:basedOn w:val="Policepardfaut"/>
-    <w:link w:val="Titre1"/>
+  <w:style w:type="character" w:customStyle="1" w:styleId="Heading1Char">
+    <w:name w:val="Heading 1 Char"/>
+    <w:basedOn w:val="DefaultParagraphFont"/>
+    <w:link w:val="Heading1"/>
     <w:uiPriority w:val="9"/>
     <w:rsid w:val="002E0146"/>
     <w:rPr>
@@ -1212,7 +1560,7 @@
       <w:szCs w:val="28"/>
     </w:rPr>
   </w:style>
-  <w:style w:type="paragraph" w:styleId="Paragraphedeliste">
+  <w:style w:type="paragraph" w:styleId="ListParagraph">
     <w:name w:val="List Paragraph"/>
     <w:basedOn w:val="Normal"/>
     <w:uiPriority w:val="34"/>
@@ -1223,10 +1571,10 @@
       <w:contextualSpacing/>
     </w:pPr>
   </w:style>
-  <w:style w:type="character" w:customStyle="1" w:styleId="Titre2Car">
-    <w:name w:val="Titre 2 Car"/>
-    <w:basedOn w:val="Policepardfaut"/>
-    <w:link w:val="Titre2"/>
+  <w:style w:type="character" w:customStyle="1" w:styleId="Heading2Char">
+    <w:name w:val="Heading 2 Char"/>
+    <w:basedOn w:val="DefaultParagraphFont"/>
+    <w:link w:val="Heading2"/>
     <w:uiPriority w:val="9"/>
     <w:rsid w:val="00D803C7"/>
     <w:rPr>
@@ -1538,44 +1886,11 @@
 </file>
 
 <file path=word/glossary/document.xml><?xml version="1.0" encoding="utf-8"?>
-<w:glossaryDocument xmlns:ve="http://schemas.openxmlformats.org/markup-compatibility/2006" xmlns:o="urn:schemas-microsoft-com:office:office" xmlns:r="http://schemas.openxmlformats.org/officeDocument/2006/relationships" xmlns:m="http://schemas.openxmlformats.org/officeDocument/2006/math" xmlns:v="urn:schemas-microsoft-com:vml" xmlns:wp="http://schemas.openxmlformats.org/drawingml/2006/wordprocessingDrawing" xmlns:w10="urn:schemas-microsoft-com:office:word" xmlns:w="http://schemas.openxmlformats.org/wordprocessingml/2006/main" xmlns:wne="http://schemas.microsoft.com/office/word/2006/wordml">
-  <w:docParts>
-    <w:docPart>
-      <w:docPartPr>
-        <w:name w:val="15140F21B98C4214A2756EA09AAEB9EE"/>
-        <w:category>
-          <w:name w:val="General"/>
-          <w:gallery w:val="placeholder"/>
-        </w:category>
-        <w:types>
-          <w:type w:val="bbPlcHdr"/>
-        </w:types>
-        <w:behaviors>
-          <w:behavior w:val="content"/>
-        </w:behaviors>
-        <w:guid w:val="{2A16CE38-6766-400E-BD26-C35C38F8F13F}"/>
-      </w:docPartPr>
-      <w:docPartBody>
-        <w:p>
-          <w:pPr>
-            <w:pStyle w:val="15140F21B98C4214A2756EA09AAEB9EE"/>
-          </w:pPr>
-          <w:r>
-            <w:rPr>
-              <w:rFonts w:asciiTheme="majorHAnsi" w:eastAsiaTheme="majorEastAsia" w:hAnsiTheme="majorHAnsi" w:cstheme="majorBidi"/>
-              <w:caps/>
-            </w:rPr>
-            <w:t>[Type the company name]</w:t>
-          </w:r>
-        </w:p>
-      </w:docPartBody>
-    </w:docPart>
-  </w:docParts>
-</w:glossaryDocument>
+<w:glossaryDocument xmlns:wpc="http://schemas.microsoft.com/office/word/2010/wordprocessingCanvas" xmlns:mc="http://schemas.openxmlformats.org/markup-compatibility/2006" xmlns:o="urn:schemas-microsoft-com:office:office" xmlns:r="http://schemas.openxmlformats.org/officeDocument/2006/relationships" xmlns:m="http://schemas.openxmlformats.org/officeDocument/2006/math" xmlns:v="urn:schemas-microsoft-com:vml" xmlns:wp14="http://schemas.microsoft.com/office/word/2010/wordprocessingDrawing" xmlns:wp="http://schemas.openxmlformats.org/drawingml/2006/wordprocessingDrawing" xmlns:w10="urn:schemas-microsoft-com:office:word" xmlns:w="http://schemas.openxmlformats.org/wordprocessingml/2006/main" xmlns:w14="http://schemas.microsoft.com/office/word/2010/wordml" xmlns:wpg="http://schemas.microsoft.com/office/word/2010/wordprocessingGroup" xmlns:wpi="http://schemas.microsoft.com/office/word/2010/wordprocessingInk" xmlns:wne="http://schemas.microsoft.com/office/word/2006/wordml" xmlns:wps="http://schemas.microsoft.com/office/word/2010/wordprocessingShape" mc:Ignorable="w14 wp14"/>
 </file>
 
 <file path=word/glossary/fontTable.xml><?xml version="1.0" encoding="utf-8"?>
-<w:fonts xmlns:r="http://schemas.openxmlformats.org/officeDocument/2006/relationships" xmlns:w="http://schemas.openxmlformats.org/wordprocessingml/2006/main">
+<w:fonts xmlns:mc="http://schemas.openxmlformats.org/markup-compatibility/2006" xmlns:r="http://schemas.openxmlformats.org/officeDocument/2006/relationships" xmlns:w="http://schemas.openxmlformats.org/wordprocessingml/2006/main" xmlns:w14="http://schemas.microsoft.com/office/word/2010/wordml" mc:Ignorable="w14">
   <w:font w:name="Symbol">
     <w:panose1 w:val="05050102010706020507"/>
     <w:charset w:val="02"/>
@@ -1588,7 +1903,7 @@
     <w:charset w:val="00"/>
     <w:family w:val="roman"/>
     <w:pitch w:val="variable"/>
-    <w:sig w:usb0="E0002EFF" w:usb1="C0007843" w:usb2="00000009" w:usb3="00000000" w:csb0="000001FF" w:csb1="00000000"/>
+    <w:sig w:usb0="E0002AFF" w:usb1="C0007841" w:usb2="00000009" w:usb3="00000000" w:csb0="000001FF" w:csb1="00000000"/>
   </w:font>
   <w:font w:name="Courier New">
     <w:panose1 w:val="02070309020205020404"/>
@@ -1622,26 +1937,29 @@
     <w:panose1 w:val="020B0604030504040204"/>
     <w:charset w:val="00"/>
     <w:family w:val="swiss"/>
+    <w:notTrueType/>
     <w:pitch w:val="variable"/>
-    <w:sig w:usb0="E1002EFF" w:usb1="C000605B" w:usb2="00000029" w:usb3="00000000" w:csb0="000101FF" w:csb1="00000000"/>
+    <w:sig w:usb0="00000003" w:usb1="00000000" w:usb2="00000000" w:usb3="00000000" w:csb0="00000001" w:csb1="00000000"/>
   </w:font>
 </w:fonts>
 </file>
 
 <file path=word/glossary/settings.xml><?xml version="1.0" encoding="utf-8"?>
-<w:settings xmlns:o="urn:schemas-microsoft-com:office:office" xmlns:r="http://schemas.openxmlformats.org/officeDocument/2006/relationships" xmlns:m="http://schemas.openxmlformats.org/officeDocument/2006/math" xmlns:v="urn:schemas-microsoft-com:vml" xmlns:w10="urn:schemas-microsoft-com:office:word" xmlns:w="http://schemas.openxmlformats.org/wordprocessingml/2006/main" xmlns:sl="http://schemas.openxmlformats.org/schemaLibrary/2006/main">
+<w:settings xmlns:mc="http://schemas.openxmlformats.org/markup-compatibility/2006" xmlns:o="urn:schemas-microsoft-com:office:office" xmlns:r="http://schemas.openxmlformats.org/officeDocument/2006/relationships" xmlns:m="http://schemas.openxmlformats.org/officeDocument/2006/math" xmlns:v="urn:schemas-microsoft-com:vml" xmlns:w10="urn:schemas-microsoft-com:office:word" xmlns:w="http://schemas.openxmlformats.org/wordprocessingml/2006/main" xmlns:w14="http://schemas.microsoft.com/office/word/2010/wordml" xmlns:sl="http://schemas.openxmlformats.org/schemaLibrary/2006/main" mc:Ignorable="w14">
   <w:view w:val="normal"/>
   <w:defaultTabStop w:val="708"/>
   <w:hyphenationZone w:val="425"/>
   <w:characterSpacingControl w:val="doNotCompress"/>
   <w:compat>
     <w:useFELayout/>
+    <w:compatSetting w:name="compatibilityMode" w:uri="http://schemas.microsoft.com/office/word" w:val="12"/>
   </w:compat>
   <w:rsids>
     <w:rsidRoot w:val="001E6B30"/>
     <w:rsid w:val="001E6B30"/>
     <w:rsid w:val="002D3955"/>
     <w:rsid w:val="002D3B5B"/>
+    <w:rsid w:val="004A6BF2"/>
     <w:rsid w:val="004C5505"/>
     <w:rsid w:val="00666FEF"/>
     <w:rsid w:val="00CF6E3B"/>
@@ -1651,7 +1969,7 @@
     <m:mathFont m:val="Cambria Math"/>
     <m:brkBin m:val="before"/>
     <m:brkBinSub m:val="--"/>
-    <m:smallFrac m:val="off"/>
+    <m:smallFrac m:val="0"/>
     <m:dispDef/>
     <m:lMargin m:val="0"/>
     <m:rMargin m:val="0"/>
@@ -1668,7 +1986,7 @@
 </file>
 
 <file path=word/glossary/styles.xml><?xml version="1.0" encoding="utf-8"?>
-<w:styles xmlns:r="http://schemas.openxmlformats.org/officeDocument/2006/relationships" xmlns:w="http://schemas.openxmlformats.org/wordprocessingml/2006/main">
+<w:styles xmlns:mc="http://schemas.openxmlformats.org/markup-compatibility/2006" xmlns:r="http://schemas.openxmlformats.org/officeDocument/2006/relationships" xmlns:w="http://schemas.openxmlformats.org/wordprocessingml/2006/main" xmlns:w14="http://schemas.microsoft.com/office/word/2010/wordml" mc:Ignorable="w14">
   <w:docDefaults>
     <w:rPrDefault>
       <w:rPr>
@@ -1828,18 +2146,17 @@
     <w:qFormat/>
     <w:rsid w:val="002D3955"/>
   </w:style>
-  <w:style w:type="character" w:default="1" w:styleId="Policepardfaut">
+  <w:style w:type="character" w:default="1" w:styleId="DefaultParagraphFont">
     <w:name w:val="Default Paragraph Font"/>
     <w:uiPriority w:val="1"/>
     <w:semiHidden/>
     <w:unhideWhenUsed/>
   </w:style>
-  <w:style w:type="table" w:default="1" w:styleId="TableauNormal">
+  <w:style w:type="table" w:default="1" w:styleId="TableNormal">
     <w:name w:val="Normal Table"/>
     <w:uiPriority w:val="99"/>
     <w:semiHidden/>
     <w:unhideWhenUsed/>
-    <w:qFormat/>
     <w:tblPr>
       <w:tblInd w:w="0" w:type="dxa"/>
       <w:tblCellMar>
@@ -1850,7 +2167,7 @@
       </w:tblCellMar>
     </w:tblPr>
   </w:style>
-  <w:style w:type="numbering" w:default="1" w:styleId="Aucuneliste">
+  <w:style w:type="numbering" w:default="1" w:styleId="NoList">
     <w:name w:val="No List"/>
     <w:uiPriority w:val="99"/>
     <w:semiHidden/>
@@ -1883,8 +2200,198 @@
 </w:styles>
 </file>
 
+<file path=word/glossary/stylesWithEffects.xml><?xml version="1.0" encoding="utf-8"?>
+<w:styles xmlns:wpc="http://schemas.microsoft.com/office/word/2010/wordprocessingCanvas" xmlns:mc="http://schemas.openxmlformats.org/markup-compatibility/2006" xmlns:o="urn:schemas-microsoft-com:office:office" xmlns:r="http://schemas.openxmlformats.org/officeDocument/2006/relationships" xmlns:m="http://schemas.openxmlformats.org/officeDocument/2006/math" xmlns:v="urn:schemas-microsoft-com:vml" xmlns:wp14="http://schemas.microsoft.com/office/word/2010/wordprocessingDrawing" xmlns:wp="http://schemas.openxmlformats.org/drawingml/2006/wordprocessingDrawing" xmlns:w10="urn:schemas-microsoft-com:office:word" xmlns:w="http://schemas.openxmlformats.org/wordprocessingml/2006/main" xmlns:w14="http://schemas.microsoft.com/office/word/2010/wordml" xmlns:wpg="http://schemas.microsoft.com/office/word/2010/wordprocessingGroup" xmlns:wpi="http://schemas.microsoft.com/office/word/2010/wordprocessingInk" xmlns:wne="http://schemas.microsoft.com/office/word/2006/wordml" xmlns:wps="http://schemas.microsoft.com/office/word/2010/wordprocessingShape" mc:Ignorable="w14 wp14">
+  <w:docDefaults>
+    <w:rPrDefault>
+      <w:rPr>
+        <w:rFonts w:asciiTheme="minorHAnsi" w:eastAsiaTheme="minorEastAsia" w:hAnsiTheme="minorHAnsi" w:cstheme="minorBidi"/>
+        <w:sz w:val="22"/>
+        <w:szCs w:val="22"/>
+        <w:lang w:val="fr-FR" w:eastAsia="fr-FR" w:bidi="ar-SA"/>
+      </w:rPr>
+    </w:rPrDefault>
+    <w:pPrDefault>
+      <w:pPr>
+        <w:spacing w:after="200" w:line="276" w:lineRule="auto"/>
+      </w:pPr>
+    </w:pPrDefault>
+  </w:docDefaults>
+  <w:latentStyles w:defLockedState="0" w:defUIPriority="99" w:defSemiHidden="1" w:defUnhideWhenUsed="1" w:defQFormat="0" w:count="267">
+    <w:lsdException w:name="Normal" w:semiHidden="0" w:uiPriority="0" w:unhideWhenUsed="0" w:qFormat="1"/>
+    <w:lsdException w:name="heading 1" w:semiHidden="0" w:uiPriority="9" w:unhideWhenUsed="0" w:qFormat="1"/>
+    <w:lsdException w:name="heading 2" w:uiPriority="9" w:qFormat="1"/>
+    <w:lsdException w:name="heading 3" w:uiPriority="9" w:qFormat="1"/>
+    <w:lsdException w:name="heading 4" w:uiPriority="9" w:qFormat="1"/>
+    <w:lsdException w:name="heading 5" w:uiPriority="9" w:qFormat="1"/>
+    <w:lsdException w:name="heading 6" w:uiPriority="9" w:qFormat="1"/>
+    <w:lsdException w:name="heading 7" w:uiPriority="9" w:qFormat="1"/>
+    <w:lsdException w:name="heading 8" w:uiPriority="9" w:qFormat="1"/>
+    <w:lsdException w:name="heading 9" w:uiPriority="9" w:qFormat="1"/>
+    <w:lsdException w:name="toc 1" w:uiPriority="39"/>
+    <w:lsdException w:name="toc 2" w:uiPriority="39"/>
+    <w:lsdException w:name="toc 3" w:uiPriority="39"/>
+    <w:lsdException w:name="toc 4" w:uiPriority="39"/>
+    <w:lsdException w:name="toc 5" w:uiPriority="39"/>
+    <w:lsdException w:name="toc 6" w:uiPriority="39"/>
+    <w:lsdException w:name="toc 7" w:uiPriority="39"/>
+    <w:lsdException w:name="toc 8" w:uiPriority="39"/>
+    <w:lsdException w:name="toc 9" w:uiPriority="39"/>
+    <w:lsdException w:name="caption" w:uiPriority="35" w:qFormat="1"/>
+    <w:lsdException w:name="Title" w:semiHidden="0" w:uiPriority="10" w:unhideWhenUsed="0" w:qFormat="1"/>
+    <w:lsdException w:name="Default Paragraph Font" w:uiPriority="1"/>
+    <w:lsdException w:name="Subtitle" w:semiHidden="0" w:uiPriority="11" w:unhideWhenUsed="0" w:qFormat="1"/>
+    <w:lsdException w:name="Strong" w:semiHidden="0" w:uiPriority="22" w:unhideWhenUsed="0" w:qFormat="1"/>
+    <w:lsdException w:name="Emphasis" w:semiHidden="0" w:uiPriority="20" w:unhideWhenUsed="0" w:qFormat="1"/>
+    <w:lsdException w:name="Table Grid" w:semiHidden="0" w:uiPriority="59" w:unhideWhenUsed="0"/>
+    <w:lsdException w:name="Placeholder Text" w:unhideWhenUsed="0"/>
+    <w:lsdException w:name="No Spacing" w:semiHidden="0" w:uiPriority="1" w:unhideWhenUsed="0" w:qFormat="1"/>
+    <w:lsdException w:name="Light Shading" w:semiHidden="0" w:uiPriority="60" w:unhideWhenUsed="0"/>
+    <w:lsdException w:name="Light List" w:semiHidden="0" w:uiPriority="61" w:unhideWhenUsed="0"/>
+    <w:lsdException w:name="Light Grid" w:semiHidden="0" w:uiPriority="62" w:unhideWhenUsed="0"/>
+    <w:lsdException w:name="Medium Shading 1" w:semiHidden="0" w:uiPriority="63" w:unhideWhenUsed="0"/>
+    <w:lsdException w:name="Medium Shading 2" w:semiHidden="0" w:uiPriority="64" w:unhideWhenUsed="0"/>
+    <w:lsdException w:name="Medium List 1" w:semiHidden="0" w:uiPriority="65" w:unhideWhenUsed="0"/>
+    <w:lsdException w:name="Medium List 2" w:semiHidden="0" w:uiPriority="66" w:unhideWhenUsed="0"/>
+    <w:lsdException w:name="Medium Grid 1" w:semiHidden="0" w:uiPriority="67" w:unhideWhenUsed="0"/>
+    <w:lsdException w:name="Medium Grid 2" w:semiHidden="0" w:uiPriority="68" w:unhideWhenUsed="0"/>
+    <w:lsdException w:name="Medium Grid 3" w:semiHidden="0" w:uiPriority="69" w:unhideWhenUsed="0"/>
+    <w:lsdException w:name="Dark List" w:semiHidden="0" w:uiPriority="70" w:unhideWhenUsed="0"/>
+    <w:lsdException w:name="Colorful Shading" w:semiHidden="0" w:uiPriority="71" w:unhideWhenUsed="0"/>
+    <w:lsdException w:name="Colorful List" w:semiHidden="0" w:uiPriority="72" w:unhideWhenUsed="0"/>
+    <w:lsdException w:name="Colorful Grid" w:semiHidden="0" w:uiPriority="73" w:unhideWhenUsed="0"/>
+    <w:lsdException w:name="Light Shading Accent 1" w:semiHidden="0" w:uiPriority="60" w:unhideWhenUsed="0"/>
+    <w:lsdException w:name="Light List Accent 1" w:semiHidden="0" w:uiPriority="61" w:unhideWhenUsed="0"/>
+    <w:lsdException w:name="Light Grid Accent 1" w:semiHidden="0" w:uiPriority="62" w:unhideWhenUsed="0"/>
+    <w:lsdException w:name="Medium Shading 1 Accent 1" w:semiHidden="0" w:uiPriority="63" w:unhideWhenUsed="0"/>
+    <w:lsdException w:name="Medium Shading 2 Accent 1" w:semiHidden="0" w:uiPriority="64" w:unhideWhenUsed="0"/>
+    <w:lsdException w:name="Medium List 1 Accent 1" w:semiHidden="0" w:uiPriority="65" w:unhideWhenUsed="0"/>
+    <w:lsdException w:name="Revision" w:unhideWhenUsed="0"/>
+    <w:lsdException w:name="List Paragraph" w:semiHidden="0" w:uiPriority="34" w:unhideWhenUsed="0" w:qFormat="1"/>
+    <w:lsdException w:name="Quote" w:semiHidden="0" w:uiPriority="29" w:unhideWhenUsed="0" w:qFormat="1"/>
+    <w:lsdException w:name="Intense Quote" w:semiHidden="0" w:uiPriority="30" w:unhideWhenUsed="0" w:qFormat="1"/>
+    <w:lsdException w:name="Medium List 2 Accent 1" w:semiHidden="0" w:uiPriority="66" w:unhideWhenUsed="0"/>
+    <w:lsdException w:name="Medium Grid 1 Accent 1" w:semiHidden="0" w:uiPriority="67" w:unhideWhenUsed="0"/>
+    <w:lsdException w:name="Medium Grid 2 Accent 1" w:semiHidden="0" w:uiPriority="68" w:unhideWhenUsed="0"/>
+    <w:lsdException w:name="Medium Grid 3 Accent 1" w:semiHidden="0" w:uiPriority="69" w:unhideWhenUsed="0"/>
+    <w:lsdException w:name="Dark List Accent 1" w:semiHidden="0" w:uiPriority="70" w:unhideWhenUsed="0"/>
+    <w:lsdException w:name="Colorful Shading Accent 1" w:semiHidden="0" w:uiPriority="71" w:unhideWhenUsed="0"/>
+    <w:lsdException w:name="Colorful List Accent 1" w:semiHidden="0" w:uiPriority="72" w:unhideWhenUsed="0"/>
+    <w:lsdException w:name="Colorful Grid Accent 1" w:semiHidden="0" w:uiPriority="73" w:unhideWhenUsed="0"/>
+    <w:lsdException w:name="Light Shading Accent 2" w:semiHidden="0" w:uiPriority="60" w:unhideWhenUsed="0"/>
+    <w:lsdException w:name="Light List Accent 2" w:semiHidden="0" w:uiPriority="61" w:unhideWhenUsed="0"/>
+    <w:lsdException w:name="Light Grid Accent 2" w:semiHidden="0" w:uiPriority="62" w:unhideWhenUsed="0"/>
+    <w:lsdException w:name="Medium Shading 1 Accent 2" w:semiHidden="0" w:uiPriority="63" w:unhideWhenUsed="0"/>
+    <w:lsdException w:name="Medium Shading 2 Accent 2" w:semiHidden="0" w:uiPriority="64" w:unhideWhenUsed="0"/>
+    <w:lsdException w:name="Medium List 1 Accent 2" w:semiHidden="0" w:uiPriority="65" w:unhideWhenUsed="0"/>
+    <w:lsdException w:name="Medium List 2 Accent 2" w:semiHidden="0" w:uiPriority="66" w:unhideWhenUsed="0"/>
+    <w:lsdException w:name="Medium Grid 1 Accent 2" w:semiHidden="0" w:uiPriority="67" w:unhideWhenUsed="0"/>
+    <w:lsdException w:name="Medium Grid 2 Accent 2" w:semiHidden="0" w:uiPriority="68" w:unhideWhenUsed="0"/>
+    <w:lsdException w:name="Medium Grid 3 Accent 2" w:semiHidden="0" w:uiPriority="69" w:unhideWhenUsed="0"/>
+    <w:lsdException w:name="Dark List Accent 2" w:semiHidden="0" w:uiPriority="70" w:unhideWhenUsed="0"/>
+    <w:lsdException w:name="Colorful Shading Accent 2" w:semiHidden="0" w:uiPriority="71" w:unhideWhenUsed="0"/>
+    <w:lsdException w:name="Colorful List Accent 2" w:semiHidden="0" w:uiPriority="72" w:unhideWhenUsed="0"/>
+    <w:lsdException w:name="Colorful Grid Accent 2" w:semiHidden="0" w:uiPriority="73" w:unhideWhenUsed="0"/>
+    <w:lsdException w:name="Light Shading Accent 3" w:semiHidden="0" w:uiPriority="60" w:unhideWhenUsed="0"/>
+    <w:lsdException w:name="Light List Accent 3" w:semiHidden="0" w:uiPriority="61" w:unhideWhenUsed="0"/>
+    <w:lsdException w:name="Light Grid Accent 3" w:semiHidden="0" w:uiPriority="62" w:unhideWhenUsed="0"/>
+    <w:lsdException w:name="Medium Shading 1 Accent 3" w:semiHidden="0" w:uiPriority="63" w:unhideWhenUsed="0"/>
+    <w:lsdException w:name="Medium Shading 2 Accent 3" w:semiHidden="0" w:uiPriority="64" w:unhideWhenUsed="0"/>
+    <w:lsdException w:name="Medium List 1 Accent 3" w:semiHidden="0" w:uiPriority="65" w:unhideWhenUsed="0"/>
+    <w:lsdException w:name="Medium List 2 Accent 3" w:semiHidden="0" w:uiPriority="66" w:unhideWhenUsed="0"/>
+    <w:lsdException w:name="Medium Grid 1 Accent 3" w:semiHidden="0" w:uiPriority="67" w:unhideWhenUsed="0"/>
+    <w:lsdException w:name="Medium Grid 2 Accent 3" w:semiHidden="0" w:uiPriority="68" w:unhideWhenUsed="0"/>
+    <w:lsdException w:name="Medium Grid 3 Accent 3" w:semiHidden="0" w:uiPriority="69" w:unhideWhenUsed="0"/>
+    <w:lsdException w:name="Dark List Accent 3" w:semiHidden="0" w:uiPriority="70" w:unhideWhenUsed="0"/>
+    <w:lsdException w:name="Colorful Shading Accent 3" w:semiHidden="0" w:uiPriority="71" w:unhideWhenUsed="0"/>
+    <w:lsdException w:name="Colorful List Accent 3" w:semiHidden="0" w:uiPriority="72" w:unhideWhenUsed="0"/>
+    <w:lsdException w:name="Colorful Grid Accent 3" w:semiHidden="0" w:uiPriority="73" w:unhideWhenUsed="0"/>
+    <w:lsdException w:name="Light Shading Accent 4" w:semiHidden="0" w:uiPriority="60" w:unhideWhenUsed="0"/>
+    <w:lsdException w:name="Light List Accent 4" w:semiHidden="0" w:uiPriority="61" w:unhideWhenUsed="0"/>
+    <w:lsdException w:name="Light Grid Accent 4" w:semiHidden="0" w:uiPriority="62" w:unhideWhenUsed="0"/>
+    <w:lsdException w:name="Medium Shading 1 Accent 4" w:semiHidden="0" w:uiPriority="63" w:unhideWhenUsed="0"/>
+    <w:lsdException w:name="Medium Shading 2 Accent 4" w:semiHidden="0" w:uiPriority="64" w:unhideWhenUsed="0"/>
+    <w:lsdException w:name="Medium List 1 Accent 4" w:semiHidden="0" w:uiPriority="65" w:unhideWhenUsed="0"/>
+    <w:lsdException w:name="Medium List 2 Accent 4" w:semiHidden="0" w:uiPriority="66" w:unhideWhenUsed="0"/>
+    <w:lsdException w:name="Medium Grid 1 Accent 4" w:semiHidden="0" w:uiPriority="67" w:unhideWhenUsed="0"/>
+    <w:lsdException w:name="Medium Grid 2 Accent 4" w:semiHidden="0" w:uiPriority="68" w:unhideWhenUsed="0"/>
+    <w:lsdException w:name="Medium Grid 3 Accent 4" w:semiHidden="0" w:uiPriority="69" w:unhideWhenUsed="0"/>
+    <w:lsdException w:name="Dark List Accent 4" w:semiHidden="0" w:uiPriority="70" w:unhideWhenUsed="0"/>
+    <w:lsdException w:name="Colorful Shading Accent 4" w:semiHidden="0" w:uiPriority="71" w:unhideWhenUsed="0"/>
+    <w:lsdException w:name="Colorful List Accent 4" w:semiHidden="0" w:uiPriority="72" w:unhideWhenUsed="0"/>
+    <w:lsdException w:name="Colorful Grid Accent 4" w:semiHidden="0" w:uiPriority="73" w:unhideWhenUsed="0"/>
+    <w:lsdException w:name="Light Shading Accent 5" w:semiHidden="0" w:uiPriority="60" w:unhideWhenUsed="0"/>
+    <w:lsdException w:name="Light List Accent 5" w:semiHidden="0" w:uiPriority="61" w:unhideWhenUsed="0"/>
+    <w:lsdException w:name="Light Grid Accent 5" w:semiHidden="0" w:uiPriority="62" w:unhideWhenUsed="0"/>
+    <w:lsdException w:name="Medium Shading 1 Accent 5" w:semiHidden="0" w:uiPriority="63" w:unhideWhenUsed="0"/>
+    <w:lsdException w:name="Medium Shading 2 Accent 5" w:semiHidden="0" w:uiPriority="64" w:unhideWhenUsed="0"/>
+    <w:lsdException w:name="Medium List 1 Accent 5" w:semiHidden="0" w:uiPriority="65" w:unhideWhenUsed="0"/>
+    <w:lsdException w:name="Medium List 2 Accent 5" w:semiHidden="0" w:uiPriority="66" w:unhideWhenUsed="0"/>
+    <w:lsdException w:name="Medium Grid 1 Accent 5" w:semiHidden="0" w:uiPriority="67" w:unhideWhenUsed="0"/>
+    <w:lsdException w:name="Medium Grid 2 Accent 5" w:semiHidden="0" w:uiPriority="68" w:unhideWhenUsed="0"/>
+    <w:lsdException w:name="Medium Grid 3 Accent 5" w:semiHidden="0" w:uiPriority="69" w:unhideWhenUsed="0"/>
+    <w:lsdException w:name="Dark List Accent 5" w:semiHidden="0" w:uiPriority="70" w:unhideWhenUsed="0"/>
+    <w:lsdException w:name="Colorful Shading Accent 5" w:semiHidden="0" w:uiPriority="71" w:unhideWhenUsed="0"/>
+    <w:lsdException w:name="Colorful List Accent 5" w:semiHidden="0" w:uiPriority="72" w:unhideWhenUsed="0"/>
+    <w:lsdException w:name="Colorful Grid Accent 5" w:semiHidden="0" w:uiPriority="73" w:unhideWhenUsed="0"/>
+    <w:lsdException w:name="Light Shading Accent 6" w:semiHidden="0" w:uiPriority="60" w:unhideWhenUsed="0"/>
+    <w:lsdException w:name="Light List Accent 6" w:semiHidden="0" w:uiPriority="61" w:unhideWhenUsed="0"/>
+    <w:lsdException w:name="Light Grid Accent 6" w:semiHidden="0" w:uiPriority="62" w:unhideWhenUsed="0"/>
+    <w:lsdException w:name="Medium Shading 1 Accent 6" w:semiHidden="0" w:uiPriority="63" w:unhideWhenUsed="0"/>
+    <w:lsdException w:name="Medium Shading 2 Accent 6" w:semiHidden="0" w:uiPriority="64" w:unhideWhenUsed="0"/>
+    <w:lsdException w:name="Medium List 1 Accent 6" w:semiHidden="0" w:uiPriority="65" w:unhideWhenUsed="0"/>
+    <w:lsdException w:name="Medium List 2 Accent 6" w:semiHidden="0" w:uiPriority="66" w:unhideWhenUsed="0"/>
+    <w:lsdException w:name="Medium Grid 1 Accent 6" w:semiHidden="0" w:uiPriority="67" w:unhideWhenUsed="0"/>
+    <w:lsdException w:name="Medium Grid 2 Accent 6" w:semiHidden="0" w:uiPriority="68" w:unhideWhenUsed="0"/>
+    <w:lsdException w:name="Medium Grid 3 Accent 6" w:semiHidden="0" w:uiPriority="69" w:unhideWhenUsed="0"/>
+    <w:lsdException w:name="Dark List Accent 6" w:semiHidden="0" w:uiPriority="70" w:unhideWhenUsed="0"/>
+    <w:lsdException w:name="Colorful Shading Accent 6" w:semiHidden="0" w:uiPriority="71" w:unhideWhenUsed="0"/>
+    <w:lsdException w:name="Colorful List Accent 6" w:semiHidden="0" w:uiPriority="72" w:unhideWhenUsed="0"/>
+    <w:lsdException w:name="Colorful Grid Accent 6" w:semiHidden="0" w:uiPriority="73" w:unhideWhenUsed="0"/>
+    <w:lsdException w:name="Subtle Emphasis" w:semiHidden="0" w:uiPriority="19" w:unhideWhenUsed="0" w:qFormat="1"/>
+    <w:lsdException w:name="Intense Emphasis" w:semiHidden="0" w:uiPriority="21" w:unhideWhenUsed="0" w:qFormat="1"/>
+    <w:lsdException w:name="Subtle Reference" w:semiHidden="0" w:uiPriority="31" w:unhideWhenUsed="0" w:qFormat="1"/>
+    <w:lsdException w:name="Intense Reference" w:semiHidden="0" w:uiPriority="32" w:unhideWhenUsed="0" w:qFormat="1"/>
+    <w:lsdException w:name="Book Title" w:semiHidden="0" w:uiPriority="33" w:unhideWhenUsed="0" w:qFormat="1"/>
+    <w:lsdException w:name="Bibliography" w:uiPriority="37"/>
+    <w:lsdException w:name="TOC Heading" w:uiPriority="39" w:qFormat="1"/>
+  </w:latentStyles>
+  <w:style w:type="paragraph" w:default="1" w:styleId="Normal">
+    <w:name w:val="Normal"/>
+    <w:qFormat/>
+  </w:style>
+  <w:style w:type="character" w:default="1" w:styleId="DefaultParagraphFont">
+    <w:name w:val="Default Paragraph Font"/>
+    <w:uiPriority w:val="1"/>
+    <w:semiHidden/>
+    <w:unhideWhenUsed/>
+  </w:style>
+  <w:style w:type="table" w:default="1" w:styleId="TableNormal">
+    <w:name w:val="Normal Table"/>
+    <w:uiPriority w:val="99"/>
+    <w:semiHidden/>
+    <w:unhideWhenUsed/>
+    <w:tblPr>
+      <w:tblInd w:w="0" w:type="dxa"/>
+      <w:tblCellMar>
+        <w:top w:w="0" w:type="dxa"/>
+        <w:left w:w="108" w:type="dxa"/>
+        <w:bottom w:w="0" w:type="dxa"/>
+        <w:right w:w="108" w:type="dxa"/>
+      </w:tblCellMar>
+    </w:tblPr>
+  </w:style>
+  <w:style w:type="numbering" w:default="1" w:styleId="NoList">
+    <w:name w:val="No List"/>
+    <w:uiPriority w:val="99"/>
+    <w:semiHidden/>
+    <w:unhideWhenUsed/>
+  </w:style>
+</w:styles>
+</file>
+
 <file path=word/glossary/webSettings.xml><?xml version="1.0" encoding="utf-8"?>
-<w:webSettings xmlns:r="http://schemas.openxmlformats.org/officeDocument/2006/relationships" xmlns:w="http://schemas.openxmlformats.org/wordprocessingml/2006/main">
+<w:webSettings xmlns:mc="http://schemas.openxmlformats.org/markup-compatibility/2006" xmlns:r="http://schemas.openxmlformats.org/officeDocument/2006/relationships" xmlns:w="http://schemas.openxmlformats.org/wordprocessingml/2006/main" xmlns:w14="http://schemas.microsoft.com/office/word/2010/wordml" mc:Ignorable="w14">
   <w:optimizeForBrowser/>
   <w:allowPNG/>
 </w:webSettings>

</xml_diff>

<commit_message>
ajout de la partie kinect
</commit_message>
<xml_diff>
--- a/[Gardette - Reminy] Memoire.docx
+++ b/[Gardette - Reminy] Memoire.docx
@@ -7,7 +7,6 @@
         <w:rPr>
           <w:rFonts w:asciiTheme="majorHAnsi" w:eastAsiaTheme="majorEastAsia" w:hAnsiTheme="majorHAnsi" w:cstheme="majorBidi"/>
           <w:caps/>
-          <w:lang w:val="fr-FR" w:eastAsia="en-US"/>
         </w:rPr>
         <w:id w:val="-2043196920"/>
         <w:docPartObj>
@@ -18,11 +17,11 @@
       <w:sdtEndPr>
         <w:rPr>
           <w:rStyle w:val="SubtleEmphasis"/>
-          <w:rFonts w:asciiTheme="minorHAnsi" w:eastAsiaTheme="minorHAnsi" w:hAnsiTheme="minorHAnsi" w:cstheme="minorBidi"/>
+          <w:rFonts w:asciiTheme="minorHAnsi" w:eastAsiaTheme="minorEastAsia" w:hAnsiTheme="minorHAnsi" w:cstheme="minorBidi"/>
           <w:i/>
           <w:iCs/>
           <w:caps w:val="0"/>
-          <w:color w:val="808080" w:themeColor="text1" w:themeTint="7F"/>
+          <w:color w:val="5A5A5A" w:themeColor="text1" w:themeTint="A5"/>
         </w:rPr>
       </w:sdtEndPr>
       <w:sdtContent>
@@ -45,7 +44,6 @@
                 <w:rPr>
                   <w:rFonts w:asciiTheme="majorHAnsi" w:eastAsiaTheme="majorEastAsia" w:hAnsiTheme="majorHAnsi" w:cstheme="majorBidi"/>
                   <w:caps/>
-                  <w:lang w:val="fr-FR" w:eastAsia="en-US"/>
                 </w:rPr>
                 <w:alias w:val="Company"/>
                 <w:id w:val="15524243"/>
@@ -57,7 +55,6 @@
                   <w:i/>
                   <w:iCs/>
                   <w:color w:val="808080" w:themeColor="text1" w:themeTint="7F"/>
-                  <w:lang w:eastAsia="ja-JP"/>
                 </w:rPr>
               </w:sdtEndPr>
               <w:sdtContent>
@@ -72,14 +69,12 @@
                       <w:rPr>
                         <w:rFonts w:asciiTheme="majorHAnsi" w:eastAsiaTheme="majorEastAsia" w:hAnsiTheme="majorHAnsi" w:cstheme="majorBidi"/>
                         <w:caps/>
-                        <w:lang w:val="fr-FR"/>
                       </w:rPr>
                     </w:pPr>
                     <w:r>
                       <w:rPr>
                         <w:rFonts w:asciiTheme="majorHAnsi" w:eastAsiaTheme="majorEastAsia" w:hAnsiTheme="majorHAnsi" w:cstheme="majorBidi"/>
                         <w:caps/>
-                        <w:lang w:val="fr-FR"/>
                       </w:rPr>
                       <w:t>ESGi</w:t>
                     </w:r>
@@ -99,7 +94,6 @@
                   <w:rFonts w:asciiTheme="majorHAnsi" w:eastAsiaTheme="majorEastAsia" w:hAnsiTheme="majorHAnsi" w:cstheme="majorBidi"/>
                   <w:sz w:val="80"/>
                   <w:szCs w:val="80"/>
-                  <w:lang w:val="fr-FR"/>
                 </w:rPr>
                 <w:alias w:val="Title"/>
                 <w:id w:val="15524250"/>
@@ -124,7 +118,6 @@
                         <w:rFonts w:asciiTheme="majorHAnsi" w:eastAsiaTheme="majorEastAsia" w:hAnsiTheme="majorHAnsi" w:cstheme="majorBidi"/>
                         <w:sz w:val="80"/>
                         <w:szCs w:val="80"/>
-                        <w:lang w:val="fr-FR"/>
                       </w:rPr>
                     </w:pPr>
                     <w:r>
@@ -132,7 +125,6 @@
                         <w:rFonts w:asciiTheme="majorHAnsi" w:eastAsiaTheme="majorEastAsia" w:hAnsiTheme="majorHAnsi" w:cstheme="majorBidi"/>
                         <w:sz w:val="80"/>
                         <w:szCs w:val="80"/>
-                        <w:lang w:val="fr-FR"/>
                       </w:rPr>
                       <w:t>Reconstruction d’une scène 3D depuis des données brutes</w:t>
                     </w:r>
@@ -152,7 +144,6 @@
                   <w:rFonts w:asciiTheme="majorHAnsi" w:eastAsiaTheme="majorEastAsia" w:hAnsiTheme="majorHAnsi" w:cstheme="majorBidi"/>
                   <w:sz w:val="44"/>
                   <w:szCs w:val="44"/>
-                  <w:lang w:val="fr-FR"/>
                 </w:rPr>
                 <w:alias w:val="Subtitle"/>
                 <w:id w:val="15524255"/>
@@ -177,7 +168,6 @@
                         <w:rFonts w:asciiTheme="majorHAnsi" w:eastAsiaTheme="majorEastAsia" w:hAnsiTheme="majorHAnsi" w:cstheme="majorBidi"/>
                         <w:sz w:val="44"/>
                         <w:szCs w:val="44"/>
-                        <w:lang w:val="fr-FR"/>
                       </w:rPr>
                     </w:pPr>
                     <w:r>
@@ -185,7 +175,6 @@
                         <w:rFonts w:asciiTheme="majorHAnsi" w:eastAsiaTheme="majorEastAsia" w:hAnsiTheme="majorHAnsi" w:cstheme="majorBidi"/>
                         <w:sz w:val="44"/>
                         <w:szCs w:val="44"/>
-                        <w:lang w:val="fr-FR"/>
                       </w:rPr>
                       <w:t>Mémoire 5éme Années</w:t>
                     </w:r>
@@ -208,9 +197,6 @@
                 <w:pPr>
                   <w:pStyle w:val="NoSpacing"/>
                   <w:jc w:val="center"/>
-                  <w:rPr>
-                    <w:lang w:val="fr-FR"/>
-                  </w:rPr>
                 </w:pPr>
               </w:p>
             </w:tc>
@@ -225,7 +211,6 @@
                 <w:rPr>
                   <w:b/>
                   <w:bCs/>
-                  <w:lang w:val="fr-FR"/>
                 </w:rPr>
                 <w:alias w:val="Author"/>
                 <w:id w:val="15524260"/>
@@ -246,14 +231,12 @@
                       <w:rPr>
                         <w:b/>
                         <w:bCs/>
-                        <w:lang w:val="fr-FR"/>
                       </w:rPr>
                     </w:pPr>
                     <w:r>
                       <w:rPr>
                         <w:b/>
                         <w:bCs/>
-                        <w:lang w:val="fr-FR"/>
                       </w:rPr>
                       <w:t>Augustin</w:t>
                     </w:r>
@@ -261,7 +244,6 @@
                       <w:rPr>
                         <w:b/>
                         <w:bCs/>
-                        <w:lang w:val="fr-FR"/>
                       </w:rPr>
                       <w:t xml:space="preserve"> GARDETTE – Pascal REMINY</w:t>
                     </w:r>
@@ -280,7 +262,6 @@
                 <w:rPr>
                   <w:b/>
                   <w:bCs/>
-                  <w:lang w:val="fr-FR"/>
                 </w:rPr>
                 <w:alias w:val="Date"/>
                 <w:id w:val="516659546"/>
@@ -306,14 +287,12 @@
                       <w:rPr>
                         <w:b/>
                         <w:bCs/>
-                        <w:lang w:val="fr-FR"/>
                       </w:rPr>
                     </w:pPr>
                     <w:r>
                       <w:rPr>
                         <w:b/>
                         <w:bCs/>
-                        <w:lang w:val="fr-FR"/>
                       </w:rPr>
                       <w:t>9/30/2014</w:t>
                     </w:r>
@@ -337,9 +316,6 @@
           <w:tr>
             <w:sdt>
               <w:sdtPr>
-                <w:rPr>
-                  <w:lang w:val="fr-FR"/>
-                </w:rPr>
                 <w:alias w:val="Abstract"/>
                 <w:id w:val="8276291"/>
                 <w:dataBinding w:prefixMappings="xmlns:ns0='http://schemas.microsoft.com/office/2006/coverPageProps'" w:xpath="/ns0:CoverPageProperties[1]/ns0:Abstract[1]" w:storeItemID="{55AF091B-3C7A-41E3-B477-F2FDAA23CFDA}"/>
@@ -354,80 +330,41 @@
                   <w:p>
                     <w:pPr>
                       <w:pStyle w:val="NoSpacing"/>
-                      <w:rPr>
-                        <w:lang w:val="fr-FR"/>
-                      </w:rPr>
                     </w:pPr>
                     <w:r>
-                      <w:rPr>
-                        <w:lang w:val="fr-FR"/>
-                      </w:rPr>
                       <w:t>Dans</w:t>
                     </w:r>
                     <w:r>
-                      <w:rPr>
-                        <w:lang w:val="fr-FR"/>
-                      </w:rPr>
                       <w:t xml:space="preserve"> </w:t>
                     </w:r>
                     <w:r>
-                      <w:rPr>
-                        <w:lang w:val="fr-FR"/>
-                      </w:rPr>
                       <w:t>ce document</w:t>
                     </w:r>
                     <w:r>
-                      <w:rPr>
-                        <w:lang w:val="fr-FR"/>
-                      </w:rPr>
                       <w:t xml:space="preserve"> nous allons</w:t>
                     </w:r>
                     <w:r>
-                      <w:rPr>
-                        <w:lang w:val="fr-FR"/>
-                      </w:rPr>
                       <w:t xml:space="preserve"> </w:t>
                     </w:r>
                     <w:r>
-                      <w:rPr>
-                        <w:lang w:val="fr-FR"/>
-                      </w:rPr>
                       <w:t xml:space="preserve">analyser </w:t>
                     </w:r>
                     <w:r>
-                      <w:rPr>
-                        <w:lang w:val="fr-FR"/>
-                      </w:rPr>
                       <w:t>les différentes techniques utilisées</w:t>
                     </w:r>
                     <w:r>
-                      <w:rPr>
-                        <w:lang w:val="fr-FR"/>
-                      </w:rPr>
                       <w:t xml:space="preserve"> </w:t>
                     </w:r>
                     <w:r>
-                      <w:rPr>
-                        <w:lang w:val="fr-FR"/>
-                      </w:rPr>
                       <w:t>pour</w:t>
                     </w:r>
                     <w:r>
-                      <w:rPr>
-                        <w:lang w:val="fr-FR"/>
-                      </w:rPr>
                       <w:t xml:space="preserve"> la </w:t>
                     </w:r>
                     <w:r>
-                      <w:rPr>
-                        <w:lang w:val="fr-FR"/>
-                      </w:rPr>
                       <w:t>reconstruction</w:t>
                     </w:r>
                     <w:r>
-                      <w:rPr>
-                        <w:lang w:val="fr-FR"/>
-                      </w:rPr>
                       <w:t xml:space="preserve"> de Scène ou d’objets 3D.</w:t>
                     </w:r>
                   </w:p>
@@ -462,12 +399,12 @@
       </w:sdtPr>
       <w:sdtEndPr>
         <w:rPr>
-          <w:rFonts w:asciiTheme="minorHAnsi" w:eastAsiaTheme="minorHAnsi" w:hAnsiTheme="minorHAnsi" w:cstheme="minorBidi"/>
+          <w:rFonts w:asciiTheme="minorHAnsi" w:eastAsiaTheme="minorEastAsia" w:hAnsiTheme="minorHAnsi" w:cstheme="minorBidi"/>
           <w:noProof/>
           <w:color w:val="auto"/>
-          <w:sz w:val="22"/>
+          <w:sz w:val="24"/>
           <w:szCs w:val="22"/>
-          <w:lang w:val="fr-FR" w:eastAsia="en-US"/>
+          <w:lang w:bidi="ar-SA"/>
         </w:rPr>
       </w:sdtEndPr>
       <w:sdtContent>
@@ -486,7 +423,6 @@
               <w:tab w:val="right" w:leader="dot" w:pos="9062"/>
             </w:tabs>
             <w:rPr>
-              <w:rFonts w:eastAsiaTheme="minorEastAsia"/>
               <w:noProof/>
               <w:lang w:eastAsia="fr-FR"/>
             </w:rPr>
@@ -565,7 +501,6 @@
               <w:tab w:val="right" w:leader="dot" w:pos="9062"/>
             </w:tabs>
             <w:rPr>
-              <w:rFonts w:eastAsiaTheme="minorEastAsia"/>
               <w:noProof/>
               <w:lang w:eastAsia="fr-FR"/>
             </w:rPr>
@@ -635,7 +570,6 @@
               <w:tab w:val="right" w:leader="dot" w:pos="9062"/>
             </w:tabs>
             <w:rPr>
-              <w:rFonts w:eastAsiaTheme="minorEastAsia"/>
               <w:noProof/>
               <w:lang w:eastAsia="fr-FR"/>
             </w:rPr>
@@ -909,7 +843,6 @@
               <w:tab w:val="right" w:leader="dot" w:pos="9062"/>
             </w:tabs>
             <w:rPr>
-              <w:rFonts w:eastAsiaTheme="minorEastAsia"/>
               <w:noProof/>
               <w:lang w:eastAsia="fr-FR"/>
             </w:rPr>
@@ -979,7 +912,6 @@
               <w:tab w:val="right" w:leader="dot" w:pos="9062"/>
             </w:tabs>
             <w:rPr>
-              <w:rFonts w:eastAsiaTheme="minorEastAsia"/>
               <w:noProof/>
               <w:lang w:eastAsia="fr-FR"/>
             </w:rPr>
@@ -1049,7 +981,6 @@
               <w:tab w:val="right" w:leader="dot" w:pos="9062"/>
             </w:tabs>
             <w:rPr>
-              <w:rFonts w:eastAsiaTheme="minorEastAsia"/>
               <w:noProof/>
               <w:lang w:eastAsia="fr-FR"/>
             </w:rPr>
@@ -1119,7 +1050,6 @@
               <w:tab w:val="right" w:leader="dot" w:pos="9062"/>
             </w:tabs>
             <w:rPr>
-              <w:rFonts w:eastAsiaTheme="minorEastAsia"/>
               <w:noProof/>
               <w:lang w:eastAsia="fr-FR"/>
             </w:rPr>
@@ -1189,7 +1119,6 @@
               <w:tab w:val="right" w:leader="dot" w:pos="9062"/>
             </w:tabs>
             <w:rPr>
-              <w:rFonts w:eastAsiaTheme="minorEastAsia"/>
               <w:noProof/>
               <w:lang w:eastAsia="fr-FR"/>
             </w:rPr>
@@ -1259,7 +1188,6 @@
               <w:tab w:val="right" w:leader="dot" w:pos="9062"/>
             </w:tabs>
             <w:rPr>
-              <w:rFonts w:eastAsiaTheme="minorEastAsia"/>
               <w:noProof/>
               <w:lang w:eastAsia="fr-FR"/>
             </w:rPr>
@@ -1329,7 +1257,6 @@
               <w:tab w:val="right" w:leader="dot" w:pos="9062"/>
             </w:tabs>
             <w:rPr>
-              <w:rFonts w:eastAsiaTheme="minorEastAsia"/>
               <w:noProof/>
               <w:lang w:eastAsia="fr-FR"/>
             </w:rPr>
@@ -1433,9 +1360,11 @@
       </w:r>
       <w:bookmarkEnd w:id="0"/>
     </w:p>
-    <w:p>
-      <w:r>
-        <w:t xml:space="preserve">Dans ce mémoire nous allons analyser les différentes technologies qui sont disponible à l’heure actuelle pour la reconstruction de scène 3D à partir de donnée brute venant d’un appareil de capture. Nous axerons nos recherches sur trois types de reconstructions, dans une première partie nous nous focaliserons sur la reconstruction à partir d’une </w:t>
+    <w:p/>
+    <w:p/>
+    <w:p>
+      <w:r>
+        <w:t xml:space="preserve">Dans ce mémoire nous allons analyser les différentes technologies qui sont disponible à l’heure actuelle pour la reconstruction de scène 3D à partir de donnée brute venant d’un appareil de capture. Nous axerons nos recherches sur trois types de reconstructions, la reconstruction à partir d’une </w:t>
       </w:r>
       <w:r>
         <w:rPr>
@@ -1444,7 +1373,7 @@
         <w:t>simple image</w:t>
       </w:r>
       <w:r>
-        <w:t xml:space="preserve">, puis dans une seconde partie sur la </w:t>
+        <w:t xml:space="preserve">, puis la </w:t>
       </w:r>
       <w:r>
         <w:rPr>
@@ -1471,6 +1400,7 @@
         <w:t>, type Kinect.</w:t>
       </w:r>
     </w:p>
+    <w:p/>
     <w:p>
       <w:r>
         <w:t xml:space="preserve">Chacune des parties sera traité suivant le même procédé, nous axerons dans un premier temps notre analyse </w:t>
@@ -1494,7 +1424,25 @@
         <w:t xml:space="preserve">ces </w:t>
       </w:r>
       <w:r>
-        <w:t xml:space="preserve">données que l’on peut récupérer grâce au appareil présenté plus haut, </w:t>
+        <w:t>données que l’on peut récupérer grâce au</w:t>
+      </w:r>
+      <w:r>
+        <w:t>x</w:t>
+      </w:r>
+      <w:r>
+        <w:t xml:space="preserve"> appareil</w:t>
+      </w:r>
+      <w:r>
+        <w:t>s</w:t>
+      </w:r>
+      <w:r>
+        <w:t xml:space="preserve"> présenté</w:t>
+      </w:r>
+      <w:r>
+        <w:t>s</w:t>
+      </w:r>
+      <w:r>
+        <w:t xml:space="preserve"> plus haut, </w:t>
       </w:r>
       <w:r>
         <w:t>puis nous vous présenterons notre propre solutions de traitement de données que nous comparerons avec les solutions existante ( ?)</w:t>
@@ -1518,137 +1466,1990 @@
       <w:r>
         <w:br w:type="page"/>
       </w:r>
-      <w:bookmarkStart w:id="1" w:name="_GoBack"/>
-      <w:bookmarkEnd w:id="1"/>
     </w:p>
     <w:p>
       <w:pPr>
         <w:pStyle w:val="Heading1"/>
       </w:pPr>
-      <w:bookmarkStart w:id="2" w:name="_Toc403496181"/>
+      <w:bookmarkStart w:id="1" w:name="_Toc403496181"/>
       <w:r>
         <w:lastRenderedPageBreak/>
         <w:t>Récupération des Données</w:t>
       </w:r>
+      <w:bookmarkEnd w:id="1"/>
+    </w:p>
+    <w:p/>
+    <w:p>
+      <w:pPr>
+        <w:pStyle w:val="Heading2"/>
+      </w:pPr>
+      <w:bookmarkStart w:id="2" w:name="_Toc403496182"/>
+      <w:r>
+        <w:t xml:space="preserve">Single </w:t>
+      </w:r>
+      <w:proofErr w:type="spellStart"/>
+      <w:r>
+        <w:t>Still</w:t>
+      </w:r>
+      <w:proofErr w:type="spellEnd"/>
+      <w:r>
+        <w:t xml:space="preserve"> Image</w:t>
+      </w:r>
       <w:bookmarkEnd w:id="2"/>
     </w:p>
     <w:p/>
     <w:p>
+      <w:r>
+        <w:t>Dans cette partie nous nous concentrerons sur la reconstruction d’une scène 3D à partir d’une seul image, en effet la reconstruction de scène est une problématique récurrente en vision par ordinateur, mais la plupart des travaux se focalisent sur la reconstruction de scène à partir d’un vision binoculaire de la scène, modéliser par deux image.</w:t>
+      </w:r>
+    </w:p>
+    <w:p>
+      <w:r>
+        <w:t>Il existe d’autres techniques, qui utilisent deux ou plusieurs images ou encore le dé-focus, que nous vous présenterons au fils de ce mémoire.</w:t>
+      </w:r>
+    </w:p>
+    <w:p>
+      <w:r>
+        <w:t xml:space="preserve">La plupart des techniques d’estimations de la profondeur utilisent le </w:t>
+      </w:r>
+      <w:r>
+        <w:rPr>
+          <w:b/>
+        </w:rPr>
+        <w:t xml:space="preserve">Markov </w:t>
+      </w:r>
+      <w:proofErr w:type="spellStart"/>
+      <w:r>
+        <w:rPr>
+          <w:b/>
+        </w:rPr>
+        <w:t>Random</w:t>
+      </w:r>
+      <w:proofErr w:type="spellEnd"/>
+      <w:r>
+        <w:rPr>
+          <w:b/>
+        </w:rPr>
+        <w:t xml:space="preserve"> Field</w:t>
+      </w:r>
+      <w:r>
+        <w:t xml:space="preserve"> ou le </w:t>
+      </w:r>
+      <w:proofErr w:type="spellStart"/>
+      <w:r>
+        <w:rPr>
+          <w:b/>
+        </w:rPr>
+        <w:t>Bayesian</w:t>
+      </w:r>
+      <w:proofErr w:type="spellEnd"/>
+      <w:r>
+        <w:rPr>
+          <w:b/>
+        </w:rPr>
+        <w:t xml:space="preserve"> N</w:t>
+      </w:r>
+      <w:r>
+        <w:rPr>
+          <w:b/>
+        </w:rPr>
+        <w:t>etwork</w:t>
+      </w:r>
+      <w:r>
+        <w:t>.</w:t>
+      </w:r>
+      <w:r>
+        <w:t xml:space="preserve"> Nous allons donc dans un premier temps vous expliquer brièvement de quoi il s’agit.</w:t>
+      </w:r>
+    </w:p>
+    <w:p>
+      <w:pPr>
+        <w:pStyle w:val="Heading3"/>
+      </w:pPr>
+      <w:bookmarkStart w:id="3" w:name="_Toc403496183"/>
+    </w:p>
+    <w:p>
+      <w:pPr>
+        <w:pStyle w:val="Heading3"/>
+      </w:pPr>
+      <w:r>
+        <w:t xml:space="preserve">Markov </w:t>
+      </w:r>
+      <w:proofErr w:type="spellStart"/>
+      <w:r>
+        <w:t>Random</w:t>
+      </w:r>
+      <w:proofErr w:type="spellEnd"/>
+      <w:r>
+        <w:t xml:space="preserve"> Field (MRF)</w:t>
+      </w:r>
+      <w:bookmarkEnd w:id="3"/>
+    </w:p>
+    <w:p/>
+    <w:p>
+      <w:r>
+        <w:t>Le MRF</w:t>
+      </w:r>
+      <w:r>
+        <w:t xml:space="preserve">, ou champ aléatoire de </w:t>
+      </w:r>
+      <w:r>
+        <w:t>Markov,</w:t>
+      </w:r>
+      <w:r>
+        <w:t xml:space="preserve"> </w:t>
+      </w:r>
+      <w:r>
+        <w:t xml:space="preserve"> est un ensemble de variables aléatoires caractérisées par un graphe</w:t>
+      </w:r>
+      <w:r>
+        <w:t xml:space="preserve"> non-orienté</w:t>
+      </w:r>
+      <w:r>
+        <w:t xml:space="preserve">. </w:t>
+      </w:r>
+      <w:r>
+        <w:t xml:space="preserve"> Chaque arr</w:t>
+      </w:r>
+      <w:r>
+        <w:t>êt</w:t>
+      </w:r>
+      <w:r>
+        <w:t xml:space="preserve"> représente une dépendance entre deux variables aléatoires.</w:t>
+      </w:r>
+    </w:p>
+    <w:p/>
+    <w:p>
+      <w:pPr>
+        <w:keepNext/>
+        <w:jc w:val="center"/>
+      </w:pPr>
+      <w:r>
+        <w:rPr>
+          <w:noProof/>
+          <w:lang w:eastAsia="fr-FR"/>
+        </w:rPr>
+        <w:drawing>
+          <wp:inline distT="0" distB="0" distL="0" distR="0" wp14:anchorId="1D0E6E4A" wp14:editId="4DA9BF16">
+            <wp:extent cx="1897915" cy="1915169"/>
+            <wp:effectExtent l="0" t="0" r="0" b="0"/>
+            <wp:docPr id="1" name="Picture 1"/>
+            <wp:cNvGraphicFramePr>
+              <a:graphicFrameLocks xmlns:a="http://schemas.openxmlformats.org/drawingml/2006/main" noChangeAspect="1"/>
+            </wp:cNvGraphicFramePr>
+            <a:graphic xmlns:a="http://schemas.openxmlformats.org/drawingml/2006/main">
+              <a:graphicData uri="http://schemas.openxmlformats.org/drawingml/2006/picture">
+                <pic:pic xmlns:pic="http://schemas.openxmlformats.org/drawingml/2006/picture">
+                  <pic:nvPicPr>
+                    <pic:cNvPr id="0" name="220px-Markov_random_field_example.png"/>
+                    <pic:cNvPicPr/>
+                  </pic:nvPicPr>
+                  <pic:blipFill>
+                    <a:blip r:embed="rId8">
+                      <a:extLst>
+                        <a:ext uri="{28A0092B-C50C-407E-A947-70E740481C1C}">
+                          <a14:useLocalDpi xmlns:a14="http://schemas.microsoft.com/office/drawing/2010/main" val="0"/>
+                        </a:ext>
+                      </a:extLst>
+                    </a:blip>
+                    <a:stretch>
+                      <a:fillRect/>
+                    </a:stretch>
+                  </pic:blipFill>
+                  <pic:spPr>
+                    <a:xfrm>
+                      <a:off x="0" y="0"/>
+                      <a:ext cx="1897915" cy="1915169"/>
+                    </a:xfrm>
+                    <a:prstGeom prst="rect">
+                      <a:avLst/>
+                    </a:prstGeom>
+                  </pic:spPr>
+                </pic:pic>
+              </a:graphicData>
+            </a:graphic>
+          </wp:inline>
+        </w:drawing>
+      </w:r>
+    </w:p>
+    <w:p>
+      <w:pPr>
+        <w:pStyle w:val="Caption"/>
+        <w:jc w:val="center"/>
+      </w:pPr>
+      <w:r>
+        <w:t xml:space="preserve">Figure </w:t>
+      </w:r>
+      <w:r>
+        <w:fldChar w:fldCharType="begin"/>
+      </w:r>
+      <w:r>
+        <w:instrText xml:space="preserve"> SEQ Figure \* ARABIC </w:instrText>
+      </w:r>
+      <w:r>
+        <w:fldChar w:fldCharType="separate"/>
+      </w:r>
+      <w:r>
+        <w:rPr>
+          <w:noProof/>
+        </w:rPr>
+        <w:t>1</w:t>
+      </w:r>
+      <w:r>
+        <w:fldChar w:fldCharType="end"/>
+      </w:r>
+      <w:r>
+        <w:t xml:space="preserve"> : Exemple de Markov </w:t>
+      </w:r>
+      <w:proofErr w:type="spellStart"/>
+      <w:r>
+        <w:t>Random</w:t>
+      </w:r>
+      <w:proofErr w:type="spellEnd"/>
+      <w:r>
+        <w:t xml:space="preserve"> </w:t>
+      </w:r>
+      <w:proofErr w:type="spellStart"/>
+      <w:r>
+        <w:t>FIeld</w:t>
+      </w:r>
+      <w:proofErr w:type="spellEnd"/>
+    </w:p>
+    <w:p>
+      <w:pPr>
+        <w:pStyle w:val="Caption"/>
+        <w:rPr>
+          <w:b w:val="0"/>
+        </w:rPr>
+      </w:pPr>
+      <w:r>
+        <w:rPr>
+          <w:b w:val="0"/>
+        </w:rPr>
+        <w:t>A dépends de B et D. B dépends de A et D. D dépends de A, B, et E. E dépends de D et C. C dépends de E</w:t>
+      </w:r>
+      <w:r>
+        <w:rPr>
+          <w:b w:val="0"/>
+        </w:rPr>
+        <w:t>.</w:t>
+      </w:r>
+    </w:p>
+    <w:p/>
+    <w:p>
+      <w:r>
+        <w:t xml:space="preserve"> </w:t>
+      </w:r>
+      <w:r>
+        <w:t>Pour d’un ensemble de variable aléatoire soit un MRF il faut que c</w:t>
+      </w:r>
+      <w:r>
+        <w:t>es variable</w:t>
+      </w:r>
+      <w:r>
+        <w:t>s</w:t>
+      </w:r>
+      <w:r>
+        <w:t xml:space="preserve"> aléatoire</w:t>
+      </w:r>
+      <w:r>
+        <w:t>s</w:t>
+      </w:r>
+      <w:r>
+        <w:t xml:space="preserve"> répondent toute à</w:t>
+      </w:r>
+      <w:r>
+        <w:t xml:space="preserve"> une </w:t>
+      </w:r>
+      <w:r>
+        <w:t>propriété</w:t>
+      </w:r>
+      <w:r>
+        <w:t xml:space="preserve"> de Markov. </w:t>
+      </w:r>
+    </w:p>
+    <w:p>
+      <w:r>
+        <w:t>Un ensemble de variables aléatoire possède une propriété d</w:t>
+      </w:r>
+      <w:r>
+        <w:t>e Markov si et seulement  la distribution conditionnelle de probabilité des états futurs,  sachant les états passés et présent</w:t>
+      </w:r>
+      <w:r>
+        <w:t xml:space="preserve">, </w:t>
+      </w:r>
+      <w:r>
+        <w:t>ne dépend en fait que de l'état prése</w:t>
+      </w:r>
+      <w:r>
+        <w:t>nt et non pas des états passés (</w:t>
+      </w:r>
+      <w:r>
+        <w:t>absence de « mémoire »)</w:t>
+      </w:r>
+      <w:r>
+        <w:t>.</w:t>
+      </w:r>
+    </w:p>
+    <w:p/>
+    <w:p>
+      <w:pPr>
+        <w:pStyle w:val="Caption"/>
+      </w:pPr>
+    </w:p>
+    <w:p>
+      <w:r>
+        <w:t>Le MRF est souvent</w:t>
+      </w:r>
+      <w:r>
+        <w:t xml:space="preserve"> utilisé dans l’</w:t>
+      </w:r>
+      <w:r>
+        <w:t>intelligence artificielle</w:t>
+      </w:r>
+      <w:r>
+        <w:t xml:space="preserve"> lié </w:t>
+      </w:r>
+      <w:r>
+        <w:t>à</w:t>
+      </w:r>
+      <w:r>
+        <w:t xml:space="preserve"> la vision par ordinateur ou au traitement d’image.</w:t>
+      </w:r>
+    </w:p>
+    <w:p>
+      <w:pPr>
+        <w:pStyle w:val="Heading3"/>
+      </w:pPr>
+      <w:bookmarkStart w:id="4" w:name="_Toc403496184"/>
+      <w:proofErr w:type="spellStart"/>
+      <w:r>
+        <w:lastRenderedPageBreak/>
+        <w:t>Bayesian</w:t>
+      </w:r>
+      <w:proofErr w:type="spellEnd"/>
+      <w:r>
+        <w:t xml:space="preserve"> Network</w:t>
+      </w:r>
+      <w:bookmarkEnd w:id="4"/>
+    </w:p>
+    <w:p/>
+    <w:p>
+      <w:pPr>
+        <w:pStyle w:val="Heading3"/>
+      </w:pPr>
+      <w:bookmarkStart w:id="5" w:name="_Toc403496185"/>
+      <w:r>
+        <w:t xml:space="preserve">MRF vs </w:t>
+      </w:r>
+      <w:proofErr w:type="spellStart"/>
+      <w:r>
+        <w:t>Bayesian</w:t>
+      </w:r>
+      <w:bookmarkEnd w:id="5"/>
+      <w:proofErr w:type="spellEnd"/>
+    </w:p>
+    <w:p/>
+    <w:p>
+      <w:r>
+        <w:t xml:space="preserve">Le MRF et le </w:t>
+      </w:r>
+      <w:proofErr w:type="spellStart"/>
+      <w:r>
+        <w:t>Bayesian</w:t>
+      </w:r>
+      <w:proofErr w:type="spellEnd"/>
+      <w:r>
+        <w:t xml:space="preserve"> sont similaire dans leur représentation des dépendances.</w:t>
+      </w:r>
+    </w:p>
+    <w:p>
+      <w:pPr>
+        <w:ind w:firstLine="0"/>
+      </w:pPr>
+      <w:r>
+        <w:t xml:space="preserve">Le réseau de Markov est </w:t>
+      </w:r>
+      <w:r>
+        <w:t>représenté</w:t>
+      </w:r>
+      <w:r>
+        <w:t xml:space="preserve"> </w:t>
+      </w:r>
+      <w:r>
+        <w:t>par u</w:t>
+      </w:r>
+      <w:r>
+        <w:t xml:space="preserve">n graphe non-orienté alors que le </w:t>
+      </w:r>
+      <w:proofErr w:type="spellStart"/>
+      <w:r>
+        <w:t>B</w:t>
+      </w:r>
+      <w:r>
+        <w:t>ayesian</w:t>
+      </w:r>
+      <w:proofErr w:type="spellEnd"/>
+      <w:r>
+        <w:t xml:space="preserve"> </w:t>
+      </w:r>
+      <w:r>
+        <w:t>est, quant</w:t>
+      </w:r>
+      <w:r>
+        <w:t xml:space="preserve"> à</w:t>
+      </w:r>
+      <w:r>
+        <w:t xml:space="preserve"> lui </w:t>
+      </w:r>
+      <w:r>
+        <w:t>représenté par un graphe non orienté.</w:t>
+      </w:r>
+    </w:p>
+    <w:p>
+      <w:pPr>
+        <w:ind w:firstLine="0"/>
+      </w:pPr>
+      <w:r>
+        <w:t>Autre</w:t>
+      </w:r>
+      <w:r>
+        <w:t xml:space="preserve"> différe</w:t>
+      </w:r>
+      <w:r>
+        <w:t>nce le MRF peut être cyclique</w:t>
+      </w:r>
+      <w:r>
+        <w:t xml:space="preserve"> contrairement au </w:t>
+      </w:r>
+      <w:proofErr w:type="spellStart"/>
+      <w:r>
+        <w:t>Bayesian</w:t>
+      </w:r>
+      <w:proofErr w:type="spellEnd"/>
+      <w:r>
+        <w:t xml:space="preserve"> qui lui est acyclique.</w:t>
+      </w:r>
+      <w:bookmarkStart w:id="6" w:name="_GoBack"/>
+      <w:bookmarkEnd w:id="6"/>
+    </w:p>
+    <w:p/>
+    <w:p>
       <w:pPr>
         <w:pStyle w:val="Heading2"/>
       </w:pPr>
-      <w:bookmarkStart w:id="3" w:name="_Toc403496182"/>
-      <w:r>
-        <w:t xml:space="preserve">Single </w:t>
+      <w:bookmarkStart w:id="7" w:name="_Toc403496186"/>
+      <w:r>
+        <w:t>Stéréographie</w:t>
+      </w:r>
+      <w:bookmarkEnd w:id="7"/>
+      <w:r>
+        <w:t xml:space="preserve"> / Stéréovision</w:t>
+      </w:r>
+    </w:p>
+    <w:p/>
+    <w:p>
+      <w:pPr>
+        <w:pStyle w:val="Heading2"/>
+      </w:pPr>
+      <w:bookmarkStart w:id="8" w:name="_Toc403496187"/>
+      <w:r>
+        <w:t>Camera RGB-D</w:t>
+      </w:r>
+      <w:bookmarkEnd w:id="8"/>
+    </w:p>
+    <w:p>
+      <w:bookmarkStart w:id="9" w:name="_Toc403496188"/>
+    </w:p>
+    <w:p>
+      <w:r>
+        <w:t xml:space="preserve">Les caméras RGB-D ou encore caméra à temps de vol sont des </w:t>
+      </w:r>
+      <w:r>
+        <w:t>caméras</w:t>
+      </w:r>
+      <w:r>
+        <w:t xml:space="preserve"> capable de calculer les profondeurs des objets ce trouvant devant elle. Le principe est simple une pulse de lumière est envoyée en calculant le temps du trajet en entre le premier objet rencontré et la camera (le temps de vol), on connait la distance entre la camera et l'objet. Chaque pixel de la camera effectue indépendamment cette opération et on obtient une image complète en 3D.</w:t>
+      </w:r>
+    </w:p>
+    <w:p>
+      <w:pPr>
+        <w:jc w:val="center"/>
+        <w:rPr>
+          <w:b/>
+          <w:color w:val="365F91" w:themeColor="accent1" w:themeShade="BF"/>
+          <w:szCs w:val="24"/>
+        </w:rPr>
+      </w:pPr>
+      <w:r>
+        <w:rPr>
+          <w:b/>
+          <w:noProof/>
+          <w:color w:val="365F91" w:themeColor="accent1" w:themeShade="BF"/>
+          <w:szCs w:val="24"/>
+          <w:lang w:eastAsia="fr-FR"/>
+        </w:rPr>
+        <w:drawing>
+          <wp:inline distT="0" distB="0" distL="0" distR="0">
+            <wp:extent cx="2590800" cy="2266950"/>
+            <wp:effectExtent l="0" t="0" r="0" b="0"/>
+            <wp:docPr id="10" name="Picture 10"/>
+            <wp:cNvGraphicFramePr>
+              <a:graphicFrameLocks xmlns:a="http://schemas.openxmlformats.org/drawingml/2006/main" noChangeAspect="1"/>
+            </wp:cNvGraphicFramePr>
+            <a:graphic xmlns:a="http://schemas.openxmlformats.org/drawingml/2006/main">
+              <a:graphicData uri="http://schemas.openxmlformats.org/drawingml/2006/picture">
+                <pic:pic xmlns:pic="http://schemas.openxmlformats.org/drawingml/2006/picture">
+                  <pic:nvPicPr>
+                    <pic:cNvPr id="0" name="Image 5"/>
+                    <pic:cNvPicPr>
+                      <a:picLocks noChangeAspect="1" noChangeArrowheads="1"/>
+                    </pic:cNvPicPr>
+                  </pic:nvPicPr>
+                  <pic:blipFill>
+                    <a:blip r:embed="rId9">
+                      <a:extLst>
+                        <a:ext uri="{28A0092B-C50C-407E-A947-70E740481C1C}">
+                          <a14:useLocalDpi xmlns:a14="http://schemas.microsoft.com/office/drawing/2010/main" val="0"/>
+                        </a:ext>
+                      </a:extLst>
+                    </a:blip>
+                    <a:srcRect/>
+                    <a:stretch>
+                      <a:fillRect/>
+                    </a:stretch>
+                  </pic:blipFill>
+                  <pic:spPr bwMode="auto">
+                    <a:xfrm>
+                      <a:off x="0" y="0"/>
+                      <a:ext cx="2590800" cy="2266950"/>
+                    </a:xfrm>
+                    <a:prstGeom prst="rect">
+                      <a:avLst/>
+                    </a:prstGeom>
+                    <a:noFill/>
+                    <a:ln>
+                      <a:noFill/>
+                    </a:ln>
+                  </pic:spPr>
+                </pic:pic>
+              </a:graphicData>
+            </a:graphic>
+          </wp:inline>
+        </w:drawing>
+      </w:r>
+    </w:p>
+    <w:p>
+      <w:pPr>
+        <w:rPr>
+          <w:sz w:val="22"/>
+        </w:rPr>
+      </w:pPr>
+    </w:p>
+    <w:p>
+      <w:pPr>
+        <w:jc w:val="center"/>
+      </w:pPr>
+      <w:r>
+        <w:rPr>
+          <w:noProof/>
+          <w:lang w:eastAsia="fr-FR"/>
+        </w:rPr>
+        <w:drawing>
+          <wp:inline distT="0" distB="0" distL="0" distR="0">
+            <wp:extent cx="1304925" cy="1733550"/>
+            <wp:effectExtent l="0" t="0" r="0" b="0"/>
+            <wp:docPr id="9" name="Picture 9"/>
+            <wp:cNvGraphicFramePr>
+              <a:graphicFrameLocks xmlns:a="http://schemas.openxmlformats.org/drawingml/2006/main" noChangeAspect="1"/>
+            </wp:cNvGraphicFramePr>
+            <a:graphic xmlns:a="http://schemas.openxmlformats.org/drawingml/2006/main">
+              <a:graphicData uri="http://schemas.openxmlformats.org/drawingml/2006/picture">
+                <pic:pic xmlns:pic="http://schemas.openxmlformats.org/drawingml/2006/picture">
+                  <pic:nvPicPr>
+                    <pic:cNvPr id="0" name="Image 6"/>
+                    <pic:cNvPicPr>
+                      <a:picLocks noChangeAspect="1" noChangeArrowheads="1"/>
+                    </pic:cNvPicPr>
+                  </pic:nvPicPr>
+                  <pic:blipFill>
+                    <a:blip r:embed="rId10">
+                      <a:extLst>
+                        <a:ext uri="{28A0092B-C50C-407E-A947-70E740481C1C}">
+                          <a14:useLocalDpi xmlns:a14="http://schemas.microsoft.com/office/drawing/2010/main" val="0"/>
+                        </a:ext>
+                      </a:extLst>
+                    </a:blip>
+                    <a:srcRect/>
+                    <a:stretch>
+                      <a:fillRect/>
+                    </a:stretch>
+                  </pic:blipFill>
+                  <pic:spPr bwMode="auto">
+                    <a:xfrm>
+                      <a:off x="0" y="0"/>
+                      <a:ext cx="1304925" cy="1733550"/>
+                    </a:xfrm>
+                    <a:prstGeom prst="rect">
+                      <a:avLst/>
+                    </a:prstGeom>
+                    <a:noFill/>
+                    <a:ln>
+                      <a:noFill/>
+                    </a:ln>
+                  </pic:spPr>
+                </pic:pic>
+              </a:graphicData>
+            </a:graphic>
+          </wp:inline>
+        </w:drawing>
+      </w:r>
+    </w:p>
+    <w:p>
+      <w:pPr>
+        <w:jc w:val="center"/>
+        <w:rPr>
+          <w:u w:val="single"/>
+          <w:shd w:val="clear" w:color="auto" w:fill="FFFFFF"/>
+        </w:rPr>
+      </w:pPr>
+      <w:r>
+        <w:rPr>
+          <w:u w:val="single"/>
+          <w:shd w:val="clear" w:color="auto" w:fill="FFFFFF"/>
+        </w:rPr>
+        <w:t xml:space="preserve">La Mesa </w:t>
       </w:r>
       <w:proofErr w:type="spellStart"/>
       <w:r>
-        <w:t>Still</w:t>
+        <w:rPr>
+          <w:u w:val="single"/>
+          <w:shd w:val="clear" w:color="auto" w:fill="FFFFFF"/>
+        </w:rPr>
+        <w:t>imaging</w:t>
       </w:r>
       <w:proofErr w:type="spellEnd"/>
       <w:r>
-        <w:t xml:space="preserve"> Image</w:t>
-      </w:r>
-      <w:bookmarkEnd w:id="3"/>
-    </w:p>
-    <w:p>
-      <w:r>
-        <w:t>Dans cette partie nous nous concentrerons sur la reconstruction d’une scène 3D à partir d’une seul image, en effet la reconstruction de scène est une problématique récurrente en vision par ordinateur, mais la plupart des travaux se focalisent sur la reconstruction de scène à partir d’un vision binoculaire de la scène, modéliser par deux image.</w:t>
-      </w:r>
-    </w:p>
-    <w:p>
-      <w:r>
-        <w:t>Il existe d’autres techniques, qui utilisent deux ou plusieurs images ou encore le dé-focus, que nous vous présenterons au fils de ce mémoire.</w:t>
-      </w:r>
-    </w:p>
-    <w:p>
-      <w:r>
-        <w:t xml:space="preserve">La plupart des techniques d’estimations de la profondeur utilisent le </w:t>
-      </w:r>
-      <w:r>
-        <w:t xml:space="preserve">Markov </w:t>
+        <w:rPr>
+          <w:u w:val="single"/>
+          <w:shd w:val="clear" w:color="auto" w:fill="FFFFFF"/>
+        </w:rPr>
+        <w:t xml:space="preserve"> </w:t>
       </w:r>
       <w:proofErr w:type="spellStart"/>
       <w:r>
-        <w:t>Random</w:t>
+        <w:rPr>
+          <w:u w:val="single"/>
+          <w:shd w:val="clear" w:color="auto" w:fill="FFFFFF"/>
+        </w:rPr>
+        <w:t>swissRanger</w:t>
       </w:r>
       <w:proofErr w:type="spellEnd"/>
       <w:r>
-        <w:t xml:space="preserve"> Field</w:t>
-      </w:r>
-      <w:r>
-        <w:t xml:space="preserve"> ou le </w:t>
+        <w:rPr>
+          <w:u w:val="single"/>
+          <w:shd w:val="clear" w:color="auto" w:fill="FFFFFF"/>
+        </w:rPr>
+        <w:t xml:space="preserve"> 4000</w:t>
+      </w:r>
+    </w:p>
+    <w:p>
+      <w:pPr>
+        <w:rPr>
+          <w:shd w:val="clear" w:color="auto" w:fill="FFFFFF"/>
+        </w:rPr>
+      </w:pPr>
+      <w:r>
+        <w:rPr>
+          <w:shd w:val="clear" w:color="auto" w:fill="FFFFFF"/>
+        </w:rPr>
+        <w:lastRenderedPageBreak/>
+        <w:t>Elle a une portée de 5-8 mètres, résolution 176 x 144 pixels sur 43,6 ° x 34,6 ° champ de vision.</w:t>
+      </w:r>
+      <w:r>
+        <w:rPr>
+          <w:rStyle w:val="apple-converted-space"/>
+          <w:shd w:val="clear" w:color="auto" w:fill="FFFFFF"/>
+        </w:rPr>
+        <w:t> </w:t>
+      </w:r>
+      <w:r>
+        <w:rPr>
+          <w:shd w:val="clear" w:color="auto" w:fill="FFFFFF"/>
+        </w:rPr>
+        <w:t>Elle fonctionne jusqu'à 54 images par seconde, et coûte environ $ 4300.</w:t>
+      </w:r>
+      <w:r>
+        <w:rPr>
+          <w:rStyle w:val="apple-converted-space"/>
+          <w:shd w:val="clear" w:color="auto" w:fill="FFFFFF"/>
+        </w:rPr>
+        <w:t> </w:t>
+      </w:r>
+    </w:p>
+    <w:p/>
+    <w:p>
+      <w:r>
+        <w:t xml:space="preserve">Dans cette partie nous allons vous expliquer comment ces hardwares fonctionnent en décrivant la fonction de l'un </w:t>
+      </w:r>
+      <w:r>
+        <w:t>de</w:t>
+      </w:r>
+      <w:r>
+        <w:t xml:space="preserve"> ces</w:t>
+      </w:r>
+      <w:r>
+        <w:t xml:space="preserve"> appareils le plus connu et répandu</w:t>
+      </w:r>
+      <w:r>
+        <w:t xml:space="preserve"> le Kinect. </w:t>
+      </w:r>
+    </w:p>
+    <w:p>
+      <w:pPr>
+        <w:rPr>
+          <w:b/>
+          <w:color w:val="365F91" w:themeColor="accent1" w:themeShade="BF"/>
+          <w:szCs w:val="24"/>
+        </w:rPr>
+      </w:pPr>
+    </w:p>
+    <w:p>
+      <w:pPr>
+        <w:jc w:val="center"/>
+        <w:rPr>
+          <w:b/>
+          <w:color w:val="365F91" w:themeColor="accent1" w:themeShade="BF"/>
+          <w:szCs w:val="24"/>
+        </w:rPr>
+      </w:pPr>
+    </w:p>
+    <w:p>
+      <w:pPr>
+        <w:rPr>
+          <w:sz w:val="22"/>
+        </w:rPr>
+      </w:pPr>
+    </w:p>
+    <w:p>
+      <w:r>
+        <w:br/>
+      </w:r>
+    </w:p>
+    <w:p>
+      <w:pPr>
+        <w:pStyle w:val="Heading3"/>
+      </w:pPr>
+      <w:r>
+        <w:t xml:space="preserve">Kinect </w:t>
+      </w:r>
+    </w:p>
+    <w:p/>
+    <w:p>
+      <w:pPr>
+        <w:rPr>
+          <w:sz w:val="22"/>
+        </w:rPr>
+      </w:pPr>
+      <w:r>
+        <w:t xml:space="preserve">Dans la famille des Caméras RGB-D, nous trouvons le Kinect de Microsoft un hardware qui combine et embarque un grand nombre de technologies différentes. Il est l'un des plus connu et surtout le plus répandu sur le marché du fait de son utilisation dans le monde </w:t>
+      </w:r>
+      <w:r>
+        <w:t>du jeu</w:t>
+      </w:r>
+      <w:r>
+        <w:t xml:space="preserve"> vidéo. Pour comprendre comment fonctionne une caméra RGB-D nous allons rentrer dans le détail des composants du </w:t>
       </w:r>
       <w:proofErr w:type="spellStart"/>
       <w:r>
-        <w:t>Bayesian</w:t>
+        <w:t>kinect</w:t>
       </w:r>
       <w:proofErr w:type="spellEnd"/>
       <w:r>
-        <w:t xml:space="preserve"> network</w:t>
-      </w:r>
-      <w:r>
         <w:t>.</w:t>
       </w:r>
     </w:p>
     <w:p>
-      <w:pPr>
-        <w:pStyle w:val="Heading3"/>
-      </w:pPr>
-      <w:bookmarkStart w:id="4" w:name="_Toc403496183"/>
-      <w:r>
-        <w:t xml:space="preserve">Markov </w:t>
+      <w:r>
+        <w:t xml:space="preserve">Composer d'une série de multi-microphone, une caméra RGB, un émetteur infrarouge, et enfin d'un "3D </w:t>
       </w:r>
       <w:proofErr w:type="spellStart"/>
       <w:r>
-        <w:t>Random</w:t>
+        <w:t>depth</w:t>
       </w:r>
       <w:proofErr w:type="spellEnd"/>
       <w:r>
-        <w:t xml:space="preserve"> Field (MRF)</w:t>
-      </w:r>
-      <w:bookmarkEnd w:id="4"/>
-    </w:p>
-    <w:p>
-      <w:r>
-        <w:t>Le MRF est un ensemble de variables aléatoires caractérisées par un graphe. Il est souvent utiliser en physique et en probabilité.</w:t>
-      </w:r>
-    </w:p>
-    <w:p>
-      <w:pPr>
-        <w:pStyle w:val="Heading3"/>
-      </w:pPr>
-      <w:bookmarkStart w:id="5" w:name="_Toc403496184"/>
+        <w:t xml:space="preserve"> </w:t>
+      </w:r>
       <w:proofErr w:type="spellStart"/>
       <w:r>
-        <w:t>Bayesian</w:t>
+        <w:t>sensor</w:t>
       </w:r>
       <w:proofErr w:type="spellEnd"/>
       <w:r>
-        <w:t xml:space="preserve"> Network</w:t>
-      </w:r>
-      <w:bookmarkEnd w:id="5"/>
+        <w:t xml:space="preserve">" le </w:t>
+      </w:r>
+      <w:proofErr w:type="spellStart"/>
+      <w:r>
+        <w:t>kinect</w:t>
+      </w:r>
+      <w:proofErr w:type="spellEnd"/>
+      <w:r>
+        <w:t xml:space="preserve"> permet la reconnaissance vocal et faciale d'un utilisateur, ainsi que de l'ensemble d'une pièce en 3D.  Il possède aussi un petit moteur à sa base pour effectuer des petits mouvements vers le haut ou le bas en fonction de la position de l'utilisateur dans la pièce. </w:t>
+      </w:r>
+    </w:p>
+    <w:p>
+      <w:pPr>
+        <w:jc w:val="center"/>
+      </w:pPr>
+    </w:p>
+    <w:p>
+      <w:pPr>
+        <w:pStyle w:val="Heading4"/>
+      </w:pPr>
+      <w:r>
+        <w:t>La</w:t>
+      </w:r>
+      <w:r>
+        <w:t xml:space="preserve"> c</w:t>
+      </w:r>
+      <w:r>
+        <w:t>amera RGB du K</w:t>
+      </w:r>
+      <w:r>
+        <w:t>inect</w:t>
+      </w:r>
     </w:p>
     <w:p/>
     <w:p>
-      <w:pPr>
-        <w:pStyle w:val="Heading3"/>
-      </w:pPr>
-      <w:bookmarkStart w:id="6" w:name="_Toc403496185"/>
-      <w:r>
-        <w:t xml:space="preserve">MRF vs </w:t>
+      <w:r>
+        <w:t>La camé</w:t>
+      </w:r>
+      <w:r>
+        <w:t xml:space="preserve">ra RGB est une </w:t>
+      </w:r>
+      <w:r>
+        <w:t>caméra</w:t>
+      </w:r>
+      <w:r>
+        <w:t xml:space="preserve"> classique avec  un capteur photographique de type CMOS. Elle permet une prise d'image de 32bits de couleur à une fréquence de 30Hz avec une résolution de 640x480 pixels(VGA).</w:t>
+      </w:r>
+    </w:p>
+    <w:p>
+      <w:pPr>
+        <w:rPr>
+          <w:sz w:val="22"/>
+        </w:rPr>
+      </w:pPr>
+    </w:p>
+    <w:p>
+      <w:pPr>
+        <w:jc w:val="center"/>
+      </w:pPr>
+      <w:r>
+        <w:rPr>
+          <w:noProof/>
+          <w:lang w:eastAsia="fr-FR"/>
+        </w:rPr>
+        <w:drawing>
+          <wp:inline distT="0" distB="0" distL="0" distR="0">
+            <wp:extent cx="3905250" cy="2066925"/>
+            <wp:effectExtent l="0" t="0" r="0" b="0"/>
+            <wp:docPr id="8" name="Picture 8" descr="uth_chart1"/>
+            <wp:cNvGraphicFramePr>
+              <a:graphicFrameLocks xmlns:a="http://schemas.openxmlformats.org/drawingml/2006/main" noChangeAspect="1"/>
+            </wp:cNvGraphicFramePr>
+            <a:graphic xmlns:a="http://schemas.openxmlformats.org/drawingml/2006/main">
+              <a:graphicData uri="http://schemas.openxmlformats.org/drawingml/2006/picture">
+                <pic:pic xmlns:pic="http://schemas.openxmlformats.org/drawingml/2006/picture">
+                  <pic:nvPicPr>
+                    <pic:cNvPr id="0" name="Image 3" descr="uth_chart1"/>
+                    <pic:cNvPicPr>
+                      <a:picLocks noChangeAspect="1" noChangeArrowheads="1"/>
+                    </pic:cNvPicPr>
+                  </pic:nvPicPr>
+                  <pic:blipFill>
+                    <a:blip r:embed="rId11">
+                      <a:extLst>
+                        <a:ext uri="{28A0092B-C50C-407E-A947-70E740481C1C}">
+                          <a14:useLocalDpi xmlns:a14="http://schemas.microsoft.com/office/drawing/2010/main" val="0"/>
+                        </a:ext>
+                      </a:extLst>
+                    </a:blip>
+                    <a:srcRect/>
+                    <a:stretch>
+                      <a:fillRect/>
+                    </a:stretch>
+                  </pic:blipFill>
+                  <pic:spPr bwMode="auto">
+                    <a:xfrm>
+                      <a:off x="0" y="0"/>
+                      <a:ext cx="3905250" cy="2066925"/>
+                    </a:xfrm>
+                    <a:prstGeom prst="rect">
+                      <a:avLst/>
+                    </a:prstGeom>
+                    <a:noFill/>
+                    <a:ln>
+                      <a:noFill/>
+                    </a:ln>
+                  </pic:spPr>
+                </pic:pic>
+              </a:graphicData>
+            </a:graphic>
+          </wp:inline>
+        </w:drawing>
+      </w:r>
+    </w:p>
+    <w:p>
+      <w:pPr>
+        <w:jc w:val="center"/>
+      </w:pPr>
+    </w:p>
+    <w:p>
+      <w:pPr>
+        <w:rPr>
+          <w:rStyle w:val="intertitre"/>
+          <w:rFonts w:cs="Arial"/>
+        </w:rPr>
+      </w:pPr>
+      <w:r>
+        <w:rPr>
+          <w:rStyle w:val="Strong"/>
+          <w:rFonts w:cs="Arial"/>
+          <w:bdr w:val="none" w:sz="0" w:space="0" w:color="auto" w:frame="1"/>
+        </w:rPr>
+        <w:t>Capteur photographique</w:t>
+      </w:r>
+      <w:r>
+        <w:rPr>
+          <w:rFonts w:cs="Arial"/>
+        </w:rPr>
+        <w:t> : C'est un composant électronique sensible à la lumière qui va convertir un rayonnement (</w:t>
+      </w:r>
+      <w:r>
+        <w:rPr>
+          <w:rFonts w:cs="Arial"/>
+        </w:rPr>
+        <w:t>Ultra-Violet</w:t>
+      </w:r>
+      <w:r>
+        <w:rPr>
+          <w:rFonts w:cs="Arial"/>
+        </w:rPr>
+        <w:t>, Lumière visible ou Infra Rouge) en un signal analogique (une nouvelle fois via un signal électrique).</w:t>
+      </w:r>
+    </w:p>
+    <w:p>
+      <w:pPr>
+        <w:pStyle w:val="NormalWeb"/>
+        <w:shd w:val="clear" w:color="auto" w:fill="FFFFFF"/>
+        <w:spacing w:before="0" w:beforeAutospacing="0" w:after="173" w:afterAutospacing="0" w:line="274" w:lineRule="atLeast"/>
+        <w:jc w:val="both"/>
+        <w:textAlignment w:val="baseline"/>
+        <w:rPr>
+          <w:rFonts w:asciiTheme="minorHAnsi" w:hAnsiTheme="minorHAnsi"/>
+          <w:sz w:val="22"/>
+          <w:szCs w:val="22"/>
+        </w:rPr>
+      </w:pPr>
+      <w:r>
+        <w:rPr>
+          <w:rFonts w:asciiTheme="minorHAnsi" w:hAnsiTheme="minorHAnsi" w:cs="Arial"/>
+          <w:sz w:val="22"/>
+          <w:szCs w:val="22"/>
+        </w:rPr>
+        <w:t xml:space="preserve">Pour convertir le signal analogique reçu en image numérique, le capteur photographique va filtrer la lumière selon les 3 </w:t>
+      </w:r>
+      <w:r>
+        <w:rPr>
+          <w:rFonts w:asciiTheme="minorHAnsi" w:hAnsiTheme="minorHAnsi" w:cs="Arial"/>
+          <w:sz w:val="22"/>
+          <w:szCs w:val="22"/>
+          <w:shd w:val="clear" w:color="auto" w:fill="FFFFFF"/>
+        </w:rPr>
+        <w:t>couleurs primaires qui sont le Rouge, le Vert et le Bleu</w:t>
+      </w:r>
+      <w:r>
+        <w:rPr>
+          <w:rStyle w:val="apple-converted-space"/>
+          <w:rFonts w:ascii="Arial" w:hAnsi="Arial" w:cs="Arial"/>
+          <w:color w:val="585455"/>
+          <w:sz w:val="16"/>
+          <w:szCs w:val="16"/>
+          <w:shd w:val="clear" w:color="auto" w:fill="FFFFFF"/>
+        </w:rPr>
+        <w:t> </w:t>
+      </w:r>
+      <w:r>
+        <w:rPr>
+          <w:rFonts w:asciiTheme="minorHAnsi" w:hAnsiTheme="minorHAnsi" w:cs="Arial"/>
+          <w:sz w:val="22"/>
+          <w:szCs w:val="22"/>
+        </w:rPr>
+        <w:t xml:space="preserve">appeler aussi </w:t>
+      </w:r>
+      <w:r>
+        <w:rPr>
+          <w:rFonts w:asciiTheme="minorHAnsi" w:hAnsiTheme="minorHAnsi" w:cs="Arial"/>
+          <w:sz w:val="22"/>
+          <w:szCs w:val="22"/>
+          <w:shd w:val="clear" w:color="auto" w:fill="FFFFFF"/>
+        </w:rPr>
+        <w:lastRenderedPageBreak/>
+        <w:t xml:space="preserve">le système RVB (ou RGB en anglais) </w:t>
+      </w:r>
+      <w:r>
+        <w:rPr>
+          <w:rFonts w:asciiTheme="minorHAnsi" w:hAnsiTheme="minorHAnsi" w:cs="Arial"/>
+          <w:sz w:val="22"/>
+          <w:szCs w:val="22"/>
+        </w:rPr>
+        <w:t>et sortir trois signaux numériques correspondant à chacune d'elles. Actuellement, deux grandes familles de capteurs sont disponibles : les CCD et les CMOS.</w:t>
+      </w:r>
+    </w:p>
+    <w:p>
+      <w:pPr>
+        <w:rPr>
+          <w:rFonts w:cs="Arial"/>
+          <w:sz w:val="22"/>
+        </w:rPr>
+      </w:pPr>
+    </w:p>
+    <w:p>
+      <w:pPr>
+        <w:pStyle w:val="NormalWeb"/>
+        <w:shd w:val="clear" w:color="auto" w:fill="FFFFFF"/>
+        <w:spacing w:before="0" w:beforeAutospacing="0" w:after="173" w:afterAutospacing="0" w:line="274" w:lineRule="atLeast"/>
+        <w:jc w:val="both"/>
+        <w:textAlignment w:val="baseline"/>
+        <w:rPr>
+          <w:rFonts w:asciiTheme="minorHAnsi" w:hAnsiTheme="minorHAnsi" w:cs="Arial"/>
+          <w:sz w:val="22"/>
+          <w:szCs w:val="22"/>
+        </w:rPr>
+      </w:pPr>
+      <w:r>
+        <w:rPr>
+          <w:rFonts w:asciiTheme="minorHAnsi" w:hAnsiTheme="minorHAnsi" w:cs="Arial"/>
+          <w:sz w:val="22"/>
+          <w:szCs w:val="22"/>
+        </w:rPr>
+        <w:t>Les</w:t>
+      </w:r>
+      <w:r>
+        <w:rPr>
+          <w:rFonts w:asciiTheme="minorHAnsi" w:hAnsiTheme="minorHAnsi" w:cs="Arial"/>
+          <w:sz w:val="22"/>
+          <w:szCs w:val="22"/>
+        </w:rPr>
+        <w:t xml:space="preserve"> capteurs dans le </w:t>
       </w:r>
       <w:proofErr w:type="spellStart"/>
       <w:r>
-        <w:t>Bayesian</w:t>
-      </w:r>
-      <w:bookmarkEnd w:id="6"/>
+        <w:rPr>
+          <w:rFonts w:asciiTheme="minorHAnsi" w:hAnsiTheme="minorHAnsi" w:cs="Arial"/>
+          <w:sz w:val="22"/>
+          <w:szCs w:val="22"/>
+        </w:rPr>
+        <w:t>kinect</w:t>
+      </w:r>
       <w:proofErr w:type="spellEnd"/>
+      <w:r>
+        <w:rPr>
+          <w:rFonts w:asciiTheme="minorHAnsi" w:hAnsiTheme="minorHAnsi" w:cs="Arial"/>
+          <w:sz w:val="22"/>
+          <w:szCs w:val="22"/>
+        </w:rPr>
+        <w:t xml:space="preserve"> est de type CMOS. </w:t>
+      </w:r>
+    </w:p>
+    <w:p>
+      <w:pPr>
+        <w:pStyle w:val="NormalWeb"/>
+        <w:shd w:val="clear" w:color="auto" w:fill="FFFFFF"/>
+        <w:spacing w:before="0" w:beforeAutospacing="0" w:after="173" w:afterAutospacing="0" w:line="274" w:lineRule="atLeast"/>
+        <w:jc w:val="center"/>
+        <w:textAlignment w:val="baseline"/>
+        <w:rPr>
+          <w:rFonts w:asciiTheme="minorHAnsi" w:hAnsiTheme="minorHAnsi" w:cs="Arial"/>
+          <w:sz w:val="22"/>
+          <w:szCs w:val="22"/>
+        </w:rPr>
+      </w:pPr>
+      <w:r>
+        <w:rPr>
+          <w:rFonts w:asciiTheme="minorHAnsi" w:hAnsiTheme="minorHAnsi" w:cs="Arial"/>
+          <w:noProof/>
+          <w:sz w:val="22"/>
+          <w:szCs w:val="22"/>
+        </w:rPr>
+        <w:drawing>
+          <wp:inline distT="0" distB="0" distL="0" distR="0">
+            <wp:extent cx="1619250" cy="1390650"/>
+            <wp:effectExtent l="0" t="0" r="0" b="0"/>
+            <wp:docPr id="7" name="Picture 7"/>
+            <wp:cNvGraphicFramePr>
+              <a:graphicFrameLocks xmlns:a="http://schemas.openxmlformats.org/drawingml/2006/main" noChangeAspect="1"/>
+            </wp:cNvGraphicFramePr>
+            <a:graphic xmlns:a="http://schemas.openxmlformats.org/drawingml/2006/main">
+              <a:graphicData uri="http://schemas.openxmlformats.org/drawingml/2006/picture">
+                <pic:pic xmlns:pic="http://schemas.openxmlformats.org/drawingml/2006/picture">
+                  <pic:nvPicPr>
+                    <pic:cNvPr id="0" name="Image 4"/>
+                    <pic:cNvPicPr>
+                      <a:picLocks noChangeAspect="1" noChangeArrowheads="1"/>
+                    </pic:cNvPicPr>
+                  </pic:nvPicPr>
+                  <pic:blipFill>
+                    <a:blip r:embed="rId12">
+                      <a:extLst>
+                        <a:ext uri="{28A0092B-C50C-407E-A947-70E740481C1C}">
+                          <a14:useLocalDpi xmlns:a14="http://schemas.microsoft.com/office/drawing/2010/main" val="0"/>
+                        </a:ext>
+                      </a:extLst>
+                    </a:blip>
+                    <a:srcRect/>
+                    <a:stretch>
+                      <a:fillRect/>
+                    </a:stretch>
+                  </pic:blipFill>
+                  <pic:spPr bwMode="auto">
+                    <a:xfrm>
+                      <a:off x="0" y="0"/>
+                      <a:ext cx="1619250" cy="1390650"/>
+                    </a:xfrm>
+                    <a:prstGeom prst="rect">
+                      <a:avLst/>
+                    </a:prstGeom>
+                    <a:noFill/>
+                    <a:ln>
+                      <a:noFill/>
+                    </a:ln>
+                  </pic:spPr>
+                </pic:pic>
+              </a:graphicData>
+            </a:graphic>
+          </wp:inline>
+        </w:drawing>
+      </w:r>
+    </w:p>
+    <w:p>
+      <w:pPr>
+        <w:rPr>
+          <w:rFonts w:cs="Arial"/>
+          <w:b/>
+          <w:sz w:val="22"/>
+          <w:shd w:val="clear" w:color="auto" w:fill="FFFFFF"/>
+        </w:rPr>
+      </w:pPr>
+    </w:p>
+    <w:p>
+      <w:pPr>
+        <w:rPr>
+          <w:rFonts w:cs="Arial"/>
+          <w:shd w:val="clear" w:color="auto" w:fill="FFFFFF"/>
+        </w:rPr>
+      </w:pPr>
+      <w:r>
+        <w:rPr>
+          <w:rFonts w:cs="Arial"/>
+          <w:b/>
+          <w:shd w:val="clear" w:color="auto" w:fill="FFFFFF"/>
+        </w:rPr>
+        <w:t>Le CMOS</w:t>
+      </w:r>
+      <w:r>
+        <w:rPr>
+          <w:rFonts w:cs="Arial"/>
+          <w:shd w:val="clear" w:color="auto" w:fill="FFFFFF"/>
+        </w:rPr>
+        <w:t xml:space="preserve"> : CMOS (</w:t>
+      </w:r>
+      <w:proofErr w:type="spellStart"/>
+      <w:r>
+        <w:rPr>
+          <w:rFonts w:cs="Arial"/>
+          <w:shd w:val="clear" w:color="auto" w:fill="FFFFFF"/>
+        </w:rPr>
+        <w:t>Complementary</w:t>
+      </w:r>
+      <w:proofErr w:type="spellEnd"/>
+      <w:r>
+        <w:rPr>
+          <w:rFonts w:cs="Arial"/>
+          <w:shd w:val="clear" w:color="auto" w:fill="FFFFFF"/>
+        </w:rPr>
+        <w:t xml:space="preserve"> </w:t>
+      </w:r>
+      <w:proofErr w:type="spellStart"/>
+      <w:r>
+        <w:rPr>
+          <w:rFonts w:cs="Arial"/>
+          <w:shd w:val="clear" w:color="auto" w:fill="FFFFFF"/>
+        </w:rPr>
+        <w:t>Metal</w:t>
+      </w:r>
+      <w:proofErr w:type="spellEnd"/>
+      <w:r>
+        <w:rPr>
+          <w:rFonts w:cs="Arial"/>
+          <w:shd w:val="clear" w:color="auto" w:fill="FFFFFF"/>
+        </w:rPr>
+        <w:t xml:space="preserve"> </w:t>
+      </w:r>
+      <w:proofErr w:type="spellStart"/>
+      <w:r>
+        <w:rPr>
+          <w:rFonts w:cs="Arial"/>
+          <w:shd w:val="clear" w:color="auto" w:fill="FFFFFF"/>
+        </w:rPr>
+        <w:t>Oxide</w:t>
+      </w:r>
+      <w:proofErr w:type="spellEnd"/>
+      <w:r>
+        <w:rPr>
+          <w:rFonts w:cs="Arial"/>
+          <w:shd w:val="clear" w:color="auto" w:fill="FFFFFF"/>
+        </w:rPr>
+        <w:t xml:space="preserve"> </w:t>
+      </w:r>
+      <w:proofErr w:type="spellStart"/>
+      <w:r>
+        <w:rPr>
+          <w:rFonts w:cs="Arial"/>
+          <w:shd w:val="clear" w:color="auto" w:fill="FFFFFF"/>
+        </w:rPr>
+        <w:t>Semiconductor</w:t>
+      </w:r>
+      <w:proofErr w:type="spellEnd"/>
+      <w:r>
+        <w:rPr>
+          <w:rFonts w:cs="Arial"/>
+          <w:shd w:val="clear" w:color="auto" w:fill="FFFFFF"/>
+        </w:rPr>
+        <w:t xml:space="preserve">) est représenté sous la forme d'un petit « écran ». La partie sensible à la lumière acquiert une certaine charge électrique en fonction de la quantité de lumière reçue. </w:t>
+      </w:r>
+    </w:p>
+    <w:p>
+      <w:pPr>
+        <w:rPr>
+          <w:rFonts w:cs="Arial"/>
+          <w:shd w:val="clear" w:color="auto" w:fill="FFFFFF"/>
+        </w:rPr>
+      </w:pPr>
+      <w:r>
+        <w:rPr>
+          <w:rFonts w:cs="Arial"/>
+          <w:shd w:val="clear" w:color="auto" w:fill="FFFFFF"/>
+        </w:rPr>
+        <w:t>Le</w:t>
+      </w:r>
+      <w:r>
+        <w:rPr>
+          <w:rFonts w:cs="Arial"/>
+          <w:shd w:val="clear" w:color="auto" w:fill="FFFFFF"/>
+        </w:rPr>
+        <w:t xml:space="preserve"> principe de ce capteur est simple il va tout d'abord capter la lumière ambiante, filtrer en bloquant les </w:t>
+      </w:r>
+      <w:r>
+        <w:rPr>
+          <w:rFonts w:cs="Arial"/>
+          <w:shd w:val="clear" w:color="auto" w:fill="FFFFFF"/>
+        </w:rPr>
+        <w:t>ultra-violet</w:t>
+      </w:r>
+      <w:r>
+        <w:rPr>
+          <w:rFonts w:cs="Arial"/>
+          <w:shd w:val="clear" w:color="auto" w:fill="FFFFFF"/>
+        </w:rPr>
+        <w:t xml:space="preserve"> puis filtrer de nouveau  la lumière avec des filtres RGB et pour finir des capteurs électrique vont </w:t>
+      </w:r>
+      <w:r>
+        <w:rPr>
+          <w:rStyle w:val="apple-converted-space"/>
+          <w:rFonts w:ascii="Arial" w:hAnsi="Arial" w:cs="Arial"/>
+          <w:color w:val="585455"/>
+          <w:sz w:val="16"/>
+          <w:szCs w:val="16"/>
+          <w:shd w:val="clear" w:color="auto" w:fill="FFFFFF"/>
+        </w:rPr>
+        <w:t> </w:t>
+      </w:r>
+      <w:r>
+        <w:rPr>
+          <w:rFonts w:cs="Arial"/>
+          <w:shd w:val="clear" w:color="auto" w:fill="FFFFFF"/>
+        </w:rPr>
+        <w:t xml:space="preserve">émettre un signal électrique qui </w:t>
+      </w:r>
+      <w:r>
+        <w:rPr>
+          <w:rFonts w:cs="Arial"/>
+          <w:shd w:val="clear" w:color="auto" w:fill="FFFFFF"/>
+        </w:rPr>
+        <w:t>se</w:t>
+      </w:r>
+      <w:r>
+        <w:rPr>
+          <w:rFonts w:cs="Arial"/>
+          <w:shd w:val="clear" w:color="auto" w:fill="FFFFFF"/>
+        </w:rPr>
+        <w:t xml:space="preserve"> réfère à une de ces 3 couleurs</w:t>
+      </w:r>
+      <w:r>
+        <w:rPr>
+          <w:rFonts w:ascii="Arial" w:hAnsi="Arial" w:cs="Arial"/>
+          <w:color w:val="585455"/>
+          <w:sz w:val="16"/>
+          <w:szCs w:val="16"/>
+          <w:shd w:val="clear" w:color="auto" w:fill="FFFFFF"/>
+        </w:rPr>
+        <w:t xml:space="preserve"> </w:t>
+      </w:r>
+      <w:r>
+        <w:rPr>
+          <w:rFonts w:cs="Arial"/>
+          <w:shd w:val="clear" w:color="auto" w:fill="FFFFFF"/>
+        </w:rPr>
+        <w:t xml:space="preserve">afin que celle-ci soit convertie numériquement. Comme explique dans le schéma </w:t>
+      </w:r>
+      <w:r>
+        <w:rPr>
+          <w:rFonts w:cs="Arial"/>
+          <w:shd w:val="clear" w:color="auto" w:fill="FFFFFF"/>
+        </w:rPr>
+        <w:t>ci-dessous</w:t>
+      </w:r>
+      <w:r>
+        <w:rPr>
+          <w:rFonts w:cs="Arial"/>
+          <w:shd w:val="clear" w:color="auto" w:fill="FFFFFF"/>
+        </w:rPr>
+        <w:t xml:space="preserve">: </w:t>
+      </w:r>
+    </w:p>
+    <w:p>
+      <w:pPr>
+        <w:rPr>
+          <w:rFonts w:cs="Arial"/>
+          <w:shd w:val="clear" w:color="auto" w:fill="FFFFFF"/>
+        </w:rPr>
+      </w:pPr>
+    </w:p>
+    <w:p>
+      <w:pPr>
+        <w:rPr>
+          <w:rFonts w:cs="Arial"/>
+          <w:shd w:val="clear" w:color="auto" w:fill="FFFFFF"/>
+        </w:rPr>
+      </w:pPr>
+      <w:r>
+        <w:rPr>
+          <w:rFonts w:cs="Arial"/>
+          <w:noProof/>
+          <w:shd w:val="clear" w:color="auto" w:fill="FFFFFF"/>
+          <w:lang w:eastAsia="fr-FR"/>
+        </w:rPr>
+        <w:drawing>
+          <wp:inline distT="0" distB="0" distL="0" distR="0">
+            <wp:extent cx="5762625" cy="3505200"/>
+            <wp:effectExtent l="0" t="0" r="0" b="0"/>
+            <wp:docPr id="6" name="Picture 6"/>
+            <wp:cNvGraphicFramePr>
+              <a:graphicFrameLocks xmlns:a="http://schemas.openxmlformats.org/drawingml/2006/main" noChangeAspect="1"/>
+            </wp:cNvGraphicFramePr>
+            <a:graphic xmlns:a="http://schemas.openxmlformats.org/drawingml/2006/main">
+              <a:graphicData uri="http://schemas.openxmlformats.org/drawingml/2006/picture">
+                <pic:pic xmlns:pic="http://schemas.openxmlformats.org/drawingml/2006/picture">
+                  <pic:nvPicPr>
+                    <pic:cNvPr id="0" name="Image 9"/>
+                    <pic:cNvPicPr>
+                      <a:picLocks noChangeAspect="1" noChangeArrowheads="1"/>
+                    </pic:cNvPicPr>
+                  </pic:nvPicPr>
+                  <pic:blipFill>
+                    <a:blip r:embed="rId13">
+                      <a:extLst>
+                        <a:ext uri="{28A0092B-C50C-407E-A947-70E740481C1C}">
+                          <a14:useLocalDpi xmlns:a14="http://schemas.microsoft.com/office/drawing/2010/main" val="0"/>
+                        </a:ext>
+                      </a:extLst>
+                    </a:blip>
+                    <a:srcRect/>
+                    <a:stretch>
+                      <a:fillRect/>
+                    </a:stretch>
+                  </pic:blipFill>
+                  <pic:spPr bwMode="auto">
+                    <a:xfrm>
+                      <a:off x="0" y="0"/>
+                      <a:ext cx="5762625" cy="3505200"/>
+                    </a:xfrm>
+                    <a:prstGeom prst="rect">
+                      <a:avLst/>
+                    </a:prstGeom>
+                    <a:noFill/>
+                    <a:ln>
+                      <a:noFill/>
+                    </a:ln>
+                  </pic:spPr>
+                </pic:pic>
+              </a:graphicData>
+            </a:graphic>
+          </wp:inline>
+        </w:drawing>
+      </w:r>
+    </w:p>
+    <w:p>
+      <w:pPr>
+        <w:jc w:val="center"/>
+        <w:rPr>
+          <w:rFonts w:cs="Arial"/>
+          <w:shd w:val="clear" w:color="auto" w:fill="FFFFFF"/>
+        </w:rPr>
+      </w:pPr>
     </w:p>
     <w:p/>
     <w:p>
-      <w:r>
-        <w:t>Le MRF :</w:t>
+      <w:pPr>
+        <w:rPr>
+          <w:rFonts w:cs="Arial"/>
+          <w:b/>
+          <w:szCs w:val="24"/>
+          <w:shd w:val="clear" w:color="auto" w:fill="FFFFFF"/>
+        </w:rPr>
+      </w:pPr>
+    </w:p>
+    <w:p>
+      <w:pPr>
+        <w:rPr>
+          <w:rFonts w:cs="Arial"/>
+          <w:b/>
+          <w:szCs w:val="24"/>
+          <w:shd w:val="clear" w:color="auto" w:fill="FFFFFF"/>
+        </w:rPr>
+      </w:pPr>
+      <w:r>
+        <w:rPr>
+          <w:rFonts w:cs="Arial"/>
+          <w:b/>
+          <w:szCs w:val="24"/>
+          <w:shd w:val="clear" w:color="auto" w:fill="FFFFFF"/>
+        </w:rPr>
+        <w:br w:type="page"/>
+      </w:r>
+    </w:p>
+    <w:p>
+      <w:pPr>
+        <w:rPr>
+          <w:rFonts w:cs="Arial"/>
+          <w:b/>
+          <w:szCs w:val="24"/>
+          <w:shd w:val="clear" w:color="auto" w:fill="FFFFFF"/>
+        </w:rPr>
+      </w:pPr>
+    </w:p>
+    <w:p>
+      <w:pPr>
+        <w:pStyle w:val="Heading4"/>
+        <w:rPr>
+          <w:shd w:val="clear" w:color="auto" w:fill="FFFFFF"/>
+        </w:rPr>
+      </w:pPr>
+      <w:r>
+        <w:rPr>
+          <w:shd w:val="clear" w:color="auto" w:fill="FFFFFF"/>
+        </w:rPr>
+        <w:t xml:space="preserve">II- 3D </w:t>
+      </w:r>
+      <w:proofErr w:type="spellStart"/>
+      <w:r>
+        <w:rPr>
+          <w:shd w:val="clear" w:color="auto" w:fill="FFFFFF"/>
+        </w:rPr>
+        <w:t>depth</w:t>
+      </w:r>
+      <w:proofErr w:type="spellEnd"/>
+      <w:r>
+        <w:rPr>
+          <w:shd w:val="clear" w:color="auto" w:fill="FFFFFF"/>
+        </w:rPr>
+        <w:t xml:space="preserve"> </w:t>
+      </w:r>
+      <w:proofErr w:type="spellStart"/>
+      <w:r>
+        <w:rPr>
+          <w:shd w:val="clear" w:color="auto" w:fill="FFFFFF"/>
+        </w:rPr>
+        <w:t>sensor</w:t>
+      </w:r>
+      <w:proofErr w:type="spellEnd"/>
+    </w:p>
+    <w:p>
+      <w:pPr>
+        <w:rPr>
+          <w:rFonts w:cs="Arial"/>
+          <w:b/>
+          <w:szCs w:val="24"/>
+          <w:shd w:val="clear" w:color="auto" w:fill="FFFFFF"/>
+        </w:rPr>
+      </w:pPr>
+    </w:p>
+    <w:p>
+      <w:pPr>
+        <w:rPr>
+          <w:rFonts w:cs="Arial"/>
+          <w:sz w:val="22"/>
+          <w:shd w:val="clear" w:color="auto" w:fill="FFFFFF"/>
+        </w:rPr>
+      </w:pPr>
+      <w:r>
+        <w:rPr>
+          <w:rFonts w:cs="Arial"/>
+          <w:shd w:val="clear" w:color="auto" w:fill="FFFFFF"/>
+        </w:rPr>
+        <w:t xml:space="preserve">Le 3D </w:t>
+      </w:r>
+      <w:proofErr w:type="spellStart"/>
+      <w:r>
+        <w:rPr>
+          <w:rFonts w:cs="Arial"/>
+          <w:shd w:val="clear" w:color="auto" w:fill="FFFFFF"/>
+        </w:rPr>
+        <w:t>depth</w:t>
+      </w:r>
+      <w:proofErr w:type="spellEnd"/>
+      <w:r>
+        <w:rPr>
+          <w:rFonts w:cs="Arial"/>
+          <w:shd w:val="clear" w:color="auto" w:fill="FFFFFF"/>
+        </w:rPr>
+        <w:t xml:space="preserve"> </w:t>
+      </w:r>
+      <w:proofErr w:type="spellStart"/>
+      <w:r>
+        <w:rPr>
+          <w:rFonts w:cs="Arial"/>
+          <w:shd w:val="clear" w:color="auto" w:fill="FFFFFF"/>
+        </w:rPr>
+        <w:t>sensor</w:t>
+      </w:r>
+      <w:proofErr w:type="spellEnd"/>
+      <w:r>
+        <w:rPr>
+          <w:rFonts w:cs="Arial"/>
+          <w:shd w:val="clear" w:color="auto" w:fill="FFFFFF"/>
+        </w:rPr>
+        <w:t xml:space="preserve"> est la pièce maitresse du </w:t>
+      </w:r>
+      <w:proofErr w:type="spellStart"/>
+      <w:r>
+        <w:rPr>
+          <w:rFonts w:cs="Arial"/>
+          <w:shd w:val="clear" w:color="auto" w:fill="FFFFFF"/>
+        </w:rPr>
+        <w:t>kinect</w:t>
+      </w:r>
+      <w:proofErr w:type="spellEnd"/>
+      <w:r>
+        <w:rPr>
+          <w:rFonts w:cs="Arial"/>
+          <w:shd w:val="clear" w:color="auto" w:fill="FFFFFF"/>
+        </w:rPr>
+        <w:t xml:space="preserve">. En effet c'est la partie qui va permettre au </w:t>
+      </w:r>
+      <w:proofErr w:type="spellStart"/>
+      <w:r>
+        <w:rPr>
+          <w:rFonts w:cs="Arial"/>
+          <w:shd w:val="clear" w:color="auto" w:fill="FFFFFF"/>
+        </w:rPr>
+        <w:t>kinect</w:t>
+      </w:r>
+      <w:proofErr w:type="spellEnd"/>
+      <w:r>
+        <w:rPr>
+          <w:rFonts w:cs="Arial"/>
+          <w:shd w:val="clear" w:color="auto" w:fill="FFFFFF"/>
+        </w:rPr>
+        <w:t xml:space="preserve"> de capter la profondeur et donc de création de la 3D. Pour cela </w:t>
+      </w:r>
+      <w:proofErr w:type="spellStart"/>
+      <w:r>
+        <w:rPr>
+          <w:rFonts w:cs="Arial"/>
+          <w:shd w:val="clear" w:color="auto" w:fill="FFFFFF"/>
+        </w:rPr>
+        <w:t>kinect</w:t>
+      </w:r>
+      <w:proofErr w:type="spellEnd"/>
+      <w:r>
+        <w:rPr>
+          <w:rFonts w:cs="Arial"/>
+          <w:shd w:val="clear" w:color="auto" w:fill="FFFFFF"/>
+        </w:rPr>
+        <w:t xml:space="preserve"> utilise son émetteur de lumière infrarouge qui va envoyer dans la pièce </w:t>
+      </w:r>
+      <w:proofErr w:type="spellStart"/>
+      <w:r>
+        <w:rPr>
+          <w:rFonts w:cs="Arial"/>
+          <w:shd w:val="clear" w:color="auto" w:fill="FFFFFF"/>
+        </w:rPr>
+        <w:t>ou</w:t>
+      </w:r>
+      <w:proofErr w:type="spellEnd"/>
+      <w:r>
+        <w:rPr>
+          <w:rFonts w:cs="Arial"/>
+          <w:shd w:val="clear" w:color="auto" w:fill="FFFFFF"/>
+        </w:rPr>
+        <w:t xml:space="preserve"> il se situe, une multitude de point infrarouge.</w:t>
+      </w:r>
+    </w:p>
+    <w:p>
+      <w:pPr>
+        <w:jc w:val="center"/>
+        <w:rPr>
+          <w:rFonts w:cs="Arial"/>
+          <w:shd w:val="clear" w:color="auto" w:fill="FFFFFF"/>
+        </w:rPr>
+      </w:pPr>
+      <w:r>
+        <w:rPr>
+          <w:rFonts w:cs="Arial"/>
+          <w:noProof/>
+          <w:shd w:val="clear" w:color="auto" w:fill="FFFFFF"/>
+          <w:lang w:eastAsia="fr-FR"/>
+        </w:rPr>
+        <w:drawing>
+          <wp:inline distT="0" distB="0" distL="0" distR="0">
+            <wp:extent cx="3390900" cy="2305050"/>
+            <wp:effectExtent l="0" t="0" r="0" b="0"/>
+            <wp:docPr id="5" name="Picture 5"/>
+            <wp:cNvGraphicFramePr>
+              <a:graphicFrameLocks xmlns:a="http://schemas.openxmlformats.org/drawingml/2006/main" noChangeAspect="1"/>
+            </wp:cNvGraphicFramePr>
+            <a:graphic xmlns:a="http://schemas.openxmlformats.org/drawingml/2006/main">
+              <a:graphicData uri="http://schemas.openxmlformats.org/drawingml/2006/picture">
+                <pic:pic xmlns:pic="http://schemas.openxmlformats.org/drawingml/2006/picture">
+                  <pic:nvPicPr>
+                    <pic:cNvPr id="0" name="Image 10"/>
+                    <pic:cNvPicPr>
+                      <a:picLocks noChangeAspect="1" noChangeArrowheads="1"/>
+                    </pic:cNvPicPr>
+                  </pic:nvPicPr>
+                  <pic:blipFill>
+                    <a:blip r:embed="rId14">
+                      <a:extLst>
+                        <a:ext uri="{28A0092B-C50C-407E-A947-70E740481C1C}">
+                          <a14:useLocalDpi xmlns:a14="http://schemas.microsoft.com/office/drawing/2010/main" val="0"/>
+                        </a:ext>
+                      </a:extLst>
+                    </a:blip>
+                    <a:srcRect/>
+                    <a:stretch>
+                      <a:fillRect/>
+                    </a:stretch>
+                  </pic:blipFill>
+                  <pic:spPr bwMode="auto">
+                    <a:xfrm>
+                      <a:off x="0" y="0"/>
+                      <a:ext cx="3390900" cy="2305050"/>
+                    </a:xfrm>
+                    <a:prstGeom prst="rect">
+                      <a:avLst/>
+                    </a:prstGeom>
+                    <a:noFill/>
+                    <a:ln>
+                      <a:noFill/>
+                    </a:ln>
+                  </pic:spPr>
+                </pic:pic>
+              </a:graphicData>
+            </a:graphic>
+          </wp:inline>
+        </w:drawing>
+      </w:r>
+    </w:p>
+    <w:p>
+      <w:pPr>
+        <w:rPr>
+          <w:rFonts w:cs="Arial"/>
+          <w:shd w:val="clear" w:color="auto" w:fill="FFFFFF"/>
+        </w:rPr>
+      </w:pPr>
+      <w:r>
+        <w:rPr>
+          <w:rFonts w:cs="Arial"/>
+          <w:shd w:val="clear" w:color="auto" w:fill="FFFFFF"/>
+        </w:rPr>
+        <w:t xml:space="preserve">Le capteur CMOS infrarouge du </w:t>
+      </w:r>
+      <w:proofErr w:type="spellStart"/>
+      <w:r>
+        <w:rPr>
+          <w:rFonts w:cs="Arial"/>
+          <w:shd w:val="clear" w:color="auto" w:fill="FFFFFF"/>
+        </w:rPr>
+        <w:t>kinect</w:t>
+      </w:r>
+      <w:proofErr w:type="spellEnd"/>
+      <w:r>
+        <w:rPr>
+          <w:rFonts w:cs="Arial"/>
+          <w:shd w:val="clear" w:color="auto" w:fill="FFFFFF"/>
+        </w:rPr>
+        <w:t xml:space="preserve"> permet grâce à l'image qu'il obtient de calculer les distances.</w:t>
+      </w:r>
+    </w:p>
+    <w:p>
+      <w:pPr>
+        <w:rPr>
+          <w:rFonts w:cs="Arial"/>
+          <w:shd w:val="clear" w:color="auto" w:fill="FFFFFF"/>
+        </w:rPr>
+      </w:pPr>
+    </w:p>
+    <w:p>
+      <w:pPr>
+        <w:jc w:val="center"/>
+        <w:rPr>
+          <w:rFonts w:cs="Arial"/>
+          <w:shd w:val="clear" w:color="auto" w:fill="FFFFFF"/>
+        </w:rPr>
+      </w:pPr>
+      <w:r>
+        <w:rPr>
+          <w:rFonts w:cs="Arial"/>
+          <w:noProof/>
+          <w:shd w:val="clear" w:color="auto" w:fill="FFFFFF"/>
+          <w:lang w:eastAsia="fr-FR"/>
+        </w:rPr>
+        <w:drawing>
+          <wp:inline distT="0" distB="0" distL="0" distR="0">
+            <wp:extent cx="2781300" cy="1381125"/>
+            <wp:effectExtent l="0" t="0" r="0" b="0"/>
+            <wp:docPr id="4" name="Picture 4"/>
+            <wp:cNvGraphicFramePr>
+              <a:graphicFrameLocks xmlns:a="http://schemas.openxmlformats.org/drawingml/2006/main" noChangeAspect="1"/>
+            </wp:cNvGraphicFramePr>
+            <a:graphic xmlns:a="http://schemas.openxmlformats.org/drawingml/2006/main">
+              <a:graphicData uri="http://schemas.openxmlformats.org/drawingml/2006/picture">
+                <pic:pic xmlns:pic="http://schemas.openxmlformats.org/drawingml/2006/picture">
+                  <pic:nvPicPr>
+                    <pic:cNvPr id="0" name="Image 11"/>
+                    <pic:cNvPicPr>
+                      <a:picLocks noChangeAspect="1" noChangeArrowheads="1"/>
+                    </pic:cNvPicPr>
+                  </pic:nvPicPr>
+                  <pic:blipFill>
+                    <a:blip r:embed="rId15">
+                      <a:extLst>
+                        <a:ext uri="{28A0092B-C50C-407E-A947-70E740481C1C}">
+                          <a14:useLocalDpi xmlns:a14="http://schemas.microsoft.com/office/drawing/2010/main" val="0"/>
+                        </a:ext>
+                      </a:extLst>
+                    </a:blip>
+                    <a:srcRect/>
+                    <a:stretch>
+                      <a:fillRect/>
+                    </a:stretch>
+                  </pic:blipFill>
+                  <pic:spPr bwMode="auto">
+                    <a:xfrm>
+                      <a:off x="0" y="0"/>
+                      <a:ext cx="2781300" cy="1381125"/>
+                    </a:xfrm>
+                    <a:prstGeom prst="rect">
+                      <a:avLst/>
+                    </a:prstGeom>
+                    <a:noFill/>
+                    <a:ln>
+                      <a:noFill/>
+                    </a:ln>
+                  </pic:spPr>
+                </pic:pic>
+              </a:graphicData>
+            </a:graphic>
+          </wp:inline>
+        </w:drawing>
+      </w:r>
+    </w:p>
+    <w:p>
+      <w:pPr>
+        <w:rPr>
+          <w:rFonts w:cs="Arial"/>
+          <w:shd w:val="clear" w:color="auto" w:fill="FFFFFF"/>
+        </w:rPr>
+      </w:pPr>
+    </w:p>
+    <w:p>
+      <w:pPr>
+        <w:rPr>
+          <w:rFonts w:cs="Arial"/>
+        </w:rPr>
+      </w:pPr>
+      <w:r>
+        <w:rPr>
+          <w:rFonts w:cs="Arial"/>
+          <w:shd w:val="clear" w:color="auto" w:fill="FFFFFF"/>
+        </w:rPr>
+        <w:t xml:space="preserve">De la même façon que </w:t>
+      </w:r>
+      <w:r>
+        <w:rPr>
+          <w:rFonts w:cs="Arial"/>
+        </w:rPr>
+        <w:t xml:space="preserve"> le capteur photographique le capteur infrarouge va filtrer tout ce qui est autour de lui et cette fois ne conserver que la lumière infrarouge. Pour calculer la distance il lui suffit de regarder l'intensité lumineuse, plus un objet est prés plus l'intensité </w:t>
+      </w:r>
+      <w:proofErr w:type="gramStart"/>
+      <w:r>
+        <w:rPr>
+          <w:rFonts w:cs="Arial"/>
+        </w:rPr>
+        <w:t>du rayonnements</w:t>
+      </w:r>
+      <w:proofErr w:type="gramEnd"/>
+      <w:r>
+        <w:rPr>
+          <w:rFonts w:cs="Arial"/>
+        </w:rPr>
+        <w:t xml:space="preserve"> sera faible et donc réciproquement plus cette même intensité sera forte plus proche sera l'objet. </w:t>
+      </w:r>
+    </w:p>
+    <w:p/>
+    <w:p>
+      <w:pPr>
+        <w:jc w:val="center"/>
+      </w:pPr>
+      <w:r>
+        <w:rPr>
+          <w:noProof/>
+          <w:lang w:eastAsia="fr-FR"/>
+        </w:rPr>
+        <w:drawing>
+          <wp:inline distT="0" distB="0" distL="0" distR="0">
+            <wp:extent cx="4086225" cy="1238250"/>
+            <wp:effectExtent l="0" t="0" r="0" b="0"/>
+            <wp:docPr id="3" name="Picture 3"/>
+            <wp:cNvGraphicFramePr>
+              <a:graphicFrameLocks xmlns:a="http://schemas.openxmlformats.org/drawingml/2006/main" noChangeAspect="1"/>
+            </wp:cNvGraphicFramePr>
+            <a:graphic xmlns:a="http://schemas.openxmlformats.org/drawingml/2006/main">
+              <a:graphicData uri="http://schemas.openxmlformats.org/drawingml/2006/picture">
+                <pic:pic xmlns:pic="http://schemas.openxmlformats.org/drawingml/2006/picture">
+                  <pic:nvPicPr>
+                    <pic:cNvPr id="0" name="Image 12"/>
+                    <pic:cNvPicPr>
+                      <a:picLocks noChangeAspect="1" noChangeArrowheads="1"/>
+                    </pic:cNvPicPr>
+                  </pic:nvPicPr>
+                  <pic:blipFill>
+                    <a:blip r:embed="rId16">
+                      <a:extLst>
+                        <a:ext uri="{28A0092B-C50C-407E-A947-70E740481C1C}">
+                          <a14:useLocalDpi xmlns:a14="http://schemas.microsoft.com/office/drawing/2010/main" val="0"/>
+                        </a:ext>
+                      </a:extLst>
+                    </a:blip>
+                    <a:srcRect/>
+                    <a:stretch>
+                      <a:fillRect/>
+                    </a:stretch>
+                  </pic:blipFill>
+                  <pic:spPr bwMode="auto">
+                    <a:xfrm>
+                      <a:off x="0" y="0"/>
+                      <a:ext cx="4086225" cy="1238250"/>
+                    </a:xfrm>
+                    <a:prstGeom prst="rect">
+                      <a:avLst/>
+                    </a:prstGeom>
+                    <a:noFill/>
+                    <a:ln>
+                      <a:noFill/>
+                    </a:ln>
+                  </pic:spPr>
+                </pic:pic>
+              </a:graphicData>
+            </a:graphic>
+          </wp:inline>
+        </w:drawing>
+      </w:r>
+    </w:p>
+    <w:p/>
+    <w:p/>
+    <w:p>
+      <w:pPr>
+        <w:rPr>
+          <w:b/>
+          <w:szCs w:val="24"/>
+        </w:rPr>
+      </w:pPr>
+      <w:r>
+        <w:rPr>
+          <w:b/>
+          <w:szCs w:val="24"/>
+        </w:rPr>
+        <w:t>Projet Tango</w:t>
+      </w:r>
+    </w:p>
+    <w:p>
+      <w:pPr>
+        <w:rPr>
+          <w:sz w:val="22"/>
+        </w:rPr>
+      </w:pPr>
+      <w:proofErr w:type="gramStart"/>
+      <w:r>
+        <w:lastRenderedPageBreak/>
+        <w:t>le</w:t>
+      </w:r>
+      <w:proofErr w:type="gramEnd"/>
+      <w:r>
+        <w:t xml:space="preserve"> projet Tango est un projet de recherche qui est encore en cours de développement aujourd'hui. L'idée de ce projet et simple. En effet, et si un appareil mobile pouvait avoir la vision de notre monde comme celle d'un être humain. </w:t>
+      </w:r>
+    </w:p>
+    <w:p>
+      <w:r>
+        <w:t>C'est-à-dire une compréhension à l'échelle humaine de l'espace et du mouvement comme les hommes. Cela peut être possible en intégrant les mouvements 3D complet de l'appareil, tout en créant une carte de l'environnement grâce au capteur de profondeur.</w:t>
+      </w:r>
+    </w:p>
+    <w:p>
+      <w:r>
+        <w:t xml:space="preserve">Ce projet </w:t>
+      </w:r>
+      <w:proofErr w:type="spellStart"/>
+      <w:r>
+        <w:t>à</w:t>
+      </w:r>
+      <w:proofErr w:type="spellEnd"/>
+      <w:r>
+        <w:t xml:space="preserve"> ouvert de nombreuse perspective sur l'avenir des Smartphones et de l'utilisation des  reconstructions des scènes 3D dans notre quotidien.   </w:t>
+      </w:r>
+    </w:p>
+    <w:p/>
+    <w:p/>
+    <w:p>
+      <w:r>
+        <w:t>Pour conclure, voici la liste des avantages et des inconvénients des caméras RGB-D:</w:t>
+      </w:r>
+    </w:p>
+    <w:p/>
+    <w:p>
+      <w:pPr>
+        <w:rPr>
+          <w:b/>
+        </w:rPr>
+      </w:pPr>
+      <w:r>
+        <w:rPr>
+          <w:b/>
+        </w:rPr>
+        <w:t>Avantage</w:t>
       </w:r>
     </w:p>
     <w:p>
@@ -1656,118 +3457,293 @@
         <w:pStyle w:val="ListParagraph"/>
         <w:numPr>
           <w:ilvl w:val="0"/>
-          <w:numId w:val="2"/>
+          <w:numId w:val="4"/>
         </w:numPr>
-      </w:pPr>
-      <w:r>
-        <w:t>Graphe non-orienté</w:t>
-      </w:r>
+        <w:spacing w:after="200" w:line="276" w:lineRule="auto"/>
+      </w:pPr>
+      <w:r>
+        <w:t>Récupération d'une scène 3D en temps réel</w:t>
+      </w:r>
+    </w:p>
+    <w:p>
+      <w:pPr>
+        <w:pStyle w:val="ListParagraph"/>
+        <w:rPr>
+          <w:rFonts w:cs="Arial"/>
+          <w:color w:val="252525"/>
+          <w:sz w:val="18"/>
+          <w:szCs w:val="18"/>
+          <w:shd w:val="clear" w:color="auto" w:fill="FFFFFF"/>
+        </w:rPr>
+      </w:pPr>
+      <w:r>
+        <w:rPr>
+          <w:rFonts w:cs="Arial"/>
+          <w:color w:val="252525"/>
+          <w:sz w:val="18"/>
+          <w:szCs w:val="18"/>
+          <w:shd w:val="clear" w:color="auto" w:fill="FFFFFF"/>
+        </w:rPr>
+        <w:t>Les caméras RGB-D permettent d’acquérir jusqu’à 50 images 3D/seconde des objets mesurés.</w:t>
+      </w:r>
+    </w:p>
+    <w:p>
+      <w:pPr>
+        <w:pStyle w:val="ListParagraph"/>
+        <w:rPr>
+          <w:rFonts w:cs="Arial"/>
+          <w:color w:val="252525"/>
+          <w:sz w:val="22"/>
+          <w:shd w:val="clear" w:color="auto" w:fill="FFFFFF"/>
+        </w:rPr>
+      </w:pPr>
     </w:p>
     <w:p>
       <w:pPr>
         <w:pStyle w:val="ListParagraph"/>
         <w:numPr>
           <w:ilvl w:val="0"/>
-          <w:numId w:val="2"/>
+          <w:numId w:val="4"/>
         </w:numPr>
-      </w:pPr>
-      <w:r>
-        <w:t>Peut-être cyclique</w:t>
-      </w:r>
-    </w:p>
-    <w:p>
-      <w:r>
-        <w:t xml:space="preserve">Le </w:t>
-      </w:r>
-      <w:proofErr w:type="spellStart"/>
-      <w:r>
-        <w:t>Bayesian</w:t>
-      </w:r>
-      <w:proofErr w:type="spellEnd"/>
-      <w:r>
-        <w:t> :</w:t>
-      </w:r>
+        <w:spacing w:after="200" w:line="276" w:lineRule="auto"/>
+        <w:rPr>
+          <w:rFonts w:cs="Arial"/>
+          <w:color w:val="252525"/>
+          <w:shd w:val="clear" w:color="auto" w:fill="FFFFFF"/>
+        </w:rPr>
+      </w:pPr>
+      <w:r>
+        <w:rPr>
+          <w:rFonts w:cs="Arial"/>
+          <w:color w:val="252525"/>
+          <w:shd w:val="clear" w:color="auto" w:fill="FFFFFF"/>
+        </w:rPr>
+        <w:t>Stabilité mécanique</w:t>
+      </w:r>
+    </w:p>
+    <w:p>
+      <w:pPr>
+        <w:pStyle w:val="ListParagraph"/>
+        <w:rPr>
+          <w:rFonts w:cs="Arial"/>
+          <w:color w:val="252525"/>
+          <w:shd w:val="clear" w:color="auto" w:fill="FFFFFF"/>
+        </w:rPr>
+      </w:pPr>
+      <w:r>
+        <w:rPr>
+          <w:rFonts w:cs="Arial"/>
+          <w:color w:val="252525"/>
+          <w:sz w:val="18"/>
+          <w:szCs w:val="18"/>
+          <w:shd w:val="clear" w:color="auto" w:fill="FFFFFF"/>
+        </w:rPr>
+        <w:t>Acquisition de la totalité de l’image sans procéder de balayage</w:t>
+      </w:r>
+      <w:r>
+        <w:rPr>
+          <w:rFonts w:cs="Arial"/>
+          <w:color w:val="252525"/>
+          <w:sz w:val="16"/>
+          <w:szCs w:val="16"/>
+          <w:shd w:val="clear" w:color="auto" w:fill="FFFFFF"/>
+        </w:rPr>
+        <w:t>.</w:t>
+      </w:r>
+    </w:p>
+    <w:p>
+      <w:pPr>
+        <w:pStyle w:val="ListParagraph"/>
+        <w:rPr>
+          <w:rFonts w:cs="Arial"/>
+          <w:color w:val="252525"/>
+          <w:shd w:val="clear" w:color="auto" w:fill="FFFFFF"/>
+        </w:rPr>
+      </w:pPr>
     </w:p>
     <w:p>
       <w:pPr>
         <w:pStyle w:val="ListParagraph"/>
         <w:numPr>
           <w:ilvl w:val="0"/>
-          <w:numId w:val="3"/>
+          <w:numId w:val="4"/>
         </w:numPr>
+        <w:spacing w:after="200" w:line="276" w:lineRule="auto"/>
+        <w:rPr>
+          <w:rFonts w:cs="Arial"/>
+          <w:color w:val="252525"/>
+          <w:shd w:val="clear" w:color="auto" w:fill="FFFFFF"/>
+        </w:rPr>
+      </w:pPr>
+      <w:r>
+        <w:rPr>
+          <w:rFonts w:cs="Arial"/>
+          <w:color w:val="252525"/>
+          <w:shd w:val="clear" w:color="auto" w:fill="FFFFFF"/>
+        </w:rPr>
+        <w:t>Taille compacte</w:t>
+      </w:r>
+    </w:p>
+    <w:p>
+      <w:pPr>
+        <w:pStyle w:val="ListParagraph"/>
+        <w:rPr>
+          <w:rFonts w:cs="Arial"/>
+          <w:color w:val="252525"/>
+          <w:sz w:val="18"/>
+          <w:szCs w:val="18"/>
+          <w:shd w:val="clear" w:color="auto" w:fill="FFFFFF"/>
+        </w:rPr>
+      </w:pPr>
+      <w:r>
+        <w:rPr>
+          <w:rFonts w:cs="Arial"/>
+          <w:color w:val="252525"/>
+          <w:sz w:val="18"/>
+          <w:szCs w:val="18"/>
+          <w:shd w:val="clear" w:color="auto" w:fill="FFFFFF"/>
+        </w:rPr>
+        <w:t>Les cameras peuvent être compactes.</w:t>
+      </w:r>
+    </w:p>
+    <w:p>
+      <w:pPr>
+        <w:pStyle w:val="ListParagraph"/>
+        <w:rPr>
+          <w:rFonts w:cs="Arial"/>
+          <w:color w:val="252525"/>
+          <w:sz w:val="16"/>
+          <w:szCs w:val="16"/>
+          <w:shd w:val="clear" w:color="auto" w:fill="FFFFFF"/>
+        </w:rPr>
+      </w:pPr>
+    </w:p>
+    <w:p>
+      <w:pPr>
+        <w:pStyle w:val="ListParagraph"/>
+        <w:rPr>
+          <w:rFonts w:cs="Arial"/>
+          <w:color w:val="252525"/>
+          <w:sz w:val="16"/>
+          <w:szCs w:val="16"/>
+          <w:shd w:val="clear" w:color="auto" w:fill="FFFFFF"/>
+        </w:rPr>
+      </w:pPr>
+      <w:r>
+        <w:rPr>
+          <w:rFonts w:cs="Arial"/>
+          <w:color w:val="252525"/>
+          <w:sz w:val="16"/>
+          <w:szCs w:val="16"/>
+          <w:shd w:val="clear" w:color="auto" w:fill="FFFFFF"/>
+        </w:rPr>
+        <w:tab/>
+      </w:r>
+    </w:p>
+    <w:p>
+      <w:pPr>
+        <w:rPr>
+          <w:b/>
+          <w:sz w:val="22"/>
+        </w:rPr>
+      </w:pPr>
+      <w:r>
+        <w:rPr>
+          <w:b/>
+        </w:rPr>
+        <w:t>Inconvénient</w:t>
+      </w:r>
+    </w:p>
+    <w:p>
+      <w:pPr>
+        <w:pStyle w:val="ListParagraph"/>
+        <w:numPr>
+          <w:ilvl w:val="0"/>
+          <w:numId w:val="4"/>
+        </w:numPr>
+        <w:spacing w:after="200" w:line="276" w:lineRule="auto"/>
+      </w:pPr>
+      <w:r>
+        <w:t xml:space="preserve">Interférence avec des </w:t>
+      </w:r>
+      <w:proofErr w:type="gramStart"/>
+      <w:r>
+        <w:t>source lumineuse</w:t>
+      </w:r>
+      <w:proofErr w:type="gramEnd"/>
+    </w:p>
+    <w:p>
+      <w:pPr>
+        <w:pStyle w:val="ListParagraph"/>
+        <w:rPr>
+          <w:sz w:val="18"/>
+          <w:szCs w:val="18"/>
+        </w:rPr>
+      </w:pPr>
+      <w:proofErr w:type="gramStart"/>
+      <w:r>
+        <w:rPr>
+          <w:sz w:val="18"/>
+          <w:szCs w:val="18"/>
+        </w:rPr>
+        <w:t>les</w:t>
+      </w:r>
+      <w:proofErr w:type="gramEnd"/>
+      <w:r>
+        <w:rPr>
+          <w:sz w:val="18"/>
+          <w:szCs w:val="18"/>
+        </w:rPr>
+        <w:t xml:space="preserve"> sources de lumière ambiante peuvent interférer avec la mesure de la distance (la lumière du soleil).</w:t>
+      </w:r>
+    </w:p>
+    <w:p>
+      <w:pPr>
+        <w:rPr>
+          <w:sz w:val="22"/>
+        </w:rPr>
       </w:pPr>
     </w:p>
     <w:p/>
+    <w:p>
+      <w:pPr>
+        <w:pStyle w:val="Heading1"/>
+      </w:pPr>
+      <w:r>
+        <w:t>Traitement des Données</w:t>
+      </w:r>
+      <w:bookmarkEnd w:id="9"/>
+    </w:p>
+    <w:p>
+      <w:pPr>
+        <w:pStyle w:val="Heading2"/>
+      </w:pPr>
+      <w:bookmarkStart w:id="10" w:name="_Toc403496189"/>
+      <w:r>
+        <w:t xml:space="preserve">Single </w:t>
+      </w:r>
+      <w:proofErr w:type="spellStart"/>
+      <w:r>
+        <w:t>Still</w:t>
+      </w:r>
+      <w:proofErr w:type="spellEnd"/>
+      <w:r>
+        <w:t xml:space="preserve"> Image</w:t>
+      </w:r>
+      <w:bookmarkEnd w:id="10"/>
+    </w:p>
     <w:p/>
+    <w:p>
+      <w:pPr>
+        <w:pStyle w:val="Heading2"/>
+      </w:pPr>
+      <w:bookmarkStart w:id="11" w:name="_Toc403496190"/>
+      <w:r>
+        <w:t>Stéréographie</w:t>
+      </w:r>
+      <w:bookmarkEnd w:id="11"/>
+    </w:p>
     <w:p/>
-    <w:p>
-      <w:pPr>
-        <w:pStyle w:val="Heading2"/>
-      </w:pPr>
-      <w:bookmarkStart w:id="7" w:name="_Toc403496186"/>
-      <w:r>
-        <w:t>Stéréographie</w:t>
-      </w:r>
-      <w:bookmarkEnd w:id="7"/>
-    </w:p>
-    <w:p/>
-    <w:p>
-      <w:pPr>
-        <w:pStyle w:val="Heading2"/>
-      </w:pPr>
-      <w:bookmarkStart w:id="8" w:name="_Toc403496187"/>
-      <w:r>
-        <w:t>Camera RGB-D</w:t>
-      </w:r>
-      <w:bookmarkEnd w:id="8"/>
-    </w:p>
-    <w:p>
-      <w:r>
-        <w:t>**</w:t>
-      </w:r>
-      <w:r>
-        <w:t>Pascal</w:t>
-      </w:r>
-    </w:p>
-    <w:p>
-      <w:pPr>
-        <w:pStyle w:val="Heading1"/>
-      </w:pPr>
-      <w:bookmarkStart w:id="9" w:name="_Toc403496188"/>
-      <w:r>
-        <w:lastRenderedPageBreak/>
-        <w:t>Traitement des Données</w:t>
-      </w:r>
-      <w:bookmarkEnd w:id="9"/>
-    </w:p>
-    <w:p>
-      <w:pPr>
-        <w:pStyle w:val="Heading2"/>
-      </w:pPr>
-      <w:bookmarkStart w:id="10" w:name="_Toc403496189"/>
-      <w:r>
-        <w:t xml:space="preserve">Single </w:t>
-      </w:r>
-      <w:proofErr w:type="spellStart"/>
-      <w:r>
-        <w:t>Still</w:t>
-      </w:r>
-      <w:proofErr w:type="spellEnd"/>
-      <w:r>
-        <w:t xml:space="preserve"> Image</w:t>
-      </w:r>
-      <w:bookmarkEnd w:id="10"/>
-    </w:p>
-    <w:p>
-      <w:pPr>
-        <w:pStyle w:val="Heading2"/>
-      </w:pPr>
-      <w:bookmarkStart w:id="11" w:name="_Toc403496190"/>
-      <w:r>
-        <w:t>Stéréographie</w:t>
-      </w:r>
-      <w:bookmarkEnd w:id="11"/>
-    </w:p>
     <w:p>
       <w:pPr>
         <w:pStyle w:val="Heading2"/>
@@ -2151,6 +4127,119 @@
       </w:rPr>
     </w:lvl>
   </w:abstractNum>
+  <w:abstractNum w:abstractNumId="3">
+    <w:nsid w:val="3ECC4793"/>
+    <w:multiLevelType w:val="hybridMultilevel"/>
+    <w:tmpl w:val="57582664"/>
+    <w:lvl w:ilvl="0" w:tplc="040C0001">
+      <w:start w:val="1"/>
+      <w:numFmt w:val="bullet"/>
+      <w:lvlText w:val=""/>
+      <w:lvlJc w:val="left"/>
+      <w:pPr>
+        <w:ind w:left="720" w:hanging="360"/>
+      </w:pPr>
+      <w:rPr>
+        <w:rFonts w:ascii="Symbol" w:hAnsi="Symbol" w:hint="default"/>
+      </w:rPr>
+    </w:lvl>
+    <w:lvl w:ilvl="1" w:tplc="040C0003">
+      <w:start w:val="1"/>
+      <w:numFmt w:val="bullet"/>
+      <w:lvlText w:val="o"/>
+      <w:lvlJc w:val="left"/>
+      <w:pPr>
+        <w:ind w:left="1440" w:hanging="360"/>
+      </w:pPr>
+      <w:rPr>
+        <w:rFonts w:ascii="Courier New" w:hAnsi="Courier New" w:cs="Courier New" w:hint="default"/>
+      </w:rPr>
+    </w:lvl>
+    <w:lvl w:ilvl="2" w:tplc="040C0005">
+      <w:start w:val="1"/>
+      <w:numFmt w:val="bullet"/>
+      <w:lvlText w:val=""/>
+      <w:lvlJc w:val="left"/>
+      <w:pPr>
+        <w:ind w:left="2160" w:hanging="360"/>
+      </w:pPr>
+      <w:rPr>
+        <w:rFonts w:ascii="Wingdings" w:hAnsi="Wingdings" w:hint="default"/>
+      </w:rPr>
+    </w:lvl>
+    <w:lvl w:ilvl="3" w:tplc="040C0001">
+      <w:start w:val="1"/>
+      <w:numFmt w:val="bullet"/>
+      <w:lvlText w:val=""/>
+      <w:lvlJc w:val="left"/>
+      <w:pPr>
+        <w:ind w:left="2880" w:hanging="360"/>
+      </w:pPr>
+      <w:rPr>
+        <w:rFonts w:ascii="Symbol" w:hAnsi="Symbol" w:hint="default"/>
+      </w:rPr>
+    </w:lvl>
+    <w:lvl w:ilvl="4" w:tplc="040C0003">
+      <w:start w:val="1"/>
+      <w:numFmt w:val="bullet"/>
+      <w:lvlText w:val="o"/>
+      <w:lvlJc w:val="left"/>
+      <w:pPr>
+        <w:ind w:left="3600" w:hanging="360"/>
+      </w:pPr>
+      <w:rPr>
+        <w:rFonts w:ascii="Courier New" w:hAnsi="Courier New" w:cs="Courier New" w:hint="default"/>
+      </w:rPr>
+    </w:lvl>
+    <w:lvl w:ilvl="5" w:tplc="040C0005">
+      <w:start w:val="1"/>
+      <w:numFmt w:val="bullet"/>
+      <w:lvlText w:val=""/>
+      <w:lvlJc w:val="left"/>
+      <w:pPr>
+        <w:ind w:left="4320" w:hanging="360"/>
+      </w:pPr>
+      <w:rPr>
+        <w:rFonts w:ascii="Wingdings" w:hAnsi="Wingdings" w:hint="default"/>
+      </w:rPr>
+    </w:lvl>
+    <w:lvl w:ilvl="6" w:tplc="040C0001">
+      <w:start w:val="1"/>
+      <w:numFmt w:val="bullet"/>
+      <w:lvlText w:val=""/>
+      <w:lvlJc w:val="left"/>
+      <w:pPr>
+        <w:ind w:left="5040" w:hanging="360"/>
+      </w:pPr>
+      <w:rPr>
+        <w:rFonts w:ascii="Symbol" w:hAnsi="Symbol" w:hint="default"/>
+      </w:rPr>
+    </w:lvl>
+    <w:lvl w:ilvl="7" w:tplc="040C0003">
+      <w:start w:val="1"/>
+      <w:numFmt w:val="bullet"/>
+      <w:lvlText w:val="o"/>
+      <w:lvlJc w:val="left"/>
+      <w:pPr>
+        <w:ind w:left="5760" w:hanging="360"/>
+      </w:pPr>
+      <w:rPr>
+        <w:rFonts w:ascii="Courier New" w:hAnsi="Courier New" w:cs="Courier New" w:hint="default"/>
+      </w:rPr>
+    </w:lvl>
+    <w:lvl w:ilvl="8" w:tplc="040C0005">
+      <w:start w:val="1"/>
+      <w:numFmt w:val="bullet"/>
+      <w:lvlText w:val=""/>
+      <w:lvlJc w:val="left"/>
+      <w:pPr>
+        <w:ind w:left="6480" w:hanging="360"/>
+      </w:pPr>
+      <w:rPr>
+        <w:rFonts w:ascii="Wingdings" w:hAnsi="Wingdings" w:hint="default"/>
+      </w:rPr>
+    </w:lvl>
+  </w:abstractNum>
   <w:num w:numId="1">
     <w:abstractNumId w:val="1"/>
   </w:num>
@@ -2160,6 +4249,18 @@
   <w:num w:numId="3">
     <w:abstractNumId w:val="0"/>
   </w:num>
+  <w:num w:numId="4">
+    <w:abstractNumId w:val="3"/>
+    <w:lvlOverride w:ilvl="0"/>
+    <w:lvlOverride w:ilvl="1"/>
+    <w:lvlOverride w:ilvl="2"/>
+    <w:lvlOverride w:ilvl="3"/>
+    <w:lvlOverride w:ilvl="4"/>
+    <w:lvlOverride w:ilvl="5"/>
+    <w:lvlOverride w:ilvl="6"/>
+    <w:lvlOverride w:ilvl="7"/>
+    <w:lvlOverride w:ilvl="8"/>
+  </w:num>
 </w:numbering>
 </file>
 
@@ -2168,7 +4269,7 @@
   <w:docDefaults>
     <w:rPrDefault>
       <w:rPr>
-        <w:rFonts w:asciiTheme="minorHAnsi" w:eastAsiaTheme="minorHAnsi" w:hAnsiTheme="minorHAnsi" w:cstheme="minorBidi"/>
+        <w:rFonts w:asciiTheme="minorHAnsi" w:eastAsiaTheme="minorEastAsia" w:hAnsiTheme="minorHAnsi" w:cstheme="minorBidi"/>
         <w:sz w:val="22"/>
         <w:szCs w:val="22"/>
         <w:lang w:val="fr-FR" w:eastAsia="en-US" w:bidi="ar-SA"/>
@@ -2176,7 +4277,7 @@
     </w:rPrDefault>
     <w:pPrDefault>
       <w:pPr>
-        <w:spacing w:after="200" w:line="276" w:lineRule="auto"/>
+        <w:ind w:firstLine="360"/>
       </w:pPr>
     </w:pPrDefault>
   </w:docDefaults>
@@ -2322,7 +4423,10 @@
   <w:style w:type="paragraph" w:default="1" w:styleId="Normal">
     <w:name w:val="Normal"/>
     <w:qFormat/>
-    <w:rsid w:val="005B28B7"/>
+    <w:rsid w:val="000B6A00"/>
+    <w:rPr>
+      <w:sz w:val="24"/>
+    </w:rPr>
   </w:style>
   <w:style w:type="paragraph" w:styleId="Heading1">
     <w:name w:val="heading 1"/>
@@ -2331,11 +4435,13 @@
     <w:link w:val="Heading1Char"/>
     <w:uiPriority w:val="9"/>
     <w:qFormat/>
-    <w:rsid w:val="002E0146"/>
+    <w:rsid w:val="00404337"/>
     <w:pPr>
-      <w:keepNext/>
-      <w:keepLines/>
-      <w:spacing w:before="480" w:after="0"/>
+      <w:pBdr>
+        <w:bottom w:val="single" w:sz="12" w:space="1" w:color="365F91" w:themeColor="accent1" w:themeShade="BF"/>
+      </w:pBdr>
+      <w:spacing w:before="600" w:after="80"/>
+      <w:ind w:firstLine="0"/>
       <w:outlineLvl w:val="0"/>
     </w:pPr>
     <w:rPr>
@@ -2343,8 +4449,8 @@
       <w:b/>
       <w:bCs/>
       <w:color w:val="365F91" w:themeColor="accent1" w:themeShade="BF"/>
-      <w:sz w:val="28"/>
-      <w:szCs w:val="28"/>
+      <w:sz w:val="40"/>
+      <w:szCs w:val="24"/>
     </w:rPr>
   </w:style>
   <w:style w:type="paragraph" w:styleId="Heading2">
@@ -2355,20 +4461,20 @@
     <w:uiPriority w:val="9"/>
     <w:unhideWhenUsed/>
     <w:qFormat/>
-    <w:rsid w:val="00D803C7"/>
+    <w:rsid w:val="00404337"/>
     <w:pPr>
-      <w:keepNext/>
-      <w:keepLines/>
-      <w:spacing w:before="200" w:after="0"/>
+      <w:pBdr>
+        <w:bottom w:val="single" w:sz="8" w:space="1" w:color="4F81BD" w:themeColor="accent1"/>
+      </w:pBdr>
+      <w:spacing w:before="200" w:after="80"/>
+      <w:ind w:firstLine="0"/>
       <w:outlineLvl w:val="1"/>
     </w:pPr>
     <w:rPr>
       <w:rFonts w:asciiTheme="majorHAnsi" w:eastAsiaTheme="majorEastAsia" w:hAnsiTheme="majorHAnsi" w:cstheme="majorBidi"/>
-      <w:b/>
-      <w:bCs/>
-      <w:color w:val="4F81BD" w:themeColor="accent1"/>
-      <w:sz w:val="26"/>
-      <w:szCs w:val="26"/>
+      <w:color w:val="365F91" w:themeColor="accent1" w:themeShade="BF"/>
+      <w:sz w:val="32"/>
+      <w:szCs w:val="24"/>
     </w:rPr>
   </w:style>
   <w:style w:type="paragraph" w:styleId="Heading3">
@@ -2379,18 +4485,161 @@
     <w:uiPriority w:val="9"/>
     <w:unhideWhenUsed/>
     <w:qFormat/>
-    <w:rsid w:val="006E2A5C"/>
+    <w:rsid w:val="00D21824"/>
     <w:pPr>
-      <w:keepNext/>
-      <w:keepLines/>
-      <w:spacing w:before="200" w:after="0"/>
+      <w:pBdr>
+        <w:bottom w:val="single" w:sz="4" w:space="1" w:color="95B3D7" w:themeColor="accent1" w:themeTint="99"/>
+      </w:pBdr>
+      <w:spacing w:before="200" w:after="80"/>
+      <w:ind w:firstLine="0"/>
       <w:outlineLvl w:val="2"/>
+    </w:pPr>
+    <w:rPr>
+      <w:rFonts w:asciiTheme="majorHAnsi" w:eastAsiaTheme="majorEastAsia" w:hAnsiTheme="majorHAnsi" w:cstheme="majorBidi"/>
+      <w:color w:val="4F81BD" w:themeColor="accent1"/>
+      <w:sz w:val="28"/>
+      <w:szCs w:val="24"/>
+    </w:rPr>
+  </w:style>
+  <w:style w:type="paragraph" w:styleId="Heading4">
+    <w:name w:val="heading 4"/>
+    <w:basedOn w:val="Normal"/>
+    <w:next w:val="Normal"/>
+    <w:link w:val="Heading4Char"/>
+    <w:uiPriority w:val="9"/>
+    <w:unhideWhenUsed/>
+    <w:qFormat/>
+    <w:rsid w:val="00EB0117"/>
+    <w:pPr>
+      <w:pBdr>
+        <w:bottom w:val="single" w:sz="4" w:space="2" w:color="B8CCE4" w:themeColor="accent1" w:themeTint="66"/>
+      </w:pBdr>
+      <w:spacing w:before="200" w:after="80"/>
+      <w:ind w:firstLine="0"/>
+      <w:outlineLvl w:val="3"/>
+    </w:pPr>
+    <w:rPr>
+      <w:rFonts w:asciiTheme="majorHAnsi" w:eastAsiaTheme="majorEastAsia" w:hAnsiTheme="majorHAnsi" w:cstheme="majorBidi"/>
+      <w:i/>
+      <w:iCs/>
+      <w:color w:val="4F81BD" w:themeColor="accent1"/>
+      <w:szCs w:val="24"/>
+    </w:rPr>
+  </w:style>
+  <w:style w:type="paragraph" w:styleId="Heading5">
+    <w:name w:val="heading 5"/>
+    <w:basedOn w:val="Normal"/>
+    <w:next w:val="Normal"/>
+    <w:link w:val="Heading5Char"/>
+    <w:uiPriority w:val="9"/>
+    <w:semiHidden/>
+    <w:unhideWhenUsed/>
+    <w:qFormat/>
+    <w:rsid w:val="00EB0117"/>
+    <w:pPr>
+      <w:spacing w:before="200" w:after="80"/>
+      <w:ind w:firstLine="0"/>
+      <w:outlineLvl w:val="4"/>
+    </w:pPr>
+    <w:rPr>
+      <w:rFonts w:asciiTheme="majorHAnsi" w:eastAsiaTheme="majorEastAsia" w:hAnsiTheme="majorHAnsi" w:cstheme="majorBidi"/>
+      <w:color w:val="4F81BD" w:themeColor="accent1"/>
+    </w:rPr>
+  </w:style>
+  <w:style w:type="paragraph" w:styleId="Heading6">
+    <w:name w:val="heading 6"/>
+    <w:basedOn w:val="Normal"/>
+    <w:next w:val="Normal"/>
+    <w:link w:val="Heading6Char"/>
+    <w:uiPriority w:val="9"/>
+    <w:semiHidden/>
+    <w:unhideWhenUsed/>
+    <w:qFormat/>
+    <w:rsid w:val="00EB0117"/>
+    <w:pPr>
+      <w:spacing w:before="280" w:after="100"/>
+      <w:ind w:firstLine="0"/>
+      <w:outlineLvl w:val="5"/>
+    </w:pPr>
+    <w:rPr>
+      <w:rFonts w:asciiTheme="majorHAnsi" w:eastAsiaTheme="majorEastAsia" w:hAnsiTheme="majorHAnsi" w:cstheme="majorBidi"/>
+      <w:i/>
+      <w:iCs/>
+      <w:color w:val="4F81BD" w:themeColor="accent1"/>
+    </w:rPr>
+  </w:style>
+  <w:style w:type="paragraph" w:styleId="Heading7">
+    <w:name w:val="heading 7"/>
+    <w:basedOn w:val="Normal"/>
+    <w:next w:val="Normal"/>
+    <w:link w:val="Heading7Char"/>
+    <w:uiPriority w:val="9"/>
+    <w:semiHidden/>
+    <w:unhideWhenUsed/>
+    <w:qFormat/>
+    <w:rsid w:val="00EB0117"/>
+    <w:pPr>
+      <w:spacing w:before="320" w:after="100"/>
+      <w:ind w:firstLine="0"/>
+      <w:outlineLvl w:val="6"/>
     </w:pPr>
     <w:rPr>
       <w:rFonts w:asciiTheme="majorHAnsi" w:eastAsiaTheme="majorEastAsia" w:hAnsiTheme="majorHAnsi" w:cstheme="majorBidi"/>
       <w:b/>
       <w:bCs/>
-      <w:color w:val="4F81BD" w:themeColor="accent1"/>
+      <w:color w:val="9BBB59" w:themeColor="accent3"/>
+      <w:sz w:val="20"/>
+      <w:szCs w:val="20"/>
+    </w:rPr>
+  </w:style>
+  <w:style w:type="paragraph" w:styleId="Heading8">
+    <w:name w:val="heading 8"/>
+    <w:basedOn w:val="Normal"/>
+    <w:next w:val="Normal"/>
+    <w:link w:val="Heading8Char"/>
+    <w:uiPriority w:val="9"/>
+    <w:semiHidden/>
+    <w:unhideWhenUsed/>
+    <w:qFormat/>
+    <w:rsid w:val="00EB0117"/>
+    <w:pPr>
+      <w:spacing w:before="320" w:after="100"/>
+      <w:ind w:firstLine="0"/>
+      <w:outlineLvl w:val="7"/>
+    </w:pPr>
+    <w:rPr>
+      <w:rFonts w:asciiTheme="majorHAnsi" w:eastAsiaTheme="majorEastAsia" w:hAnsiTheme="majorHAnsi" w:cstheme="majorBidi"/>
+      <w:b/>
+      <w:bCs/>
+      <w:i/>
+      <w:iCs/>
+      <w:color w:val="9BBB59" w:themeColor="accent3"/>
+      <w:sz w:val="20"/>
+      <w:szCs w:val="20"/>
+    </w:rPr>
+  </w:style>
+  <w:style w:type="paragraph" w:styleId="Heading9">
+    <w:name w:val="heading 9"/>
+    <w:basedOn w:val="Normal"/>
+    <w:next w:val="Normal"/>
+    <w:link w:val="Heading9Char"/>
+    <w:uiPriority w:val="9"/>
+    <w:semiHidden/>
+    <w:unhideWhenUsed/>
+    <w:qFormat/>
+    <w:rsid w:val="00EB0117"/>
+    <w:pPr>
+      <w:spacing w:before="320" w:after="100"/>
+      <w:ind w:firstLine="0"/>
+      <w:outlineLvl w:val="8"/>
+    </w:pPr>
+    <w:rPr>
+      <w:rFonts w:asciiTheme="majorHAnsi" w:eastAsiaTheme="majorEastAsia" w:hAnsiTheme="majorHAnsi" w:cstheme="majorBidi"/>
+      <w:i/>
+      <w:iCs/>
+      <w:color w:val="9BBB59" w:themeColor="accent3"/>
+      <w:sz w:val="20"/>
+      <w:szCs w:val="20"/>
     </w:rPr>
   </w:style>
   <w:style w:type="character" w:default="1" w:styleId="DefaultParagraphFont">
@@ -2427,21 +4676,22 @@
     <w:link w:val="TitleChar"/>
     <w:uiPriority w:val="10"/>
     <w:qFormat/>
-    <w:rsid w:val="0032344C"/>
+    <w:rsid w:val="00EB0117"/>
     <w:pPr>
       <w:pBdr>
-        <w:bottom w:val="single" w:sz="8" w:space="4" w:color="4F81BD" w:themeColor="accent1"/>
+        <w:top w:val="single" w:sz="8" w:space="10" w:color="A7BFDE" w:themeColor="accent1" w:themeTint="7F"/>
+        <w:bottom w:val="single" w:sz="24" w:space="15" w:color="9BBB59" w:themeColor="accent3"/>
       </w:pBdr>
-      <w:spacing w:after="300" w:line="240" w:lineRule="auto"/>
-      <w:contextualSpacing/>
+      <w:ind w:firstLine="0"/>
+      <w:jc w:val="center"/>
     </w:pPr>
     <w:rPr>
       <w:rFonts w:asciiTheme="majorHAnsi" w:eastAsiaTheme="majorEastAsia" w:hAnsiTheme="majorHAnsi" w:cstheme="majorBidi"/>
-      <w:color w:val="17365D" w:themeColor="text2" w:themeShade="BF"/>
-      <w:spacing w:val="5"/>
-      <w:kern w:val="28"/>
-      <w:sz w:val="52"/>
-      <w:szCs w:val="52"/>
+      <w:i/>
+      <w:iCs/>
+      <w:color w:val="243F60" w:themeColor="accent1" w:themeShade="7F"/>
+      <w:sz w:val="60"/>
+      <w:szCs w:val="60"/>
     </w:rPr>
   </w:style>
   <w:style w:type="character" w:customStyle="1" w:styleId="TitleChar">
@@ -2449,52 +4699,44 @@
     <w:basedOn w:val="DefaultParagraphFont"/>
     <w:link w:val="Title"/>
     <w:uiPriority w:val="10"/>
-    <w:rsid w:val="0032344C"/>
+    <w:rsid w:val="00EB0117"/>
     <w:rPr>
       <w:rFonts w:asciiTheme="majorHAnsi" w:eastAsiaTheme="majorEastAsia" w:hAnsiTheme="majorHAnsi" w:cstheme="majorBidi"/>
-      <w:color w:val="17365D" w:themeColor="text2" w:themeShade="BF"/>
-      <w:spacing w:val="5"/>
-      <w:kern w:val="28"/>
-      <w:sz w:val="52"/>
-      <w:szCs w:val="52"/>
+      <w:i/>
+      <w:iCs/>
+      <w:color w:val="243F60" w:themeColor="accent1" w:themeShade="7F"/>
+      <w:sz w:val="60"/>
+      <w:szCs w:val="60"/>
     </w:rPr>
   </w:style>
   <w:style w:type="character" w:styleId="SubtleEmphasis">
     <w:name w:val="Subtle Emphasis"/>
-    <w:basedOn w:val="DefaultParagraphFont"/>
     <w:uiPriority w:val="19"/>
     <w:qFormat/>
-    <w:rsid w:val="0032344C"/>
+    <w:rsid w:val="00EB0117"/>
     <w:rPr>
       <w:i/>
       <w:iCs/>
-      <w:color w:val="808080" w:themeColor="text1" w:themeTint="7F"/>
+      <w:color w:val="5A5A5A" w:themeColor="text1" w:themeTint="A5"/>
     </w:rPr>
   </w:style>
   <w:style w:type="paragraph" w:styleId="NoSpacing">
     <w:name w:val="No Spacing"/>
+    <w:basedOn w:val="Normal"/>
     <w:link w:val="NoSpacingChar"/>
     <w:uiPriority w:val="1"/>
     <w:qFormat/>
-    <w:rsid w:val="0032344C"/>
+    <w:rsid w:val="00EB0117"/>
     <w:pPr>
-      <w:spacing w:after="0" w:line="240" w:lineRule="auto"/>
+      <w:ind w:firstLine="0"/>
     </w:pPr>
-    <w:rPr>
-      <w:rFonts w:eastAsiaTheme="minorEastAsia"/>
-      <w:lang w:val="en-US" w:eastAsia="ja-JP"/>
-    </w:rPr>
   </w:style>
   <w:style w:type="character" w:customStyle="1" w:styleId="NoSpacingChar">
     <w:name w:val="No Spacing Char"/>
     <w:basedOn w:val="DefaultParagraphFont"/>
     <w:link w:val="NoSpacing"/>
     <w:uiPriority w:val="1"/>
-    <w:rsid w:val="0032344C"/>
-    <w:rPr>
-      <w:rFonts w:eastAsiaTheme="minorEastAsia"/>
-      <w:lang w:val="en-US" w:eastAsia="ja-JP"/>
-    </w:rPr>
+    <w:rsid w:val="00EB0117"/>
   </w:style>
   <w:style w:type="paragraph" w:styleId="BalloonText">
     <w:name w:val="Balloon Text"/>
@@ -2504,9 +4746,6 @@
     <w:semiHidden/>
     <w:unhideWhenUsed/>
     <w:rsid w:val="0032344C"/>
-    <w:pPr>
-      <w:spacing w:after="0" w:line="240" w:lineRule="auto"/>
-    </w:pPr>
     <w:rPr>
       <w:rFonts w:ascii="Tahoma" w:hAnsi="Tahoma" w:cs="Tahoma"/>
       <w:sz w:val="16"/>
@@ -2531,14 +4770,14 @@
     <w:basedOn w:val="DefaultParagraphFont"/>
     <w:link w:val="Heading1"/>
     <w:uiPriority w:val="9"/>
-    <w:rsid w:val="002E0146"/>
+    <w:rsid w:val="00404337"/>
     <w:rPr>
       <w:rFonts w:asciiTheme="majorHAnsi" w:eastAsiaTheme="majorEastAsia" w:hAnsiTheme="majorHAnsi" w:cstheme="majorBidi"/>
       <w:b/>
       <w:bCs/>
       <w:color w:val="365F91" w:themeColor="accent1" w:themeShade="BF"/>
-      <w:sz w:val="28"/>
-      <w:szCs w:val="28"/>
+      <w:sz w:val="40"/>
+      <w:szCs w:val="24"/>
     </w:rPr>
   </w:style>
   <w:style w:type="paragraph" w:styleId="ListParagraph">
@@ -2546,7 +4785,7 @@
     <w:basedOn w:val="Normal"/>
     <w:uiPriority w:val="34"/>
     <w:qFormat/>
-    <w:rsid w:val="00D803C7"/>
+    <w:rsid w:val="00EB0117"/>
     <w:pPr>
       <w:ind w:left="720"/>
       <w:contextualSpacing/>
@@ -2557,14 +4796,12 @@
     <w:basedOn w:val="DefaultParagraphFont"/>
     <w:link w:val="Heading2"/>
     <w:uiPriority w:val="9"/>
-    <w:rsid w:val="00D803C7"/>
+    <w:rsid w:val="00404337"/>
     <w:rPr>
       <w:rFonts w:asciiTheme="majorHAnsi" w:eastAsiaTheme="majorEastAsia" w:hAnsiTheme="majorHAnsi" w:cstheme="majorBidi"/>
-      <w:b/>
-      <w:bCs/>
-      <w:color w:val="4F81BD" w:themeColor="accent1"/>
-      <w:sz w:val="26"/>
-      <w:szCs w:val="26"/>
+      <w:color w:val="365F91" w:themeColor="accent1" w:themeShade="BF"/>
+      <w:sz w:val="32"/>
+      <w:szCs w:val="24"/>
     </w:rPr>
   </w:style>
   <w:style w:type="paragraph" w:styleId="TOCHeading">
@@ -2575,12 +4812,12 @@
     <w:semiHidden/>
     <w:unhideWhenUsed/>
     <w:qFormat/>
-    <w:rsid w:val="006E2A5C"/>
+    <w:rsid w:val="00EB0117"/>
     <w:pPr>
       <w:outlineLvl w:val="9"/>
     </w:pPr>
     <w:rPr>
-      <w:lang w:val="en-US" w:eastAsia="ja-JP"/>
+      <w:lang w:bidi="en-US"/>
     </w:rPr>
   </w:style>
   <w:style w:type="paragraph" w:styleId="TOC1">
@@ -2624,12 +4861,12 @@
     <w:basedOn w:val="DefaultParagraphFont"/>
     <w:link w:val="Heading3"/>
     <w:uiPriority w:val="9"/>
-    <w:rsid w:val="006E2A5C"/>
+    <w:rsid w:val="00D21824"/>
     <w:rPr>
       <w:rFonts w:asciiTheme="majorHAnsi" w:eastAsiaTheme="majorEastAsia" w:hAnsiTheme="majorHAnsi" w:cstheme="majorBidi"/>
-      <w:b/>
-      <w:bCs/>
       <w:color w:val="4F81BD" w:themeColor="accent1"/>
+      <w:sz w:val="28"/>
+      <w:szCs w:val="24"/>
     </w:rPr>
   </w:style>
   <w:style w:type="paragraph" w:styleId="TOC3">
@@ -2644,6 +4881,320 @@
       <w:spacing w:after="100"/>
       <w:ind w:left="440"/>
     </w:pPr>
+  </w:style>
+  <w:style w:type="character" w:customStyle="1" w:styleId="Heading4Char">
+    <w:name w:val="Heading 4 Char"/>
+    <w:basedOn w:val="DefaultParagraphFont"/>
+    <w:link w:val="Heading4"/>
+    <w:uiPriority w:val="9"/>
+    <w:rsid w:val="00EB0117"/>
+    <w:rPr>
+      <w:rFonts w:asciiTheme="majorHAnsi" w:eastAsiaTheme="majorEastAsia" w:hAnsiTheme="majorHAnsi" w:cstheme="majorBidi"/>
+      <w:i/>
+      <w:iCs/>
+      <w:color w:val="4F81BD" w:themeColor="accent1"/>
+      <w:sz w:val="24"/>
+      <w:szCs w:val="24"/>
+    </w:rPr>
+  </w:style>
+  <w:style w:type="character" w:customStyle="1" w:styleId="Heading5Char">
+    <w:name w:val="Heading 5 Char"/>
+    <w:basedOn w:val="DefaultParagraphFont"/>
+    <w:link w:val="Heading5"/>
+    <w:uiPriority w:val="9"/>
+    <w:semiHidden/>
+    <w:rsid w:val="00EB0117"/>
+    <w:rPr>
+      <w:rFonts w:asciiTheme="majorHAnsi" w:eastAsiaTheme="majorEastAsia" w:hAnsiTheme="majorHAnsi" w:cstheme="majorBidi"/>
+      <w:color w:val="4F81BD" w:themeColor="accent1"/>
+    </w:rPr>
+  </w:style>
+  <w:style w:type="character" w:customStyle="1" w:styleId="Heading6Char">
+    <w:name w:val="Heading 6 Char"/>
+    <w:basedOn w:val="DefaultParagraphFont"/>
+    <w:link w:val="Heading6"/>
+    <w:uiPriority w:val="9"/>
+    <w:semiHidden/>
+    <w:rsid w:val="00EB0117"/>
+    <w:rPr>
+      <w:rFonts w:asciiTheme="majorHAnsi" w:eastAsiaTheme="majorEastAsia" w:hAnsiTheme="majorHAnsi" w:cstheme="majorBidi"/>
+      <w:i/>
+      <w:iCs/>
+      <w:color w:val="4F81BD" w:themeColor="accent1"/>
+    </w:rPr>
+  </w:style>
+  <w:style w:type="character" w:customStyle="1" w:styleId="Heading7Char">
+    <w:name w:val="Heading 7 Char"/>
+    <w:basedOn w:val="DefaultParagraphFont"/>
+    <w:link w:val="Heading7"/>
+    <w:uiPriority w:val="9"/>
+    <w:semiHidden/>
+    <w:rsid w:val="00EB0117"/>
+    <w:rPr>
+      <w:rFonts w:asciiTheme="majorHAnsi" w:eastAsiaTheme="majorEastAsia" w:hAnsiTheme="majorHAnsi" w:cstheme="majorBidi"/>
+      <w:b/>
+      <w:bCs/>
+      <w:color w:val="9BBB59" w:themeColor="accent3"/>
+      <w:sz w:val="20"/>
+      <w:szCs w:val="20"/>
+    </w:rPr>
+  </w:style>
+  <w:style w:type="character" w:customStyle="1" w:styleId="Heading8Char">
+    <w:name w:val="Heading 8 Char"/>
+    <w:basedOn w:val="DefaultParagraphFont"/>
+    <w:link w:val="Heading8"/>
+    <w:uiPriority w:val="9"/>
+    <w:semiHidden/>
+    <w:rsid w:val="00EB0117"/>
+    <w:rPr>
+      <w:rFonts w:asciiTheme="majorHAnsi" w:eastAsiaTheme="majorEastAsia" w:hAnsiTheme="majorHAnsi" w:cstheme="majorBidi"/>
+      <w:b/>
+      <w:bCs/>
+      <w:i/>
+      <w:iCs/>
+      <w:color w:val="9BBB59" w:themeColor="accent3"/>
+      <w:sz w:val="20"/>
+      <w:szCs w:val="20"/>
+    </w:rPr>
+  </w:style>
+  <w:style w:type="character" w:customStyle="1" w:styleId="Heading9Char">
+    <w:name w:val="Heading 9 Char"/>
+    <w:basedOn w:val="DefaultParagraphFont"/>
+    <w:link w:val="Heading9"/>
+    <w:uiPriority w:val="9"/>
+    <w:semiHidden/>
+    <w:rsid w:val="00EB0117"/>
+    <w:rPr>
+      <w:rFonts w:asciiTheme="majorHAnsi" w:eastAsiaTheme="majorEastAsia" w:hAnsiTheme="majorHAnsi" w:cstheme="majorBidi"/>
+      <w:i/>
+      <w:iCs/>
+      <w:color w:val="9BBB59" w:themeColor="accent3"/>
+      <w:sz w:val="20"/>
+      <w:szCs w:val="20"/>
+    </w:rPr>
+  </w:style>
+  <w:style w:type="paragraph" w:styleId="Caption">
+    <w:name w:val="caption"/>
+    <w:basedOn w:val="Normal"/>
+    <w:next w:val="Normal"/>
+    <w:uiPriority w:val="35"/>
+    <w:unhideWhenUsed/>
+    <w:qFormat/>
+    <w:rsid w:val="00EB0117"/>
+    <w:rPr>
+      <w:b/>
+      <w:bCs/>
+      <w:sz w:val="18"/>
+      <w:szCs w:val="18"/>
+    </w:rPr>
+  </w:style>
+  <w:style w:type="paragraph" w:styleId="Subtitle">
+    <w:name w:val="Subtitle"/>
+    <w:basedOn w:val="Normal"/>
+    <w:next w:val="Normal"/>
+    <w:link w:val="SubtitleChar"/>
+    <w:uiPriority w:val="11"/>
+    <w:qFormat/>
+    <w:rsid w:val="00EB0117"/>
+    <w:pPr>
+      <w:spacing w:before="200" w:after="900"/>
+      <w:ind w:firstLine="0"/>
+      <w:jc w:val="right"/>
+    </w:pPr>
+    <w:rPr>
+      <w:i/>
+      <w:iCs/>
+      <w:szCs w:val="24"/>
+    </w:rPr>
+  </w:style>
+  <w:style w:type="character" w:customStyle="1" w:styleId="SubtitleChar">
+    <w:name w:val="Subtitle Char"/>
+    <w:basedOn w:val="DefaultParagraphFont"/>
+    <w:link w:val="Subtitle"/>
+    <w:uiPriority w:val="11"/>
+    <w:rsid w:val="00EB0117"/>
+    <w:rPr>
+      <w:i/>
+      <w:iCs/>
+      <w:sz w:val="24"/>
+      <w:szCs w:val="24"/>
+    </w:rPr>
+  </w:style>
+  <w:style w:type="character" w:styleId="Strong">
+    <w:name w:val="Strong"/>
+    <w:basedOn w:val="DefaultParagraphFont"/>
+    <w:uiPriority w:val="22"/>
+    <w:qFormat/>
+    <w:rsid w:val="00EB0117"/>
+    <w:rPr>
+      <w:b/>
+      <w:bCs/>
+      <w:spacing w:val="0"/>
+    </w:rPr>
+  </w:style>
+  <w:style w:type="character" w:styleId="Emphasis">
+    <w:name w:val="Emphasis"/>
+    <w:uiPriority w:val="20"/>
+    <w:qFormat/>
+    <w:rsid w:val="00EB0117"/>
+    <w:rPr>
+      <w:b/>
+      <w:bCs/>
+      <w:i/>
+      <w:iCs/>
+      <w:color w:val="5A5A5A" w:themeColor="text1" w:themeTint="A5"/>
+    </w:rPr>
+  </w:style>
+  <w:style w:type="paragraph" w:styleId="Quote">
+    <w:name w:val="Quote"/>
+    <w:basedOn w:val="Normal"/>
+    <w:next w:val="Normal"/>
+    <w:link w:val="QuoteChar"/>
+    <w:uiPriority w:val="29"/>
+    <w:qFormat/>
+    <w:rsid w:val="00EB0117"/>
+    <w:rPr>
+      <w:rFonts w:asciiTheme="majorHAnsi" w:eastAsiaTheme="majorEastAsia" w:hAnsiTheme="majorHAnsi" w:cstheme="majorBidi"/>
+      <w:i/>
+      <w:iCs/>
+      <w:color w:val="5A5A5A" w:themeColor="text1" w:themeTint="A5"/>
+    </w:rPr>
+  </w:style>
+  <w:style w:type="character" w:customStyle="1" w:styleId="QuoteChar">
+    <w:name w:val="Quote Char"/>
+    <w:basedOn w:val="DefaultParagraphFont"/>
+    <w:link w:val="Quote"/>
+    <w:uiPriority w:val="29"/>
+    <w:rsid w:val="00EB0117"/>
+    <w:rPr>
+      <w:rFonts w:asciiTheme="majorHAnsi" w:eastAsiaTheme="majorEastAsia" w:hAnsiTheme="majorHAnsi" w:cstheme="majorBidi"/>
+      <w:i/>
+      <w:iCs/>
+      <w:color w:val="5A5A5A" w:themeColor="text1" w:themeTint="A5"/>
+    </w:rPr>
+  </w:style>
+  <w:style w:type="paragraph" w:styleId="IntenseQuote">
+    <w:name w:val="Intense Quote"/>
+    <w:basedOn w:val="Normal"/>
+    <w:next w:val="Normal"/>
+    <w:link w:val="IntenseQuoteChar"/>
+    <w:uiPriority w:val="30"/>
+    <w:qFormat/>
+    <w:rsid w:val="00EB0117"/>
+    <w:pPr>
+      <w:pBdr>
+        <w:top w:val="single" w:sz="12" w:space="10" w:color="B8CCE4" w:themeColor="accent1" w:themeTint="66"/>
+        <w:left w:val="single" w:sz="36" w:space="4" w:color="4F81BD" w:themeColor="accent1"/>
+        <w:bottom w:val="single" w:sz="24" w:space="10" w:color="9BBB59" w:themeColor="accent3"/>
+        <w:right w:val="single" w:sz="36" w:space="4" w:color="4F81BD" w:themeColor="accent1"/>
+      </w:pBdr>
+      <w:shd w:val="clear" w:color="auto" w:fill="4F81BD" w:themeFill="accent1"/>
+      <w:spacing w:before="320" w:after="320" w:line="300" w:lineRule="auto"/>
+      <w:ind w:left="1440" w:right="1440"/>
+    </w:pPr>
+    <w:rPr>
+      <w:rFonts w:asciiTheme="majorHAnsi" w:eastAsiaTheme="majorEastAsia" w:hAnsiTheme="majorHAnsi" w:cstheme="majorBidi"/>
+      <w:i/>
+      <w:iCs/>
+      <w:color w:val="FFFFFF" w:themeColor="background1"/>
+      <w:szCs w:val="24"/>
+    </w:rPr>
+  </w:style>
+  <w:style w:type="character" w:customStyle="1" w:styleId="IntenseQuoteChar">
+    <w:name w:val="Intense Quote Char"/>
+    <w:basedOn w:val="DefaultParagraphFont"/>
+    <w:link w:val="IntenseQuote"/>
+    <w:uiPriority w:val="30"/>
+    <w:rsid w:val="00EB0117"/>
+    <w:rPr>
+      <w:rFonts w:asciiTheme="majorHAnsi" w:eastAsiaTheme="majorEastAsia" w:hAnsiTheme="majorHAnsi" w:cstheme="majorBidi"/>
+      <w:i/>
+      <w:iCs/>
+      <w:color w:val="FFFFFF" w:themeColor="background1"/>
+      <w:sz w:val="24"/>
+      <w:szCs w:val="24"/>
+      <w:shd w:val="clear" w:color="auto" w:fill="4F81BD" w:themeFill="accent1"/>
+    </w:rPr>
+  </w:style>
+  <w:style w:type="character" w:styleId="IntenseEmphasis">
+    <w:name w:val="Intense Emphasis"/>
+    <w:uiPriority w:val="21"/>
+    <w:qFormat/>
+    <w:rsid w:val="00EB0117"/>
+    <w:rPr>
+      <w:b/>
+      <w:bCs/>
+      <w:i/>
+      <w:iCs/>
+      <w:color w:val="4F81BD" w:themeColor="accent1"/>
+      <w:sz w:val="22"/>
+      <w:szCs w:val="22"/>
+    </w:rPr>
+  </w:style>
+  <w:style w:type="character" w:styleId="SubtleReference">
+    <w:name w:val="Subtle Reference"/>
+    <w:uiPriority w:val="31"/>
+    <w:qFormat/>
+    <w:rsid w:val="00EB0117"/>
+    <w:rPr>
+      <w:color w:val="auto"/>
+      <w:u w:val="single" w:color="9BBB59" w:themeColor="accent3"/>
+    </w:rPr>
+  </w:style>
+  <w:style w:type="character" w:styleId="IntenseReference">
+    <w:name w:val="Intense Reference"/>
+    <w:basedOn w:val="DefaultParagraphFont"/>
+    <w:uiPriority w:val="32"/>
+    <w:qFormat/>
+    <w:rsid w:val="00EB0117"/>
+    <w:rPr>
+      <w:b/>
+      <w:bCs/>
+      <w:color w:val="76923C" w:themeColor="accent3" w:themeShade="BF"/>
+      <w:u w:val="single" w:color="9BBB59" w:themeColor="accent3"/>
+    </w:rPr>
+  </w:style>
+  <w:style w:type="character" w:styleId="BookTitle">
+    <w:name w:val="Book Title"/>
+    <w:basedOn w:val="DefaultParagraphFont"/>
+    <w:uiPriority w:val="33"/>
+    <w:qFormat/>
+    <w:rsid w:val="00EB0117"/>
+    <w:rPr>
+      <w:rFonts w:asciiTheme="majorHAnsi" w:eastAsiaTheme="majorEastAsia" w:hAnsiTheme="majorHAnsi" w:cstheme="majorBidi"/>
+      <w:b/>
+      <w:bCs/>
+      <w:i/>
+      <w:iCs/>
+      <w:color w:val="auto"/>
+    </w:rPr>
+  </w:style>
+  <w:style w:type="paragraph" w:styleId="NormalWeb">
+    <w:name w:val="Normal (Web)"/>
+    <w:basedOn w:val="Normal"/>
+    <w:uiPriority w:val="99"/>
+    <w:semiHidden/>
+    <w:unhideWhenUsed/>
+    <w:rsid w:val="006354FB"/>
+    <w:pPr>
+      <w:spacing w:before="100" w:beforeAutospacing="1" w:after="100" w:afterAutospacing="1"/>
+      <w:ind w:firstLine="0"/>
+    </w:pPr>
+    <w:rPr>
+      <w:rFonts w:ascii="Times New Roman" w:eastAsia="Times New Roman" w:hAnsi="Times New Roman" w:cs="Times New Roman"/>
+      <w:szCs w:val="24"/>
+      <w:lang w:eastAsia="fr-FR"/>
+    </w:rPr>
+  </w:style>
+  <w:style w:type="character" w:customStyle="1" w:styleId="apple-converted-space">
+    <w:name w:val="apple-converted-space"/>
+    <w:basedOn w:val="DefaultParagraphFont"/>
+    <w:rsid w:val="006354FB"/>
+  </w:style>
+  <w:style w:type="character" w:customStyle="1" w:styleId="intertitre">
+    <w:name w:val="intertitre"/>
+    <w:basedOn w:val="DefaultParagraphFont"/>
+    <w:rsid w:val="006354FB"/>
   </w:style>
 </w:styles>
 </file>
@@ -2985,47 +5536,12 @@
         <a:srgbClr val="800080"/>
       </a:folHlink>
     </a:clrScheme>
-    <a:fontScheme name="Office">
+    <a:fontScheme name="Office 2">
       <a:majorFont>
-        <a:latin typeface="Cambria"/>
-        <a:ea typeface=""/>
-        <a:cs typeface=""/>
-        <a:font script="Jpan" typeface="ＭＳ ゴシック"/>
-        <a:font script="Hang" typeface="맑은 고딕"/>
-        <a:font script="Hans" typeface="宋体"/>
-        <a:font script="Hant" typeface="新細明體"/>
-        <a:font script="Arab" typeface="Times New Roman"/>
-        <a:font script="Hebr" typeface="Times New Roman"/>
-        <a:font script="Thai" typeface="Angsana New"/>
-        <a:font script="Ethi" typeface="Nyala"/>
-        <a:font script="Beng" typeface="Vrinda"/>
-        <a:font script="Gujr" typeface="Shruti"/>
-        <a:font script="Khmr" typeface="MoolBoran"/>
-        <a:font script="Knda" typeface="Tunga"/>
-        <a:font script="Guru" typeface="Raavi"/>
-        <a:font script="Cans" typeface="Euphemia"/>
-        <a:font script="Cher" typeface="Plantagenet Cherokee"/>
-        <a:font script="Yiii" typeface="Microsoft Yi Baiti"/>
-        <a:font script="Tibt" typeface="Microsoft Himalaya"/>
-        <a:font script="Thaa" typeface="MV Boli"/>
-        <a:font script="Deva" typeface="Mangal"/>
-        <a:font script="Telu" typeface="Gautami"/>
-        <a:font script="Taml" typeface="Latha"/>
-        <a:font script="Syrc" typeface="Estrangelo Edessa"/>
-        <a:font script="Orya" typeface="Kalinga"/>
-        <a:font script="Mlym" typeface="Kartika"/>
-        <a:font script="Laoo" typeface="DokChampa"/>
-        <a:font script="Sinh" typeface="Iskoola Pota"/>
-        <a:font script="Mong" typeface="Mongolian Baiti"/>
-        <a:font script="Viet" typeface="Times New Roman"/>
-        <a:font script="Uigh" typeface="Microsoft Uighur"/>
-        <a:font script="Geor" typeface="Sylfaen"/>
-      </a:majorFont>
-      <a:minorFont>
         <a:latin typeface="Calibri"/>
         <a:ea typeface=""/>
         <a:cs typeface=""/>
-        <a:font script="Jpan" typeface="ＭＳ 明朝"/>
+        <a:font script="Jpan" typeface="HGｺﾞｼｯｸM"/>
         <a:font script="Hang" typeface="맑은 고딕"/>
         <a:font script="Hans" typeface="宋体"/>
         <a:font script="Hant" typeface="新細明體"/>
@@ -3052,7 +5568,42 @@
         <a:font script="Laoo" typeface="DokChampa"/>
         <a:font script="Sinh" typeface="Iskoola Pota"/>
         <a:font script="Mong" typeface="Mongolian Baiti"/>
-        <a:font script="Viet" typeface="Arial"/>
+        <a:font script="Viet" typeface="Tahoma"/>
+        <a:font script="Uigh" typeface="Microsoft Uighur"/>
+        <a:font script="Geor" typeface="Sylfaen"/>
+      </a:majorFont>
+      <a:minorFont>
+        <a:latin typeface="Cambria"/>
+        <a:ea typeface=""/>
+        <a:cs typeface=""/>
+        <a:font script="Jpan" typeface="HG明朝B"/>
+        <a:font script="Hang" typeface="맑은 고딕"/>
+        <a:font script="Hans" typeface="黑体"/>
+        <a:font script="Hant" typeface="新細明體"/>
+        <a:font script="Arab" typeface="Times New Roman"/>
+        <a:font script="Hebr" typeface="Times New Roman"/>
+        <a:font script="Thai" typeface="Angsana New"/>
+        <a:font script="Ethi" typeface="Nyala"/>
+        <a:font script="Beng" typeface="Vrinda"/>
+        <a:font script="Gujr" typeface="Shruti"/>
+        <a:font script="Khmr" typeface="MoolBoran"/>
+        <a:font script="Knda" typeface="Tunga"/>
+        <a:font script="Guru" typeface="Raavi"/>
+        <a:font script="Cans" typeface="Euphemia"/>
+        <a:font script="Cher" typeface="Plantagenet Cherokee"/>
+        <a:font script="Yiii" typeface="Microsoft Yi Baiti"/>
+        <a:font script="Tibt" typeface="Microsoft Himalaya"/>
+        <a:font script="Thaa" typeface="MV Boli"/>
+        <a:font script="Deva" typeface="Mangal"/>
+        <a:font script="Telu" typeface="Gautami"/>
+        <a:font script="Taml" typeface="Latha"/>
+        <a:font script="Syrc" typeface="Estrangelo Edessa"/>
+        <a:font script="Orya" typeface="Kalinga"/>
+        <a:font script="Mlym" typeface="Kartika"/>
+        <a:font script="Laoo" typeface="DokChampa"/>
+        <a:font script="Sinh" typeface="Iskoola Pota"/>
+        <a:font script="Mong" typeface="Mongolian Baiti"/>
+        <a:font script="Viet" typeface="Times New Roman"/>
         <a:font script="Uigh" typeface="Microsoft Uighur"/>
         <a:font script="Geor" typeface="Sylfaen"/>
       </a:minorFont>
@@ -3253,7 +5804,7 @@
 </file>
 
 <file path=customXml/itemProps2.xml><?xml version="1.0" encoding="utf-8"?>
-<ds:datastoreItem xmlns:ds="http://schemas.openxmlformats.org/officeDocument/2006/customXml" ds:itemID="{1FF18749-24FF-4DC5-8DF3-E4362A8EEEBE}">
+<ds:datastoreItem xmlns:ds="http://schemas.openxmlformats.org/officeDocument/2006/customXml" ds:itemID="{288DEB1E-68BB-46E7-B14B-B9B6EB6C6AFD}">
   <ds:schemaRefs>
     <ds:schemaRef ds:uri="http://schemas.openxmlformats.org/officeDocument/2006/bibliography"/>
   </ds:schemaRefs>

</xml_diff>

<commit_message>
udpate table des matières
</commit_message>
<xml_diff>
--- a/[Gardette - Reminy] Memoire.docx
+++ b/[Gardette - Reminy] Memoire.docx
@@ -415,6 +415,8 @@
           <w:r>
             <w:t>Contents</w:t>
           </w:r>
+          <w:bookmarkStart w:id="0" w:name="_GoBack"/>
+          <w:bookmarkEnd w:id="0"/>
         </w:p>
         <w:p>
           <w:pPr>
@@ -424,6 +426,7 @@
             </w:tabs>
             <w:rPr>
               <w:noProof/>
+              <w:sz w:val="22"/>
               <w:lang w:eastAsia="fr-FR"/>
             </w:rPr>
           </w:pPr>
@@ -436,7 +439,7 @@
           <w:r>
             <w:fldChar w:fldCharType="separate"/>
           </w:r>
-          <w:hyperlink w:anchor="_Toc403496180" w:history="1">
+          <w:hyperlink w:anchor="_Toc403516332" w:history="1">
             <w:r>
               <w:rPr>
                 <w:rStyle w:val="Hyperlink"/>
@@ -463,7 +466,7 @@
                 <w:noProof/>
                 <w:webHidden/>
               </w:rPr>
-              <w:instrText xml:space="preserve"> PAGEREF _Toc403496180 \h </w:instrText>
+              <w:instrText xml:space="preserve"> PAGEREF _Toc403516332 \h </w:instrText>
             </w:r>
             <w:r>
               <w:rPr>
@@ -502,10 +505,11 @@
             </w:tabs>
             <w:rPr>
               <w:noProof/>
+              <w:sz w:val="22"/>
               <w:lang w:eastAsia="fr-FR"/>
             </w:rPr>
           </w:pPr>
-          <w:hyperlink w:anchor="_Toc403496181" w:history="1">
+          <w:hyperlink w:anchor="_Toc403516333" w:history="1">
             <w:r>
               <w:rPr>
                 <w:rStyle w:val="Hyperlink"/>
@@ -532,7 +536,7 @@
                 <w:noProof/>
                 <w:webHidden/>
               </w:rPr>
-              <w:instrText xml:space="preserve"> PAGEREF _Toc403496181 \h </w:instrText>
+              <w:instrText xml:space="preserve"> PAGEREF _Toc403516333 \h </w:instrText>
             </w:r>
             <w:r>
               <w:rPr>
@@ -571,10 +575,11 @@
             </w:tabs>
             <w:rPr>
               <w:noProof/>
+              <w:sz w:val="22"/>
               <w:lang w:eastAsia="fr-FR"/>
             </w:rPr>
           </w:pPr>
-          <w:hyperlink w:anchor="_Toc403496182" w:history="1">
+          <w:hyperlink w:anchor="_Toc403516334" w:history="1">
             <w:r>
               <w:rPr>
                 <w:rStyle w:val="Hyperlink"/>
@@ -601,7 +606,7 @@
                 <w:noProof/>
                 <w:webHidden/>
               </w:rPr>
-              <w:instrText xml:space="preserve"> PAGEREF _Toc403496182 \h </w:instrText>
+              <w:instrText xml:space="preserve"> PAGEREF _Toc403516334 \h </w:instrText>
             </w:r>
             <w:r>
               <w:rPr>
@@ -640,9 +645,11 @@
             </w:tabs>
             <w:rPr>
               <w:noProof/>
+              <w:sz w:val="22"/>
+              <w:lang w:eastAsia="fr-FR"/>
             </w:rPr>
           </w:pPr>
-          <w:hyperlink w:anchor="_Toc403496183" w:history="1">
+          <w:hyperlink w:anchor="_Toc403516335" w:history="1">
             <w:r>
               <w:rPr>
                 <w:rStyle w:val="Hyperlink"/>
@@ -669,7 +676,7 @@
                 <w:noProof/>
                 <w:webHidden/>
               </w:rPr>
-              <w:instrText xml:space="preserve"> PAGEREF _Toc403496183 \h </w:instrText>
+              <w:instrText xml:space="preserve"> PAGEREF _Toc403516335 \h </w:instrText>
             </w:r>
             <w:r>
               <w:rPr>
@@ -708,9 +715,11 @@
             </w:tabs>
             <w:rPr>
               <w:noProof/>
+              <w:sz w:val="22"/>
+              <w:lang w:eastAsia="fr-FR"/>
             </w:rPr>
           </w:pPr>
-          <w:hyperlink w:anchor="_Toc403496184" w:history="1">
+          <w:hyperlink w:anchor="_Toc403516336" w:history="1">
             <w:r>
               <w:rPr>
                 <w:rStyle w:val="Hyperlink"/>
@@ -737,7 +746,7 @@
                 <w:noProof/>
                 <w:webHidden/>
               </w:rPr>
-              <w:instrText xml:space="preserve"> PAGEREF _Toc403496184 \h </w:instrText>
+              <w:instrText xml:space="preserve"> PAGEREF _Toc403516336 \h </w:instrText>
             </w:r>
             <w:r>
               <w:rPr>
@@ -757,7 +766,7 @@
                 <w:noProof/>
                 <w:webHidden/>
               </w:rPr>
-              <w:t>3</w:t>
+              <w:t>4</w:t>
             </w:r>
             <w:r>
               <w:rPr>
@@ -776,9 +785,11 @@
             </w:tabs>
             <w:rPr>
               <w:noProof/>
+              <w:sz w:val="22"/>
+              <w:lang w:eastAsia="fr-FR"/>
             </w:rPr>
           </w:pPr>
-          <w:hyperlink w:anchor="_Toc403496185" w:history="1">
+          <w:hyperlink w:anchor="_Toc403516337" w:history="1">
             <w:r>
               <w:rPr>
                 <w:rStyle w:val="Hyperlink"/>
@@ -805,7 +816,7 @@
                 <w:noProof/>
                 <w:webHidden/>
               </w:rPr>
-              <w:instrText xml:space="preserve"> PAGEREF _Toc403496185 \h </w:instrText>
+              <w:instrText xml:space="preserve"> PAGEREF _Toc403516337 \h </w:instrText>
             </w:r>
             <w:r>
               <w:rPr>
@@ -825,7 +836,77 @@
                 <w:noProof/>
                 <w:webHidden/>
               </w:rPr>
-              <w:t>3</w:t>
+              <w:t>4</w:t>
+            </w:r>
+            <w:r>
+              <w:rPr>
+                <w:noProof/>
+                <w:webHidden/>
+              </w:rPr>
+              <w:fldChar w:fldCharType="end"/>
+            </w:r>
+          </w:hyperlink>
+        </w:p>
+        <w:p>
+          <w:pPr>
+            <w:pStyle w:val="TOC3"/>
+            <w:tabs>
+              <w:tab w:val="right" w:leader="dot" w:pos="9062"/>
+            </w:tabs>
+            <w:rPr>
+              <w:noProof/>
+              <w:sz w:val="22"/>
+              <w:lang w:eastAsia="fr-FR"/>
+            </w:rPr>
+          </w:pPr>
+          <w:hyperlink w:anchor="_Toc403516338" w:history="1">
+            <w:r>
+              <w:rPr>
+                <w:rStyle w:val="Hyperlink"/>
+                <w:noProof/>
+              </w:rPr>
+              <w:t>Méthode de segmentation d’image</w:t>
+            </w:r>
+            <w:r>
+              <w:rPr>
+                <w:noProof/>
+                <w:webHidden/>
+              </w:rPr>
+              <w:tab/>
+            </w:r>
+            <w:r>
+              <w:rPr>
+                <w:noProof/>
+                <w:webHidden/>
+              </w:rPr>
+              <w:fldChar w:fldCharType="begin"/>
+            </w:r>
+            <w:r>
+              <w:rPr>
+                <w:noProof/>
+                <w:webHidden/>
+              </w:rPr>
+              <w:instrText xml:space="preserve"> PAGEREF _Toc403516338 \h </w:instrText>
+            </w:r>
+            <w:r>
+              <w:rPr>
+                <w:noProof/>
+                <w:webHidden/>
+              </w:rPr>
+            </w:r>
+            <w:r>
+              <w:rPr>
+                <w:noProof/>
+                <w:webHidden/>
+              </w:rPr>
+              <w:fldChar w:fldCharType="separate"/>
+            </w:r>
+            <w:r>
+              <w:rPr>
+                <w:noProof/>
+                <w:webHidden/>
+              </w:rPr>
+              <w:t>4</w:t>
             </w:r>
             <w:r>
               <w:rPr>
@@ -844,16 +925,17 @@
             </w:tabs>
             <w:rPr>
               <w:noProof/>
+              <w:sz w:val="22"/>
               <w:lang w:eastAsia="fr-FR"/>
             </w:rPr>
           </w:pPr>
-          <w:hyperlink w:anchor="_Toc403496186" w:history="1">
+          <w:hyperlink w:anchor="_Toc403516339" w:history="1">
             <w:r>
               <w:rPr>
                 <w:rStyle w:val="Hyperlink"/>
                 <w:noProof/>
               </w:rPr>
-              <w:t>Stéréographie</w:t>
+              <w:t>Stéréographie / Stéréovision</w:t>
             </w:r>
             <w:r>
               <w:rPr>
@@ -874,7 +956,7 @@
                 <w:noProof/>
                 <w:webHidden/>
               </w:rPr>
-              <w:instrText xml:space="preserve"> PAGEREF _Toc403496186 \h </w:instrText>
+              <w:instrText xml:space="preserve"> PAGEREF _Toc403516339 \h </w:instrText>
             </w:r>
             <w:r>
               <w:rPr>
@@ -894,7 +976,7 @@
                 <w:noProof/>
                 <w:webHidden/>
               </w:rPr>
-              <w:t>3</w:t>
+              <w:t>4</w:t>
             </w:r>
             <w:r>
               <w:rPr>
@@ -913,10 +995,11 @@
             </w:tabs>
             <w:rPr>
               <w:noProof/>
+              <w:sz w:val="22"/>
               <w:lang w:eastAsia="fr-FR"/>
             </w:rPr>
           </w:pPr>
-          <w:hyperlink w:anchor="_Toc403496187" w:history="1">
+          <w:hyperlink w:anchor="_Toc403516340" w:history="1">
             <w:r>
               <w:rPr>
                 <w:rStyle w:val="Hyperlink"/>
@@ -943,7 +1026,7 @@
                 <w:noProof/>
                 <w:webHidden/>
               </w:rPr>
-              <w:instrText xml:space="preserve"> PAGEREF _Toc403496187 \h </w:instrText>
+              <w:instrText xml:space="preserve"> PAGEREF _Toc403516340 \h </w:instrText>
             </w:r>
             <w:r>
               <w:rPr>
@@ -963,7 +1046,77 @@
                 <w:noProof/>
                 <w:webHidden/>
               </w:rPr>
-              <w:t>3</w:t>
+              <w:t>4</w:t>
+            </w:r>
+            <w:r>
+              <w:rPr>
+                <w:noProof/>
+                <w:webHidden/>
+              </w:rPr>
+              <w:fldChar w:fldCharType="end"/>
+            </w:r>
+          </w:hyperlink>
+        </w:p>
+        <w:p>
+          <w:pPr>
+            <w:pStyle w:val="TOC3"/>
+            <w:tabs>
+              <w:tab w:val="right" w:leader="dot" w:pos="9062"/>
+            </w:tabs>
+            <w:rPr>
+              <w:noProof/>
+              <w:sz w:val="22"/>
+              <w:lang w:eastAsia="fr-FR"/>
+            </w:rPr>
+          </w:pPr>
+          <w:hyperlink w:anchor="_Toc403516341" w:history="1">
+            <w:r>
+              <w:rPr>
+                <w:rStyle w:val="Hyperlink"/>
+                <w:noProof/>
+              </w:rPr>
+              <w:t>Kinect</w:t>
+            </w:r>
+            <w:r>
+              <w:rPr>
+                <w:noProof/>
+                <w:webHidden/>
+              </w:rPr>
+              <w:tab/>
+            </w:r>
+            <w:r>
+              <w:rPr>
+                <w:noProof/>
+                <w:webHidden/>
+              </w:rPr>
+              <w:fldChar w:fldCharType="begin"/>
+            </w:r>
+            <w:r>
+              <w:rPr>
+                <w:noProof/>
+                <w:webHidden/>
+              </w:rPr>
+              <w:instrText xml:space="preserve"> PAGEREF _Toc403516341 \h </w:instrText>
+            </w:r>
+            <w:r>
+              <w:rPr>
+                <w:noProof/>
+                <w:webHidden/>
+              </w:rPr>
+            </w:r>
+            <w:r>
+              <w:rPr>
+                <w:noProof/>
+                <w:webHidden/>
+              </w:rPr>
+              <w:fldChar w:fldCharType="separate"/>
+            </w:r>
+            <w:r>
+              <w:rPr>
+                <w:noProof/>
+                <w:webHidden/>
+              </w:rPr>
+              <w:t>5</w:t>
             </w:r>
             <w:r>
               <w:rPr>
@@ -982,10 +1135,11 @@
             </w:tabs>
             <w:rPr>
               <w:noProof/>
+              <w:sz w:val="22"/>
               <w:lang w:eastAsia="fr-FR"/>
             </w:rPr>
           </w:pPr>
-          <w:hyperlink w:anchor="_Toc403496188" w:history="1">
+          <w:hyperlink w:anchor="_Toc403516342" w:history="1">
             <w:r>
               <w:rPr>
                 <w:rStyle w:val="Hyperlink"/>
@@ -1012,7 +1166,7 @@
                 <w:noProof/>
                 <w:webHidden/>
               </w:rPr>
-              <w:instrText xml:space="preserve"> PAGEREF _Toc403496188 \h </w:instrText>
+              <w:instrText xml:space="preserve"> PAGEREF _Toc403516342 \h </w:instrText>
             </w:r>
             <w:r>
               <w:rPr>
@@ -1032,7 +1186,7 @@
                 <w:noProof/>
                 <w:webHidden/>
               </w:rPr>
-              <w:t>4</w:t>
+              <w:t>9</w:t>
             </w:r>
             <w:r>
               <w:rPr>
@@ -1051,10 +1205,11 @@
             </w:tabs>
             <w:rPr>
               <w:noProof/>
+              <w:sz w:val="22"/>
               <w:lang w:eastAsia="fr-FR"/>
             </w:rPr>
           </w:pPr>
-          <w:hyperlink w:anchor="_Toc403496189" w:history="1">
+          <w:hyperlink w:anchor="_Toc403516343" w:history="1">
             <w:r>
               <w:rPr>
                 <w:rStyle w:val="Hyperlink"/>
@@ -1081,7 +1236,7 @@
                 <w:noProof/>
                 <w:webHidden/>
               </w:rPr>
-              <w:instrText xml:space="preserve"> PAGEREF _Toc403496189 \h </w:instrText>
+              <w:instrText xml:space="preserve"> PAGEREF _Toc403516343 \h </w:instrText>
             </w:r>
             <w:r>
               <w:rPr>
@@ -1101,7 +1256,7 @@
                 <w:noProof/>
                 <w:webHidden/>
               </w:rPr>
-              <w:t>4</w:t>
+              <w:t>9</w:t>
             </w:r>
             <w:r>
               <w:rPr>
@@ -1120,10 +1275,11 @@
             </w:tabs>
             <w:rPr>
               <w:noProof/>
+              <w:sz w:val="22"/>
               <w:lang w:eastAsia="fr-FR"/>
             </w:rPr>
           </w:pPr>
-          <w:hyperlink w:anchor="_Toc403496190" w:history="1">
+          <w:hyperlink w:anchor="_Toc403516344" w:history="1">
             <w:r>
               <w:rPr>
                 <w:rStyle w:val="Hyperlink"/>
@@ -1150,7 +1306,7 @@
                 <w:noProof/>
                 <w:webHidden/>
               </w:rPr>
-              <w:instrText xml:space="preserve"> PAGEREF _Toc403496190 \h </w:instrText>
+              <w:instrText xml:space="preserve"> PAGEREF _Toc403516344 \h </w:instrText>
             </w:r>
             <w:r>
               <w:rPr>
@@ -1170,7 +1326,7 @@
                 <w:noProof/>
                 <w:webHidden/>
               </w:rPr>
-              <w:t>4</w:t>
+              <w:t>9</w:t>
             </w:r>
             <w:r>
               <w:rPr>
@@ -1189,10 +1345,11 @@
             </w:tabs>
             <w:rPr>
               <w:noProof/>
+              <w:sz w:val="22"/>
               <w:lang w:eastAsia="fr-FR"/>
             </w:rPr>
           </w:pPr>
-          <w:hyperlink w:anchor="_Toc403496191" w:history="1">
+          <w:hyperlink w:anchor="_Toc403516345" w:history="1">
             <w:r>
               <w:rPr>
                 <w:rStyle w:val="Hyperlink"/>
@@ -1219,7 +1376,7 @@
                 <w:noProof/>
                 <w:webHidden/>
               </w:rPr>
-              <w:instrText xml:space="preserve"> PAGEREF _Toc403496191 \h </w:instrText>
+              <w:instrText xml:space="preserve"> PAGEREF _Toc403516345 \h </w:instrText>
             </w:r>
             <w:r>
               <w:rPr>
@@ -1239,7 +1396,7 @@
                 <w:noProof/>
                 <w:webHidden/>
               </w:rPr>
-              <w:t>4</w:t>
+              <w:t>9</w:t>
             </w:r>
             <w:r>
               <w:rPr>
@@ -1258,10 +1415,11 @@
             </w:tabs>
             <w:rPr>
               <w:noProof/>
+              <w:sz w:val="22"/>
               <w:lang w:eastAsia="fr-FR"/>
             </w:rPr>
           </w:pPr>
-          <w:hyperlink w:anchor="_Toc403496192" w:history="1">
+          <w:hyperlink w:anchor="_Toc403516346" w:history="1">
             <w:r>
               <w:rPr>
                 <w:rStyle w:val="Hyperlink"/>
@@ -1288,7 +1446,7 @@
                 <w:noProof/>
                 <w:webHidden/>
               </w:rPr>
-              <w:instrText xml:space="preserve"> PAGEREF _Toc403496192 \h </w:instrText>
+              <w:instrText xml:space="preserve"> PAGEREF _Toc403516346 \h </w:instrText>
             </w:r>
             <w:r>
               <w:rPr>
@@ -1308,7 +1466,7 @@
                 <w:noProof/>
                 <w:webHidden/>
               </w:rPr>
-              <w:t>4</w:t>
+              <w:t>9</w:t>
             </w:r>
             <w:r>
               <w:rPr>
@@ -1350,7 +1508,7 @@
       <w:pPr>
         <w:pStyle w:val="Heading1"/>
       </w:pPr>
-      <w:bookmarkStart w:id="0" w:name="_Toc403496180"/>
+      <w:bookmarkStart w:id="1" w:name="_Toc403516332"/>
       <w:r>
         <w:lastRenderedPageBreak/>
         <w:t>En bref</w:t>
@@ -1358,7 +1516,7 @@
       <w:r>
         <w:t xml:space="preserve"> (Introduction)</w:t>
       </w:r>
-      <w:bookmarkEnd w:id="0"/>
+      <w:bookmarkEnd w:id="1"/>
     </w:p>
     <w:p/>
     <w:p/>
@@ -1471,19 +1629,19 @@
       <w:pPr>
         <w:pStyle w:val="Heading1"/>
       </w:pPr>
-      <w:bookmarkStart w:id="1" w:name="_Toc403496181"/>
+      <w:bookmarkStart w:id="2" w:name="_Toc403516333"/>
       <w:r>
         <w:lastRenderedPageBreak/>
         <w:t>Récupération des Données</w:t>
       </w:r>
-      <w:bookmarkEnd w:id="1"/>
+      <w:bookmarkEnd w:id="2"/>
     </w:p>
     <w:p/>
     <w:p>
       <w:pPr>
         <w:pStyle w:val="Heading2"/>
       </w:pPr>
-      <w:bookmarkStart w:id="2" w:name="_Toc403496182"/>
+      <w:bookmarkStart w:id="3" w:name="_Toc403516334"/>
       <w:r>
         <w:t xml:space="preserve">Single </w:t>
       </w:r>
@@ -1495,7 +1653,7 @@
       <w:r>
         <w:t xml:space="preserve"> Image</w:t>
       </w:r>
-      <w:bookmarkEnd w:id="2"/>
+      <w:bookmarkEnd w:id="3"/>
     </w:p>
     <w:p/>
     <w:p>
@@ -1566,12 +1724,12 @@
       <w:pPr>
         <w:pStyle w:val="Heading3"/>
       </w:pPr>
-      <w:bookmarkStart w:id="3" w:name="_Toc403496183"/>
     </w:p>
     <w:p>
       <w:pPr>
         <w:pStyle w:val="Heading3"/>
       </w:pPr>
+      <w:bookmarkStart w:id="4" w:name="_Toc403516335"/>
       <w:r>
         <w:t xml:space="preserve">Markov </w:t>
       </w:r>
@@ -1583,7 +1741,7 @@
       <w:r>
         <w:t xml:space="preserve"> Field (MRF)</w:t>
       </w:r>
-      <w:bookmarkEnd w:id="3"/>
+      <w:bookmarkEnd w:id="4"/>
     </w:p>
     <w:p/>
     <w:p>
@@ -1821,7 +1979,7 @@
       <w:pPr>
         <w:pStyle w:val="Heading3"/>
       </w:pPr>
-      <w:bookmarkStart w:id="4" w:name="_Toc403496184"/>
+      <w:bookmarkStart w:id="5" w:name="_Toc403516336"/>
       <w:proofErr w:type="spellStart"/>
       <w:r>
         <w:lastRenderedPageBreak/>
@@ -1831,14 +1989,14 @@
       <w:r>
         <w:t xml:space="preserve"> Network</w:t>
       </w:r>
-      <w:bookmarkEnd w:id="4"/>
+      <w:bookmarkEnd w:id="5"/>
     </w:p>
     <w:p/>
     <w:p>
       <w:pPr>
         <w:pStyle w:val="Heading3"/>
       </w:pPr>
-      <w:bookmarkStart w:id="5" w:name="_Toc403496185"/>
+      <w:bookmarkStart w:id="6" w:name="_Toc403516337"/>
       <w:r>
         <w:t xml:space="preserve">MRF vs </w:t>
       </w:r>
@@ -1846,7 +2004,7 @@
       <w:r>
         <w:t>Bayesian</w:t>
       </w:r>
-      <w:bookmarkEnd w:id="5"/>
+      <w:bookmarkEnd w:id="6"/>
       <w:proofErr w:type="spellEnd"/>
     </w:p>
     <w:p/>
@@ -1930,37 +2088,48 @@
       <w:r>
         <w:t xml:space="preserve"> qui lui est acyclique.</w:t>
       </w:r>
-      <w:bookmarkStart w:id="6" w:name="_GoBack"/>
-      <w:bookmarkEnd w:id="6"/>
+    </w:p>
+    <w:p>
+      <w:pPr>
+        <w:ind w:firstLine="0"/>
+      </w:pPr>
+    </w:p>
+    <w:p>
+      <w:pPr>
+        <w:pStyle w:val="Heading3"/>
+      </w:pPr>
+      <w:bookmarkStart w:id="7" w:name="_Toc403516338"/>
+      <w:r>
+        <w:t>Méthode de segmentation d’image</w:t>
+      </w:r>
+      <w:bookmarkEnd w:id="7"/>
     </w:p>
     <w:p/>
     <w:p>
       <w:pPr>
         <w:pStyle w:val="Heading2"/>
       </w:pPr>
-      <w:bookmarkStart w:id="7" w:name="_Toc403496186"/>
+      <w:bookmarkStart w:id="8" w:name="_Toc403516339"/>
       <w:r>
         <w:t>Stéréographie</w:t>
       </w:r>
-      <w:bookmarkEnd w:id="7"/>
       <w:r>
         <w:t xml:space="preserve"> / Stéréovision</w:t>
       </w:r>
+      <w:bookmarkEnd w:id="8"/>
     </w:p>
     <w:p/>
     <w:p>
       <w:pPr>
         <w:pStyle w:val="Heading2"/>
       </w:pPr>
-      <w:bookmarkStart w:id="8" w:name="_Toc403496187"/>
+      <w:bookmarkStart w:id="9" w:name="_Toc403516340"/>
       <w:r>
         <w:t>Camera RGB-D</w:t>
       </w:r>
-      <w:bookmarkEnd w:id="8"/>
-    </w:p>
-    <w:p>
-      <w:bookmarkStart w:id="9" w:name="_Toc403496188"/>
-    </w:p>
+      <w:bookmarkEnd w:id="9"/>
+    </w:p>
+    <w:p/>
     <w:p>
       <w:r>
         <w:t xml:space="preserve">Les caméras RGB-D ou encore caméra à temps de vol sont des </w:t>
@@ -2055,6 +2224,7 @@
           <w:noProof/>
           <w:lang w:eastAsia="fr-FR"/>
         </w:rPr>
+        <w:lastRenderedPageBreak/>
         <w:drawing>
           <wp:inline distT="0" distB="0" distL="0" distR="0">
             <wp:extent cx="1304925" cy="1733550"/>
@@ -2163,7 +2333,6 @@
         <w:rPr>
           <w:shd w:val="clear" w:color="auto" w:fill="FFFFFF"/>
         </w:rPr>
-        <w:lastRenderedPageBreak/>
         <w:t>Elle a une portée de 5-8 mètres, résolution 176 x 144 pixels sur 43,6 ° x 34,6 ° champ de vision.</w:t>
       </w:r>
       <w:r>
@@ -2240,8 +2409,13 @@
       <w:pPr>
         <w:pStyle w:val="Heading3"/>
       </w:pPr>
-      <w:r>
-        <w:t xml:space="preserve">Kinect </w:t>
+      <w:bookmarkStart w:id="10" w:name="_Toc403516341"/>
+      <w:r>
+        <w:t>Kinect</w:t>
+      </w:r>
+      <w:bookmarkEnd w:id="10"/>
+      <w:r>
+        <w:t xml:space="preserve"> </w:t>
       </w:r>
     </w:p>
     <w:p/>
@@ -2351,6 +2525,7 @@
           <w:noProof/>
           <w:lang w:eastAsia="fr-FR"/>
         </w:rPr>
+        <w:lastRenderedPageBreak/>
         <w:drawing>
           <wp:inline distT="0" distB="0" distL="0" distR="0">
             <wp:extent cx="3905250" cy="2066925"/>
@@ -2496,7 +2671,6 @@
           <w:szCs w:val="22"/>
           <w:shd w:val="clear" w:color="auto" w:fill="FFFFFF"/>
         </w:rPr>
-        <w:lastRenderedPageBreak/>
         <w:t xml:space="preserve">le système RVB (ou RGB en anglais) </w:t>
       </w:r>
       <w:r>
@@ -2852,6 +3026,7 @@
           <w:shd w:val="clear" w:color="auto" w:fill="FFFFFF"/>
           <w:lang w:eastAsia="fr-FR"/>
         </w:rPr>
+        <w:lastRenderedPageBreak/>
         <w:drawing>
           <wp:inline distT="0" distB="0" distL="0" distR="0">
             <wp:extent cx="5762625" cy="3505200"/>
@@ -3709,16 +3884,17 @@
       <w:pPr>
         <w:pStyle w:val="Heading1"/>
       </w:pPr>
+      <w:bookmarkStart w:id="11" w:name="_Toc403516342"/>
       <w:r>
         <w:t>Traitement des Données</w:t>
       </w:r>
-      <w:bookmarkEnd w:id="9"/>
+      <w:bookmarkEnd w:id="11"/>
     </w:p>
     <w:p>
       <w:pPr>
         <w:pStyle w:val="Heading2"/>
       </w:pPr>
-      <w:bookmarkStart w:id="10" w:name="_Toc403496189"/>
+      <w:bookmarkStart w:id="12" w:name="_Toc403516343"/>
       <w:r>
         <w:t xml:space="preserve">Single </w:t>
       </w:r>
@@ -3730,29 +3906,29 @@
       <w:r>
         <w:t xml:space="preserve"> Image</w:t>
       </w:r>
-      <w:bookmarkEnd w:id="10"/>
+      <w:bookmarkEnd w:id="12"/>
     </w:p>
     <w:p/>
     <w:p>
       <w:pPr>
         <w:pStyle w:val="Heading2"/>
       </w:pPr>
-      <w:bookmarkStart w:id="11" w:name="_Toc403496190"/>
+      <w:bookmarkStart w:id="13" w:name="_Toc403516344"/>
       <w:r>
         <w:t>Stéréographie</w:t>
       </w:r>
-      <w:bookmarkEnd w:id="11"/>
+      <w:bookmarkEnd w:id="13"/>
     </w:p>
     <w:p/>
     <w:p>
       <w:pPr>
         <w:pStyle w:val="Heading2"/>
       </w:pPr>
-      <w:bookmarkStart w:id="12" w:name="_Toc403496191"/>
+      <w:bookmarkStart w:id="14" w:name="_Toc403516345"/>
       <w:r>
         <w:t>Camera RGB-D</w:t>
       </w:r>
-      <w:bookmarkEnd w:id="12"/>
+      <w:bookmarkEnd w:id="14"/>
     </w:p>
     <w:p/>
     <w:p/>
@@ -3760,7 +3936,7 @@
       <w:pPr>
         <w:pStyle w:val="Heading1"/>
       </w:pPr>
-      <w:bookmarkStart w:id="13" w:name="_Toc403496192"/>
+      <w:bookmarkStart w:id="15" w:name="_Toc403516346"/>
       <w:r>
         <w:t>Implémentation (</w:t>
       </w:r>
@@ -3772,7 +3948,7 @@
       <w:r>
         <w:t>)</w:t>
       </w:r>
-      <w:bookmarkEnd w:id="13"/>
+      <w:bookmarkEnd w:id="15"/>
     </w:p>
     <w:sectPr>
       <w:pgSz w:w="11906" w:h="16838"/>
@@ -5804,7 +5980,7 @@
 </file>
 
 <file path=customXml/itemProps2.xml><?xml version="1.0" encoding="utf-8"?>
-<ds:datastoreItem xmlns:ds="http://schemas.openxmlformats.org/officeDocument/2006/customXml" ds:itemID="{288DEB1E-68BB-46E7-B14B-B9B6EB6C6AFD}">
+<ds:datastoreItem xmlns:ds="http://schemas.openxmlformats.org/officeDocument/2006/customXml" ds:itemID="{4193678A-202C-47A8-BC1E-43F3BADDFEA1}">
   <ds:schemaRefs>
     <ds:schemaRef ds:uri="http://schemas.openxmlformats.org/officeDocument/2006/bibliography"/>
   </ds:schemaRefs>

</xml_diff>